<commit_message>
Add Question 4 data
</commit_message>
<xml_diff>
--- a/Report.docx
+++ b/Report.docx
@@ -305,7 +305,7 @@
           </mc:Choice>
           <mc:Fallback>
             <w:pict>
-              <v:rect w14:anchorId="0770F795" id="Rectangle 3" o:spid="_x0000_s1026" style="position:absolute;margin-left:573.55pt;margin-top:48.7pt;width:624.75pt;height:497.75pt;z-index:-251656192;visibility:visible;mso-wrap-style:square;mso-width-percent:0;mso-height-percent:0;mso-wrap-distance-left:9pt;mso-wrap-distance-top:0;mso-wrap-distance-right:9pt;mso-wrap-distance-bottom:0;mso-position-horizontal:right;mso-position-horizontal-relative:page;mso-position-vertical:absolute;mso-position-vertical-relative:text;mso-width-percent:0;mso-height-percent:0;mso-width-relative:margin;mso-height-relative:margin;v-text-anchor:middle" o:gfxdata="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" stroked="f" strokeweight="1pt">
+              <v:rect w14:anchorId="6E8F7D39" id="Rectangle 3" o:spid="_x0000_s1026" style="position:absolute;margin-left:573.55pt;margin-top:48.7pt;width:624.75pt;height:497.75pt;z-index:-251656192;visibility:visible;mso-wrap-style:square;mso-width-percent:0;mso-height-percent:0;mso-wrap-distance-left:9pt;mso-wrap-distance-top:0;mso-wrap-distance-right:9pt;mso-wrap-distance-bottom:0;mso-position-horizontal:right;mso-position-horizontal-relative:page;mso-position-vertical:absolute;mso-position-vertical-relative:text;mso-width-percent:0;mso-height-percent:0;mso-width-relative:margin;mso-height-relative:margin;v-text-anchor:middle" o:gfxdata="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" stroked="f" strokeweight="1pt">
                 <v:fill r:id="rId6" o:title="" opacity="33423f" recolor="t" rotate="t" type="frame"/>
                 <w10:wrap anchorx="page"/>
               </v:rect>
@@ -558,7 +558,6 @@
         <w:bidi/>
         <w:jc w:val="lowKashida"/>
         <w:rPr>
-          <w:rFonts w:hint="cs"/>
           <w:rtl/>
           <w:lang w:bidi="fa-IR"/>
         </w:rPr>
@@ -1622,7 +1621,6 @@
         <w:bidi/>
         <w:jc w:val="lowKashida"/>
         <w:rPr>
-          <w:rFonts w:hint="cs"/>
           <w:rtl/>
           <w:lang w:bidi="fa-IR"/>
         </w:rPr>
@@ -1944,14 +1942,7 @@
               <w:rFonts w:ascii="Cambria Math" w:hAnsi="Cambria Math"/>
               <w:lang w:bidi="fa-IR"/>
             </w:rPr>
-            <m:t>=</m:t>
-          </m:r>
-          <m:r>
-            <w:rPr>
-              <w:rFonts w:ascii="Cambria Math" w:hAnsi="Cambria Math"/>
-              <w:lang w:bidi="fa-IR"/>
-            </w:rPr>
-            <m:t>p</m:t>
+            <m:t>=p</m:t>
           </m:r>
           <m:d>
             <m:dPr>
@@ -2425,14 +2416,7 @@
               <w:rFonts w:ascii="Cambria Math" w:hAnsi="Cambria Math"/>
               <w:lang w:bidi="fa-IR"/>
             </w:rPr>
-            <m:t>+</m:t>
-          </m:r>
-          <m:r>
-            <w:rPr>
-              <w:rFonts w:ascii="Cambria Math" w:hAnsi="Cambria Math"/>
-              <w:lang w:bidi="fa-IR"/>
-            </w:rPr>
-            <m:t>0+1*</m:t>
+            <m:t>+0+1*</m:t>
           </m:r>
           <m:f>
             <m:fPr>
@@ -2506,7 +2490,6 @@
       <w:pPr>
         <w:bidi/>
         <w:rPr>
-          <w:rFonts w:hint="cs"/>
           <w:lang w:bidi="fa-IR"/>
         </w:rPr>
       </w:pPr>
@@ -3254,7 +3237,6 @@
         <w:bidi/>
         <w:jc w:val="both"/>
         <w:rPr>
-          <w:rFonts w:hint="cs"/>
           <w:lang w:bidi="fa-IR"/>
         </w:rPr>
       </w:pPr>
@@ -4405,21 +4387,7 @@
               <w:rFonts w:ascii="Cambria Math" w:hAnsi="Cambria Math"/>
               <w:lang w:bidi="fa-IR"/>
             </w:rPr>
-            <m:t>+</m:t>
-          </m:r>
-          <m:r>
-            <w:rPr>
-              <w:rFonts w:ascii="Cambria Math" w:hAnsi="Cambria Math"/>
-              <w:lang w:bidi="fa-IR"/>
-            </w:rPr>
-            <m:t>0</m:t>
-          </m:r>
-          <m:r>
-            <w:rPr>
-              <w:rFonts w:ascii="Cambria Math" w:hAnsi="Cambria Math"/>
-              <w:lang w:bidi="fa-IR"/>
-            </w:rPr>
-            <m:t>+</m:t>
+            <m:t>+0+</m:t>
           </m:r>
           <m:f>
             <m:fPr>
@@ -4536,7 +4504,6 @@
       <w:pPr>
         <w:bidi/>
         <w:rPr>
-          <w:rFonts w:hint="cs"/>
           <w:lang w:bidi="fa-IR"/>
         </w:rPr>
       </w:pPr>
@@ -5166,7 +5133,6 @@
         <w:bidi/>
         <w:jc w:val="both"/>
         <w:rPr>
-          <w:rFonts w:hint="cs"/>
           <w:i/>
           <w:rtl/>
           <w:lang w:bidi="fa-IR"/>
@@ -5195,7 +5161,6 @@
       <w:pPr>
         <w:bidi/>
         <w:rPr>
-          <w:rFonts w:hint="cs"/>
           <w:i/>
           <w:rtl/>
           <w:lang w:bidi="fa-IR"/>
@@ -5492,7 +5457,6 @@
       <w:pPr>
         <w:bidi/>
         <w:rPr>
-          <w:rFonts w:hint="cs"/>
           <w:lang w:bidi="fa-IR"/>
         </w:rPr>
       </w:pPr>
@@ -5532,8 +5496,8 @@
       </w:pPr>
       <w:r>
         <w:rPr>
+          <w:noProof/>
           <w:rtl/>
-          <w:lang w:bidi="fa-IR"/>
         </w:rPr>
         <w:drawing>
           <wp:anchor distT="0" distB="0" distL="114300" distR="114300" simplePos="0" relativeHeight="251661312" behindDoc="0" locked="0" layoutInCell="1" allowOverlap="1">
@@ -5626,7 +5590,6 @@
       <w:pPr>
         <w:bidi/>
         <w:rPr>
-          <w:rFonts w:hint="cs"/>
           <w:rtl/>
           <w:lang w:bidi="fa-IR"/>
         </w:rPr>
@@ -5644,7 +5607,6 @@
       <w:pPr>
         <w:bidi/>
         <w:rPr>
-          <w:rFonts w:hint="cs"/>
           <w:rtl/>
           <w:lang w:bidi="fa-IR"/>
         </w:rPr>
@@ -5668,8 +5630,8 @@
       </w:pPr>
       <w:r>
         <w:rPr>
+          <w:noProof/>
           <w:rtl/>
-          <w:lang w:bidi="fa-IR"/>
         </w:rPr>
         <w:lastRenderedPageBreak/>
         <w:drawing>
@@ -5710,8 +5672,8 @@
       </w:r>
       <w:r>
         <w:rPr>
+          <w:noProof/>
           <w:rtl/>
-          <w:lang w:bidi="fa-IR"/>
         </w:rPr>
         <w:drawing>
           <wp:inline distT="0" distB="0" distL="0" distR="0" wp14:anchorId="5FC542AC" wp14:editId="2D9B9FCB">
@@ -5805,7 +5767,6 @@
               <w:bidi/>
               <w:jc w:val="center"/>
               <w:rPr>
-                <w:rFonts w:hint="cs"/>
                 <w:rtl/>
                 <w:lang w:bidi="fa-IR"/>
               </w:rPr>
@@ -5830,7 +5791,6 @@
               <w:bidi/>
               <w:jc w:val="center"/>
               <w:rPr>
-                <w:rFonts w:hint="cs"/>
                 <w:rtl/>
                 <w:lang w:bidi="fa-IR"/>
               </w:rPr>
@@ -5855,7 +5815,6 @@
               <w:bidi/>
               <w:jc w:val="center"/>
               <w:rPr>
-                <w:rFonts w:hint="cs"/>
                 <w:rtl/>
                 <w:lang w:bidi="fa-IR"/>
               </w:rPr>
@@ -5880,7 +5839,6 @@
               <w:bidi/>
               <w:jc w:val="center"/>
               <w:rPr>
-                <w:rFonts w:hint="cs"/>
                 <w:rtl/>
                 <w:lang w:bidi="fa-IR"/>
               </w:rPr>
@@ -5906,7 +5864,6 @@
               <w:bidi/>
               <w:jc w:val="center"/>
               <w:rPr>
-                <w:rFonts w:hint="cs"/>
                 <w:rtl/>
                 <w:lang w:bidi="fa-IR"/>
               </w:rPr>
@@ -5929,7 +5886,6 @@
               <w:bidi/>
               <w:jc w:val="center"/>
               <w:rPr>
-                <w:rFonts w:hint="cs"/>
                 <w:rtl/>
                 <w:lang w:bidi="fa-IR"/>
               </w:rPr>
@@ -5954,7 +5910,6 @@
               <w:bidi/>
               <w:jc w:val="center"/>
               <w:rPr>
-                <w:rFonts w:hint="cs"/>
                 <w:rtl/>
                 <w:lang w:bidi="fa-IR"/>
               </w:rPr>
@@ -5979,7 +5934,6 @@
               <w:bidi/>
               <w:jc w:val="center"/>
               <w:rPr>
-                <w:rFonts w:hint="cs"/>
                 <w:rtl/>
                 <w:lang w:bidi="fa-IR"/>
               </w:rPr>
@@ -6004,7 +5958,6 @@
               <w:bidi/>
               <w:jc w:val="center"/>
               <w:rPr>
-                <w:rFonts w:hint="cs"/>
                 <w:rtl/>
                 <w:lang w:bidi="fa-IR"/>
               </w:rPr>
@@ -6030,7 +5983,6 @@
               <w:bidi/>
               <w:jc w:val="center"/>
               <w:rPr>
-                <w:rFonts w:hint="cs"/>
                 <w:rtl/>
                 <w:lang w:bidi="fa-IR"/>
               </w:rPr>
@@ -6061,7 +6013,6 @@
               <w:bidi/>
               <w:jc w:val="center"/>
               <w:rPr>
-                <w:rFonts w:hint="cs"/>
                 <w:rtl/>
                 <w:lang w:bidi="fa-IR"/>
               </w:rPr>
@@ -6086,7 +6037,6 @@
               <w:bidi/>
               <w:jc w:val="center"/>
               <w:rPr>
-                <w:rFonts w:hint="cs"/>
                 <w:rtl/>
                 <w:lang w:bidi="fa-IR"/>
               </w:rPr>
@@ -6111,7 +6061,6 @@
               <w:bidi/>
               <w:jc w:val="center"/>
               <w:rPr>
-                <w:rFonts w:hint="cs"/>
                 <w:rtl/>
                 <w:lang w:bidi="fa-IR"/>
               </w:rPr>
@@ -6136,7 +6085,6 @@
               <w:bidi/>
               <w:jc w:val="center"/>
               <w:rPr>
-                <w:rFonts w:hint="cs"/>
                 <w:rtl/>
                 <w:lang w:bidi="fa-IR"/>
               </w:rPr>
@@ -6162,7 +6110,6 @@
               <w:bidi/>
               <w:jc w:val="center"/>
               <w:rPr>
-                <w:rFonts w:hint="cs"/>
                 <w:rtl/>
                 <w:lang w:bidi="fa-IR"/>
               </w:rPr>
@@ -6193,7 +6140,6 @@
               <w:bidi/>
               <w:jc w:val="center"/>
               <w:rPr>
-                <w:rFonts w:hint="cs"/>
                 <w:rtl/>
                 <w:lang w:bidi="fa-IR"/>
               </w:rPr>
@@ -6218,7 +6164,6 @@
               <w:bidi/>
               <w:jc w:val="center"/>
               <w:rPr>
-                <w:rFonts w:hint="cs"/>
                 <w:rtl/>
                 <w:lang w:bidi="fa-IR"/>
               </w:rPr>
@@ -6243,7 +6188,6 @@
               <w:bidi/>
               <w:jc w:val="center"/>
               <w:rPr>
-                <w:rFonts w:hint="cs"/>
                 <w:rtl/>
                 <w:lang w:bidi="fa-IR"/>
               </w:rPr>
@@ -6268,7 +6212,6 @@
               <w:bidi/>
               <w:jc w:val="center"/>
               <w:rPr>
-                <w:rFonts w:hint="cs"/>
                 <w:rtl/>
                 <w:lang w:bidi="fa-IR"/>
               </w:rPr>
@@ -6294,7 +6237,6 @@
               <w:bidi/>
               <w:jc w:val="center"/>
               <w:rPr>
-                <w:rFonts w:hint="cs"/>
                 <w:rtl/>
                 <w:lang w:bidi="fa-IR"/>
               </w:rPr>
@@ -6325,7 +6267,6 @@
               <w:bidi/>
               <w:jc w:val="center"/>
               <w:rPr>
-                <w:rFonts w:hint="cs"/>
                 <w:rtl/>
                 <w:lang w:bidi="fa-IR"/>
               </w:rPr>
@@ -6350,7 +6291,6 @@
               <w:bidi/>
               <w:jc w:val="center"/>
               <w:rPr>
-                <w:rFonts w:hint="cs"/>
                 <w:rtl/>
                 <w:lang w:bidi="fa-IR"/>
               </w:rPr>
@@ -6375,7 +6315,6 @@
               <w:bidi/>
               <w:jc w:val="center"/>
               <w:rPr>
-                <w:rFonts w:hint="cs"/>
                 <w:rtl/>
                 <w:lang w:bidi="fa-IR"/>
               </w:rPr>
@@ -6400,7 +6339,6 @@
               <w:bidi/>
               <w:jc w:val="center"/>
               <w:rPr>
-                <w:rFonts w:hint="cs"/>
                 <w:rtl/>
                 <w:lang w:bidi="fa-IR"/>
               </w:rPr>
@@ -6426,7 +6364,6 @@
               <w:bidi/>
               <w:jc w:val="center"/>
               <w:rPr>
-                <w:rFonts w:hint="cs"/>
                 <w:rtl/>
                 <w:lang w:bidi="fa-IR"/>
               </w:rPr>
@@ -6447,7 +6384,6 @@
       <w:pPr>
         <w:bidi/>
         <w:rPr>
-          <w:rFonts w:hint="cs"/>
           <w:rtl/>
           <w:lang w:bidi="fa-IR"/>
         </w:rPr>
@@ -6595,8 +6531,8 @@
       </w:r>
       <w:r>
         <w:rPr>
+          <w:noProof/>
           <w:rtl/>
-          <w:lang w:bidi="fa-IR"/>
         </w:rPr>
         <w:drawing>
           <wp:inline distT="0" distB="0" distL="0" distR="0" wp14:anchorId="689AA511" wp14:editId="0FBB6062">
@@ -6636,8 +6572,8 @@
       </w:r>
       <w:r>
         <w:rPr>
+          <w:noProof/>
           <w:rtl/>
-          <w:lang w:bidi="fa-IR"/>
         </w:rPr>
         <w:drawing>
           <wp:inline distT="0" distB="0" distL="0" distR="0" wp14:anchorId="5BA6E273" wp14:editId="2C4A401A">
@@ -6689,7 +6625,6 @@
       <w:pPr>
         <w:bidi/>
         <w:rPr>
-          <w:rFonts w:hint="cs"/>
           <w:rtl/>
           <w:lang w:bidi="fa-IR"/>
         </w:rPr>
@@ -6741,7 +6676,6 @@
               <w:bidi/>
               <w:jc w:val="center"/>
               <w:rPr>
-                <w:rFonts w:hint="cs"/>
                 <w:rtl/>
                 <w:lang w:bidi="fa-IR"/>
               </w:rPr>
@@ -6766,7 +6700,6 @@
               <w:bidi/>
               <w:jc w:val="center"/>
               <w:rPr>
-                <w:rFonts w:hint="cs"/>
                 <w:rtl/>
                 <w:lang w:bidi="fa-IR"/>
               </w:rPr>
@@ -6791,7 +6724,6 @@
               <w:bidi/>
               <w:jc w:val="center"/>
               <w:rPr>
-                <w:rFonts w:hint="cs"/>
                 <w:rtl/>
                 <w:lang w:bidi="fa-IR"/>
               </w:rPr>
@@ -6816,7 +6748,6 @@
               <w:bidi/>
               <w:jc w:val="center"/>
               <w:rPr>
-                <w:rFonts w:hint="cs"/>
                 <w:rtl/>
                 <w:lang w:bidi="fa-IR"/>
               </w:rPr>
@@ -6841,7 +6772,6 @@
               <w:bidi/>
               <w:jc w:val="center"/>
               <w:rPr>
-                <w:rFonts w:hint="cs"/>
                 <w:rtl/>
                 <w:lang w:bidi="fa-IR"/>
               </w:rPr>
@@ -6866,7 +6796,6 @@
               <w:bidi/>
               <w:jc w:val="center"/>
               <w:rPr>
-                <w:rFonts w:hint="cs"/>
                 <w:rtl/>
                 <w:lang w:bidi="fa-IR"/>
               </w:rPr>
@@ -6891,7 +6820,6 @@
               <w:bidi/>
               <w:jc w:val="center"/>
               <w:rPr>
-                <w:rFonts w:hint="cs"/>
                 <w:rtl/>
                 <w:lang w:bidi="fa-IR"/>
               </w:rPr>
@@ -6916,7 +6844,6 @@
               <w:bidi/>
               <w:jc w:val="center"/>
               <w:rPr>
-                <w:rFonts w:hint="cs"/>
                 <w:rtl/>
                 <w:lang w:bidi="fa-IR"/>
               </w:rPr>
@@ -6941,7 +6868,6 @@
               <w:bidi/>
               <w:jc w:val="center"/>
               <w:rPr>
-                <w:rFonts w:hint="cs"/>
                 <w:rtl/>
                 <w:lang w:bidi="fa-IR"/>
               </w:rPr>
@@ -6966,7 +6892,6 @@
               <w:bidi/>
               <w:jc w:val="center"/>
               <w:rPr>
-                <w:rFonts w:hint="cs"/>
                 <w:rtl/>
                 <w:lang w:bidi="fa-IR"/>
               </w:rPr>
@@ -6992,7 +6917,6 @@
               <w:bidi/>
               <w:jc w:val="center"/>
               <w:rPr>
-                <w:rFonts w:hint="cs"/>
                 <w:rtl/>
                 <w:lang w:bidi="fa-IR"/>
               </w:rPr>
@@ -7015,7 +6939,6 @@
               <w:bidi/>
               <w:jc w:val="center"/>
               <w:rPr>
-                <w:rFonts w:hint="cs"/>
                 <w:rtl/>
                 <w:lang w:bidi="fa-IR"/>
               </w:rPr>
@@ -7040,7 +6963,6 @@
               <w:bidi/>
               <w:jc w:val="center"/>
               <w:rPr>
-                <w:rFonts w:hint="cs"/>
                 <w:rtl/>
                 <w:lang w:bidi="fa-IR"/>
               </w:rPr>
@@ -7065,7 +6987,6 @@
               <w:bidi/>
               <w:jc w:val="center"/>
               <w:rPr>
-                <w:rFonts w:hint="cs"/>
                 <w:rtl/>
                 <w:lang w:bidi="fa-IR"/>
               </w:rPr>
@@ -7090,7 +7011,6 @@
               <w:bidi/>
               <w:jc w:val="center"/>
               <w:rPr>
-                <w:rFonts w:hint="cs"/>
                 <w:rtl/>
                 <w:lang w:bidi="fa-IR"/>
               </w:rPr>
@@ -7115,7 +7035,6 @@
               <w:bidi/>
               <w:jc w:val="center"/>
               <w:rPr>
-                <w:rFonts w:hint="cs"/>
                 <w:rtl/>
                 <w:lang w:bidi="fa-IR"/>
               </w:rPr>
@@ -7140,7 +7059,6 @@
               <w:bidi/>
               <w:jc w:val="center"/>
               <w:rPr>
-                <w:rFonts w:hint="cs"/>
                 <w:rtl/>
                 <w:lang w:bidi="fa-IR"/>
               </w:rPr>
@@ -7165,7 +7083,6 @@
               <w:bidi/>
               <w:jc w:val="center"/>
               <w:rPr>
-                <w:rFonts w:hint="cs"/>
                 <w:rtl/>
                 <w:lang w:bidi="fa-IR"/>
               </w:rPr>
@@ -7190,7 +7107,6 @@
               <w:bidi/>
               <w:jc w:val="center"/>
               <w:rPr>
-                <w:rFonts w:hint="cs"/>
                 <w:rtl/>
                 <w:lang w:bidi="fa-IR"/>
               </w:rPr>
@@ -7215,7 +7131,6 @@
               <w:bidi/>
               <w:jc w:val="center"/>
               <w:rPr>
-                <w:rFonts w:hint="cs"/>
                 <w:rtl/>
                 <w:lang w:bidi="fa-IR"/>
               </w:rPr>
@@ -7240,7 +7155,6 @@
               <w:bidi/>
               <w:jc w:val="center"/>
               <w:rPr>
-                <w:rFonts w:hint="cs"/>
                 <w:rtl/>
                 <w:lang w:bidi="fa-IR"/>
               </w:rPr>
@@ -7266,7 +7180,6 @@
               <w:bidi/>
               <w:jc w:val="center"/>
               <w:rPr>
-                <w:rFonts w:hint="cs"/>
                 <w:rtl/>
                 <w:lang w:bidi="fa-IR"/>
               </w:rPr>
@@ -7297,7 +7210,6 @@
               <w:bidi/>
               <w:jc w:val="center"/>
               <w:rPr>
-                <w:rFonts w:hint="cs"/>
                 <w:rtl/>
                 <w:lang w:bidi="fa-IR"/>
               </w:rPr>
@@ -7322,7 +7234,6 @@
               <w:bidi/>
               <w:jc w:val="center"/>
               <w:rPr>
-                <w:rFonts w:hint="cs"/>
                 <w:rtl/>
                 <w:lang w:bidi="fa-IR"/>
               </w:rPr>
@@ -7347,7 +7258,6 @@
               <w:bidi/>
               <w:jc w:val="center"/>
               <w:rPr>
-                <w:rFonts w:hint="cs"/>
                 <w:rtl/>
                 <w:lang w:bidi="fa-IR"/>
               </w:rPr>
@@ -7372,7 +7282,6 @@
               <w:bidi/>
               <w:jc w:val="center"/>
               <w:rPr>
-                <w:rFonts w:hint="cs"/>
                 <w:rtl/>
                 <w:lang w:bidi="fa-IR"/>
               </w:rPr>
@@ -7397,7 +7306,6 @@
               <w:bidi/>
               <w:jc w:val="center"/>
               <w:rPr>
-                <w:rFonts w:hint="cs"/>
                 <w:rtl/>
                 <w:lang w:bidi="fa-IR"/>
               </w:rPr>
@@ -7422,7 +7330,6 @@
               <w:bidi/>
               <w:jc w:val="center"/>
               <w:rPr>
-                <w:rFonts w:hint="cs"/>
                 <w:rtl/>
                 <w:lang w:bidi="fa-IR"/>
               </w:rPr>
@@ -7447,7 +7354,6 @@
               <w:bidi/>
               <w:jc w:val="center"/>
               <w:rPr>
-                <w:rFonts w:hint="cs"/>
                 <w:rtl/>
                 <w:lang w:bidi="fa-IR"/>
               </w:rPr>
@@ -7472,7 +7378,6 @@
               <w:bidi/>
               <w:jc w:val="center"/>
               <w:rPr>
-                <w:rFonts w:hint="cs"/>
                 <w:rtl/>
                 <w:lang w:bidi="fa-IR"/>
               </w:rPr>
@@ -7497,7 +7402,6 @@
               <w:bidi/>
               <w:jc w:val="center"/>
               <w:rPr>
-                <w:rFonts w:hint="cs"/>
                 <w:rtl/>
                 <w:lang w:bidi="fa-IR"/>
               </w:rPr>
@@ -7522,7 +7426,6 @@
               <w:bidi/>
               <w:jc w:val="center"/>
               <w:rPr>
-                <w:rFonts w:hint="cs"/>
                 <w:rtl/>
                 <w:lang w:bidi="fa-IR"/>
               </w:rPr>
@@ -7548,7 +7451,6 @@
               <w:bidi/>
               <w:jc w:val="center"/>
               <w:rPr>
-                <w:rFonts w:hint="cs"/>
                 <w:rtl/>
                 <w:lang w:bidi="fa-IR"/>
               </w:rPr>
@@ -7579,7 +7481,6 @@
               <w:bidi/>
               <w:jc w:val="center"/>
               <w:rPr>
-                <w:rFonts w:hint="cs"/>
                 <w:rtl/>
                 <w:lang w:bidi="fa-IR"/>
               </w:rPr>
@@ -7604,7 +7505,6 @@
               <w:bidi/>
               <w:jc w:val="center"/>
               <w:rPr>
-                <w:rFonts w:hint="cs"/>
                 <w:rtl/>
                 <w:lang w:bidi="fa-IR"/>
               </w:rPr>
@@ -7629,7 +7529,6 @@
               <w:bidi/>
               <w:jc w:val="center"/>
               <w:rPr>
-                <w:rFonts w:hint="cs"/>
                 <w:rtl/>
                 <w:lang w:bidi="fa-IR"/>
               </w:rPr>
@@ -7654,7 +7553,6 @@
               <w:bidi/>
               <w:jc w:val="center"/>
               <w:rPr>
-                <w:rFonts w:hint="cs"/>
                 <w:rtl/>
                 <w:lang w:bidi="fa-IR"/>
               </w:rPr>
@@ -7679,7 +7577,6 @@
               <w:bidi/>
               <w:jc w:val="center"/>
               <w:rPr>
-                <w:rFonts w:hint="cs"/>
                 <w:rtl/>
                 <w:lang w:bidi="fa-IR"/>
               </w:rPr>
@@ -7704,7 +7601,6 @@
               <w:bidi/>
               <w:jc w:val="center"/>
               <w:rPr>
-                <w:rFonts w:hint="cs"/>
                 <w:rtl/>
                 <w:lang w:bidi="fa-IR"/>
               </w:rPr>
@@ -7729,7 +7625,6 @@
               <w:bidi/>
               <w:jc w:val="center"/>
               <w:rPr>
-                <w:rFonts w:hint="cs"/>
                 <w:rtl/>
                 <w:lang w:bidi="fa-IR"/>
               </w:rPr>
@@ -7754,7 +7649,6 @@
               <w:bidi/>
               <w:jc w:val="center"/>
               <w:rPr>
-                <w:rFonts w:hint="cs"/>
                 <w:rtl/>
                 <w:lang w:bidi="fa-IR"/>
               </w:rPr>
@@ -7779,7 +7673,6 @@
               <w:bidi/>
               <w:jc w:val="center"/>
               <w:rPr>
-                <w:rFonts w:hint="cs"/>
                 <w:rtl/>
                 <w:lang w:bidi="fa-IR"/>
               </w:rPr>
@@ -7804,7 +7697,6 @@
               <w:bidi/>
               <w:jc w:val="center"/>
               <w:rPr>
-                <w:rFonts w:hint="cs"/>
                 <w:rtl/>
                 <w:lang w:bidi="fa-IR"/>
               </w:rPr>
@@ -7830,7 +7722,6 @@
               <w:bidi/>
               <w:jc w:val="center"/>
               <w:rPr>
-                <w:rFonts w:hint="cs"/>
                 <w:rtl/>
                 <w:lang w:bidi="fa-IR"/>
               </w:rPr>
@@ -7861,7 +7752,6 @@
               <w:bidi/>
               <w:jc w:val="center"/>
               <w:rPr>
-                <w:rFonts w:hint="cs"/>
                 <w:rtl/>
                 <w:lang w:bidi="fa-IR"/>
               </w:rPr>
@@ -7886,7 +7776,6 @@
               <w:bidi/>
               <w:jc w:val="center"/>
               <w:rPr>
-                <w:rFonts w:hint="cs"/>
                 <w:rtl/>
                 <w:lang w:bidi="fa-IR"/>
               </w:rPr>
@@ -7911,7 +7800,6 @@
               <w:bidi/>
               <w:jc w:val="center"/>
               <w:rPr>
-                <w:rFonts w:hint="cs"/>
                 <w:rtl/>
                 <w:lang w:bidi="fa-IR"/>
               </w:rPr>
@@ -7936,7 +7824,6 @@
               <w:bidi/>
               <w:jc w:val="center"/>
               <w:rPr>
-                <w:rFonts w:hint="cs"/>
                 <w:rtl/>
                 <w:lang w:bidi="fa-IR"/>
               </w:rPr>
@@ -7961,7 +7848,6 @@
               <w:bidi/>
               <w:jc w:val="center"/>
               <w:rPr>
-                <w:rFonts w:hint="cs"/>
                 <w:rtl/>
                 <w:lang w:bidi="fa-IR"/>
               </w:rPr>
@@ -7986,7 +7872,6 @@
               <w:bidi/>
               <w:jc w:val="center"/>
               <w:rPr>
-                <w:rFonts w:hint="cs"/>
                 <w:rtl/>
                 <w:lang w:bidi="fa-IR"/>
               </w:rPr>
@@ -8011,7 +7896,6 @@
               <w:bidi/>
               <w:jc w:val="center"/>
               <w:rPr>
-                <w:rFonts w:hint="cs"/>
                 <w:rtl/>
                 <w:lang w:bidi="fa-IR"/>
               </w:rPr>
@@ -8036,7 +7920,6 @@
               <w:bidi/>
               <w:jc w:val="center"/>
               <w:rPr>
-                <w:rFonts w:hint="cs"/>
                 <w:rtl/>
                 <w:lang w:bidi="fa-IR"/>
               </w:rPr>
@@ -8061,7 +7944,6 @@
               <w:bidi/>
               <w:jc w:val="center"/>
               <w:rPr>
-                <w:rFonts w:hint="cs"/>
                 <w:rtl/>
                 <w:lang w:bidi="fa-IR"/>
               </w:rPr>
@@ -8086,7 +7968,6 @@
               <w:bidi/>
               <w:jc w:val="center"/>
               <w:rPr>
-                <w:rFonts w:hint="cs"/>
                 <w:rtl/>
                 <w:lang w:bidi="fa-IR"/>
               </w:rPr>
@@ -8112,7 +7993,6 @@
               <w:bidi/>
               <w:jc w:val="center"/>
               <w:rPr>
-                <w:rFonts w:hint="cs"/>
                 <w:rtl/>
                 <w:lang w:bidi="fa-IR"/>
               </w:rPr>
@@ -8143,7 +8023,6 @@
               <w:bidi/>
               <w:jc w:val="center"/>
               <w:rPr>
-                <w:rFonts w:hint="cs"/>
                 <w:rtl/>
                 <w:lang w:bidi="fa-IR"/>
               </w:rPr>
@@ -8168,7 +8047,6 @@
               <w:bidi/>
               <w:jc w:val="center"/>
               <w:rPr>
-                <w:rFonts w:hint="cs"/>
                 <w:rtl/>
                 <w:lang w:bidi="fa-IR"/>
               </w:rPr>
@@ -8193,7 +8071,6 @@
               <w:bidi/>
               <w:jc w:val="center"/>
               <w:rPr>
-                <w:rFonts w:hint="cs"/>
                 <w:rtl/>
                 <w:lang w:bidi="fa-IR"/>
               </w:rPr>
@@ -8218,7 +8095,6 @@
               <w:bidi/>
               <w:jc w:val="center"/>
               <w:rPr>
-                <w:rFonts w:hint="cs"/>
                 <w:rtl/>
                 <w:lang w:bidi="fa-IR"/>
               </w:rPr>
@@ -8243,7 +8119,6 @@
               <w:bidi/>
               <w:jc w:val="center"/>
               <w:rPr>
-                <w:rFonts w:hint="cs"/>
                 <w:rtl/>
                 <w:lang w:bidi="fa-IR"/>
               </w:rPr>
@@ -8268,7 +8143,6 @@
               <w:bidi/>
               <w:jc w:val="center"/>
               <w:rPr>
-                <w:rFonts w:hint="cs"/>
                 <w:rtl/>
                 <w:lang w:bidi="fa-IR"/>
               </w:rPr>
@@ -8293,7 +8167,6 @@
               <w:bidi/>
               <w:jc w:val="center"/>
               <w:rPr>
-                <w:rFonts w:hint="cs"/>
                 <w:rtl/>
                 <w:lang w:bidi="fa-IR"/>
               </w:rPr>
@@ -8318,7 +8191,6 @@
               <w:bidi/>
               <w:jc w:val="center"/>
               <w:rPr>
-                <w:rFonts w:hint="cs"/>
                 <w:rtl/>
                 <w:lang w:bidi="fa-IR"/>
               </w:rPr>
@@ -8343,7 +8215,6 @@
               <w:bidi/>
               <w:jc w:val="center"/>
               <w:rPr>
-                <w:rFonts w:hint="cs"/>
                 <w:rtl/>
                 <w:lang w:bidi="fa-IR"/>
               </w:rPr>
@@ -8368,7 +8239,6 @@
               <w:bidi/>
               <w:jc w:val="center"/>
               <w:rPr>
-                <w:rFonts w:hint="cs"/>
                 <w:rtl/>
                 <w:lang w:bidi="fa-IR"/>
               </w:rPr>
@@ -8394,7 +8264,6 @@
               <w:bidi/>
               <w:jc w:val="center"/>
               <w:rPr>
-                <w:rFonts w:hint="cs"/>
                 <w:rtl/>
                 <w:lang w:bidi="fa-IR"/>
               </w:rPr>
@@ -8425,7 +8294,6 @@
               <w:bidi/>
               <w:jc w:val="center"/>
               <w:rPr>
-                <w:rFonts w:hint="cs"/>
                 <w:rtl/>
                 <w:lang w:bidi="fa-IR"/>
               </w:rPr>
@@ -8450,7 +8318,6 @@
               <w:bidi/>
               <w:jc w:val="center"/>
               <w:rPr>
-                <w:rFonts w:hint="cs"/>
                 <w:rtl/>
                 <w:lang w:bidi="fa-IR"/>
               </w:rPr>
@@ -8475,7 +8342,6 @@
               <w:bidi/>
               <w:jc w:val="center"/>
               <w:rPr>
-                <w:rFonts w:hint="cs"/>
                 <w:rtl/>
                 <w:lang w:bidi="fa-IR"/>
               </w:rPr>
@@ -8500,7 +8366,6 @@
               <w:bidi/>
               <w:jc w:val="center"/>
               <w:rPr>
-                <w:rFonts w:hint="cs"/>
                 <w:rtl/>
                 <w:lang w:bidi="fa-IR"/>
               </w:rPr>
@@ -8525,7 +8390,6 @@
               <w:bidi/>
               <w:jc w:val="center"/>
               <w:rPr>
-                <w:rFonts w:hint="cs"/>
                 <w:rtl/>
                 <w:lang w:bidi="fa-IR"/>
               </w:rPr>
@@ -8550,7 +8414,6 @@
               <w:bidi/>
               <w:jc w:val="center"/>
               <w:rPr>
-                <w:rFonts w:hint="cs"/>
                 <w:rtl/>
                 <w:lang w:bidi="fa-IR"/>
               </w:rPr>
@@ -8575,7 +8438,6 @@
               <w:bidi/>
               <w:jc w:val="center"/>
               <w:rPr>
-                <w:rFonts w:hint="cs"/>
                 <w:rtl/>
                 <w:lang w:bidi="fa-IR"/>
               </w:rPr>
@@ -8600,7 +8462,6 @@
               <w:bidi/>
               <w:jc w:val="center"/>
               <w:rPr>
-                <w:rFonts w:hint="cs"/>
                 <w:rtl/>
                 <w:lang w:bidi="fa-IR"/>
               </w:rPr>
@@ -8625,7 +8486,6 @@
               <w:bidi/>
               <w:jc w:val="center"/>
               <w:rPr>
-                <w:rFonts w:hint="cs"/>
                 <w:rtl/>
                 <w:lang w:bidi="fa-IR"/>
               </w:rPr>
@@ -8650,7 +8510,6 @@
               <w:bidi/>
               <w:jc w:val="center"/>
               <w:rPr>
-                <w:rFonts w:hint="cs"/>
                 <w:rtl/>
                 <w:lang w:bidi="fa-IR"/>
               </w:rPr>
@@ -8676,7 +8535,6 @@
               <w:bidi/>
               <w:jc w:val="center"/>
               <w:rPr>
-                <w:rFonts w:hint="cs"/>
                 <w:rtl/>
                 <w:lang w:bidi="fa-IR"/>
               </w:rPr>
@@ -8707,7 +8565,6 @@
               <w:bidi/>
               <w:jc w:val="center"/>
               <w:rPr>
-                <w:rFonts w:hint="cs"/>
                 <w:rtl/>
                 <w:lang w:bidi="fa-IR"/>
               </w:rPr>
@@ -8732,7 +8589,6 @@
               <w:bidi/>
               <w:jc w:val="center"/>
               <w:rPr>
-                <w:rFonts w:hint="cs"/>
                 <w:rtl/>
                 <w:lang w:bidi="fa-IR"/>
               </w:rPr>
@@ -8757,7 +8613,6 @@
               <w:bidi/>
               <w:jc w:val="center"/>
               <w:rPr>
-                <w:rFonts w:hint="cs"/>
                 <w:rtl/>
                 <w:lang w:bidi="fa-IR"/>
               </w:rPr>
@@ -8782,7 +8637,6 @@
               <w:bidi/>
               <w:jc w:val="center"/>
               <w:rPr>
-                <w:rFonts w:hint="cs"/>
                 <w:rtl/>
                 <w:lang w:bidi="fa-IR"/>
               </w:rPr>
@@ -8807,7 +8661,6 @@
               <w:bidi/>
               <w:jc w:val="center"/>
               <w:rPr>
-                <w:rFonts w:hint="cs"/>
                 <w:rtl/>
                 <w:lang w:bidi="fa-IR"/>
               </w:rPr>
@@ -8832,7 +8685,6 @@
               <w:bidi/>
               <w:jc w:val="center"/>
               <w:rPr>
-                <w:rFonts w:hint="cs"/>
                 <w:rtl/>
                 <w:lang w:bidi="fa-IR"/>
               </w:rPr>
@@ -8857,7 +8709,6 @@
               <w:bidi/>
               <w:jc w:val="center"/>
               <w:rPr>
-                <w:rFonts w:hint="cs"/>
                 <w:rtl/>
                 <w:lang w:bidi="fa-IR"/>
               </w:rPr>
@@ -8882,7 +8733,6 @@
               <w:bidi/>
               <w:jc w:val="center"/>
               <w:rPr>
-                <w:rFonts w:hint="cs"/>
                 <w:rtl/>
                 <w:lang w:bidi="fa-IR"/>
               </w:rPr>
@@ -8907,7 +8757,6 @@
               <w:bidi/>
               <w:jc w:val="center"/>
               <w:rPr>
-                <w:rFonts w:hint="cs"/>
                 <w:rtl/>
                 <w:lang w:bidi="fa-IR"/>
               </w:rPr>
@@ -8932,7 +8781,6 @@
               <w:bidi/>
               <w:jc w:val="center"/>
               <w:rPr>
-                <w:rFonts w:hint="cs"/>
                 <w:rtl/>
                 <w:lang w:bidi="fa-IR"/>
               </w:rPr>
@@ -8958,7 +8806,6 @@
               <w:bidi/>
               <w:jc w:val="center"/>
               <w:rPr>
-                <w:rFonts w:hint="cs"/>
                 <w:rtl/>
                 <w:lang w:bidi="fa-IR"/>
               </w:rPr>
@@ -8989,7 +8836,6 @@
               <w:bidi/>
               <w:jc w:val="center"/>
               <w:rPr>
-                <w:rFonts w:hint="cs"/>
                 <w:rtl/>
                 <w:lang w:bidi="fa-IR"/>
               </w:rPr>
@@ -9014,7 +8860,6 @@
               <w:bidi/>
               <w:jc w:val="center"/>
               <w:rPr>
-                <w:rFonts w:hint="cs"/>
                 <w:rtl/>
                 <w:lang w:bidi="fa-IR"/>
               </w:rPr>
@@ -9039,7 +8884,6 @@
               <w:bidi/>
               <w:jc w:val="center"/>
               <w:rPr>
-                <w:rFonts w:hint="cs"/>
                 <w:rtl/>
                 <w:lang w:bidi="fa-IR"/>
               </w:rPr>
@@ -9064,7 +8908,6 @@
               <w:bidi/>
               <w:jc w:val="center"/>
               <w:rPr>
-                <w:rFonts w:hint="cs"/>
                 <w:rtl/>
                 <w:lang w:bidi="fa-IR"/>
               </w:rPr>
@@ -9089,7 +8932,6 @@
               <w:bidi/>
               <w:jc w:val="center"/>
               <w:rPr>
-                <w:rFonts w:hint="cs"/>
                 <w:rtl/>
                 <w:lang w:bidi="fa-IR"/>
               </w:rPr>
@@ -9114,7 +8956,6 @@
               <w:bidi/>
               <w:jc w:val="center"/>
               <w:rPr>
-                <w:rFonts w:hint="cs"/>
                 <w:rtl/>
                 <w:lang w:bidi="fa-IR"/>
               </w:rPr>
@@ -9139,7 +8980,6 @@
               <w:bidi/>
               <w:jc w:val="center"/>
               <w:rPr>
-                <w:rFonts w:hint="cs"/>
                 <w:rtl/>
                 <w:lang w:bidi="fa-IR"/>
               </w:rPr>
@@ -9164,7 +9004,6 @@
               <w:bidi/>
               <w:jc w:val="center"/>
               <w:rPr>
-                <w:rFonts w:hint="cs"/>
                 <w:rtl/>
                 <w:lang w:bidi="fa-IR"/>
               </w:rPr>
@@ -9189,7 +9028,6 @@
               <w:bidi/>
               <w:jc w:val="center"/>
               <w:rPr>
-                <w:rFonts w:hint="cs"/>
                 <w:rtl/>
                 <w:lang w:bidi="fa-IR"/>
               </w:rPr>
@@ -9214,7 +9052,6 @@
               <w:bidi/>
               <w:jc w:val="center"/>
               <w:rPr>
-                <w:rFonts w:hint="cs"/>
                 <w:rtl/>
                 <w:lang w:bidi="fa-IR"/>
               </w:rPr>
@@ -9240,7 +9077,6 @@
               <w:bidi/>
               <w:jc w:val="center"/>
               <w:rPr>
-                <w:rFonts w:hint="cs"/>
                 <w:rtl/>
                 <w:lang w:bidi="fa-IR"/>
               </w:rPr>
@@ -9271,7 +9107,6 @@
               <w:bidi/>
               <w:jc w:val="center"/>
               <w:rPr>
-                <w:rFonts w:hint="cs"/>
                 <w:rtl/>
                 <w:lang w:bidi="fa-IR"/>
               </w:rPr>
@@ -9296,7 +9131,6 @@
               <w:bidi/>
               <w:jc w:val="center"/>
               <w:rPr>
-                <w:rFonts w:hint="cs"/>
                 <w:rtl/>
                 <w:lang w:bidi="fa-IR"/>
               </w:rPr>
@@ -9321,7 +9155,6 @@
               <w:bidi/>
               <w:jc w:val="center"/>
               <w:rPr>
-                <w:rFonts w:hint="cs"/>
                 <w:rtl/>
                 <w:lang w:bidi="fa-IR"/>
               </w:rPr>
@@ -9346,7 +9179,6 @@
               <w:bidi/>
               <w:jc w:val="center"/>
               <w:rPr>
-                <w:rFonts w:hint="cs"/>
                 <w:rtl/>
                 <w:lang w:bidi="fa-IR"/>
               </w:rPr>
@@ -9371,7 +9203,6 @@
               <w:bidi/>
               <w:jc w:val="center"/>
               <w:rPr>
-                <w:rFonts w:hint="cs"/>
                 <w:rtl/>
                 <w:lang w:bidi="fa-IR"/>
               </w:rPr>
@@ -9396,7 +9227,6 @@
               <w:bidi/>
               <w:jc w:val="center"/>
               <w:rPr>
-                <w:rFonts w:hint="cs"/>
                 <w:rtl/>
                 <w:lang w:bidi="fa-IR"/>
               </w:rPr>
@@ -9421,7 +9251,6 @@
               <w:bidi/>
               <w:jc w:val="center"/>
               <w:rPr>
-                <w:rFonts w:hint="cs"/>
                 <w:rtl/>
                 <w:lang w:bidi="fa-IR"/>
               </w:rPr>
@@ -9446,7 +9275,6 @@
               <w:bidi/>
               <w:jc w:val="center"/>
               <w:rPr>
-                <w:rFonts w:hint="cs"/>
                 <w:rtl/>
                 <w:lang w:bidi="fa-IR"/>
               </w:rPr>
@@ -9471,7 +9299,6 @@
               <w:bidi/>
               <w:jc w:val="center"/>
               <w:rPr>
-                <w:rFonts w:hint="cs"/>
                 <w:rtl/>
                 <w:lang w:bidi="fa-IR"/>
               </w:rPr>
@@ -9496,7 +9323,6 @@
               <w:bidi/>
               <w:jc w:val="center"/>
               <w:rPr>
-                <w:rFonts w:hint="cs"/>
                 <w:rtl/>
                 <w:lang w:bidi="fa-IR"/>
               </w:rPr>
@@ -9522,7 +9348,6 @@
               <w:bidi/>
               <w:jc w:val="center"/>
               <w:rPr>
-                <w:rFonts w:hint="cs"/>
                 <w:rtl/>
                 <w:lang w:bidi="fa-IR"/>
               </w:rPr>
@@ -9553,7 +9378,6 @@
               <w:bidi/>
               <w:jc w:val="center"/>
               <w:rPr>
-                <w:rFonts w:hint="cs"/>
                 <w:rtl/>
                 <w:lang w:bidi="fa-IR"/>
               </w:rPr>
@@ -9578,7 +9402,6 @@
               <w:bidi/>
               <w:jc w:val="center"/>
               <w:rPr>
-                <w:rFonts w:hint="cs"/>
                 <w:rtl/>
                 <w:lang w:bidi="fa-IR"/>
               </w:rPr>
@@ -9603,7 +9426,6 @@
               <w:bidi/>
               <w:jc w:val="center"/>
               <w:rPr>
-                <w:rFonts w:hint="cs"/>
                 <w:rtl/>
                 <w:lang w:bidi="fa-IR"/>
               </w:rPr>
@@ -9628,7 +9450,6 @@
               <w:bidi/>
               <w:jc w:val="center"/>
               <w:rPr>
-                <w:rFonts w:hint="cs"/>
                 <w:rtl/>
                 <w:lang w:bidi="fa-IR"/>
               </w:rPr>
@@ -9653,7 +9474,6 @@
               <w:bidi/>
               <w:jc w:val="center"/>
               <w:rPr>
-                <w:rFonts w:hint="cs"/>
                 <w:rtl/>
                 <w:lang w:bidi="fa-IR"/>
               </w:rPr>
@@ -9678,7 +9498,6 @@
               <w:bidi/>
               <w:jc w:val="center"/>
               <w:rPr>
-                <w:rFonts w:hint="cs"/>
                 <w:rtl/>
                 <w:lang w:bidi="fa-IR"/>
               </w:rPr>
@@ -9703,7 +9522,6 @@
               <w:bidi/>
               <w:jc w:val="center"/>
               <w:rPr>
-                <w:rFonts w:hint="cs"/>
                 <w:rtl/>
                 <w:lang w:bidi="fa-IR"/>
               </w:rPr>
@@ -9728,7 +9546,6 @@
               <w:bidi/>
               <w:jc w:val="center"/>
               <w:rPr>
-                <w:rFonts w:hint="cs"/>
                 <w:rtl/>
                 <w:lang w:bidi="fa-IR"/>
               </w:rPr>
@@ -9753,7 +9570,6 @@
               <w:bidi/>
               <w:jc w:val="center"/>
               <w:rPr>
-                <w:rFonts w:hint="cs"/>
                 <w:rtl/>
                 <w:lang w:bidi="fa-IR"/>
               </w:rPr>
@@ -9778,7 +9594,6 @@
               <w:bidi/>
               <w:jc w:val="center"/>
               <w:rPr>
-                <w:rFonts w:hint="cs"/>
                 <w:rtl/>
                 <w:lang w:bidi="fa-IR"/>
               </w:rPr>
@@ -9804,7 +9619,6 @@
               <w:bidi/>
               <w:jc w:val="center"/>
               <w:rPr>
-                <w:rFonts w:hint="cs"/>
                 <w:rtl/>
                 <w:lang w:bidi="fa-IR"/>
               </w:rPr>
@@ -10015,8 +9829,6 @@
           <w:lang w:bidi="fa-IR"/>
         </w:rPr>
       </w:pPr>
-      <w:bookmarkStart w:id="0" w:name="_GoBack"/>
-      <w:bookmarkEnd w:id="0"/>
       <w:r>
         <w:rPr>
           <w:rFonts w:ascii="IRANSansX Bold" w:hAnsi="IRANSansX Bold" w:cs="IRANSansX Bold" w:hint="cs"/>
@@ -11026,7 +10838,6 @@
       <w:pPr>
         <w:bidi/>
         <w:rPr>
-          <w:rFonts w:hint="cs"/>
           <w:rtl/>
           <w:lang w:bidi="fa-IR"/>
         </w:rPr>
@@ -12175,17 +11986,7 @@
                       <w:rFonts w:ascii="Cambria Math" w:hAnsi="Cambria Math"/>
                       <w:lang w:bidi="fa-IR"/>
                     </w:rPr>
-                    <m:t>arg</m:t>
-                  </m:r>
-                  <m:r>
-                    <m:rPr>
-                      <m:sty m:val="p"/>
-                    </m:rPr>
-                    <w:rPr>
-                      <w:rFonts w:ascii="Cambria Math" w:hAnsi="Cambria Math"/>
-                      <w:lang w:bidi="fa-IR"/>
-                    </w:rPr>
-                    <m:t>max</m:t>
+                    <m:t>argmax</m:t>
                   </m:r>
                 </m:e>
                 <m:lim>
@@ -12279,17 +12080,7 @@
                       <w:rFonts w:ascii="Cambria Math" w:hAnsi="Cambria Math"/>
                       <w:lang w:bidi="fa-IR"/>
                     </w:rPr>
-                    <m:t>arg</m:t>
-                  </m:r>
-                  <m:r>
-                    <m:rPr>
-                      <m:sty m:val="p"/>
-                    </m:rPr>
-                    <w:rPr>
-                      <w:rFonts w:ascii="Cambria Math" w:hAnsi="Cambria Math"/>
-                      <w:lang w:bidi="fa-IR"/>
-                    </w:rPr>
-                    <m:t>max</m:t>
+                    <m:t>argmax</m:t>
                   </m:r>
                 </m:e>
                 <m:lim>
@@ -14837,7 +14628,6 @@
       <w:pPr>
         <w:bidi/>
         <w:rPr>
-          <w:rFonts w:hint="cs"/>
           <w:rtl/>
           <w:lang w:bidi="fa-IR"/>
         </w:rPr>
@@ -15587,7 +15377,6 @@
       <w:pPr>
         <w:bidi/>
         <w:rPr>
-          <w:rFonts w:hint="cs"/>
           <w:rtl/>
           <w:lang w:bidi="fa-IR"/>
         </w:rPr>
@@ -16133,7 +15922,297 @@
         <w:bidi/>
         <w:jc w:val="lowKashida"/>
         <w:rPr>
+          <w:lang w:bidi="fa-IR"/>
+        </w:rPr>
+      </w:pPr>
+    </w:p>
+    <w:p>
+      <w:pPr>
+        <w:bidi/>
+        <w:jc w:val="lowKashida"/>
+        <w:rPr>
+          <w:rtl/>
+          <w:lang w:bidi="fa-IR"/>
+        </w:rPr>
+      </w:pPr>
+      <w:r>
+        <w:rPr>
           <w:rFonts w:hint="cs"/>
+          <w:rtl/>
+          <w:lang w:bidi="fa-IR"/>
+        </w:rPr>
+        <w:t>سوال ۷</w:t>
+      </w:r>
+    </w:p>
+    <w:p>
+      <w:pPr>
+        <w:bidi/>
+        <w:jc w:val="lowKashida"/>
+        <w:rPr>
+          <w:lang w:bidi="fa-IR"/>
+        </w:rPr>
+      </w:pPr>
+      <w:r>
+        <w:rPr>
+          <w:rFonts w:hint="cs"/>
+          <w:rtl/>
+          <w:lang w:bidi="fa-IR"/>
+        </w:rPr>
+        <w:t xml:space="preserve">الف) </w:t>
+      </w:r>
+      <w:r>
+        <w:rPr>
+          <w:rFonts w:hint="cs"/>
+          <w:rtl/>
+          <w:lang w:bidi="fa-IR"/>
+        </w:rPr>
+        <w:t xml:space="preserve">مدل بیز بهترین قانون است اگر بتوان آن را حساب کرد! برای اعمال آن نیاز است تا احتمال </w:t>
+      </w:r>
+      <w:r>
+        <w:rPr>
+          <w:lang w:bidi="fa-IR"/>
+        </w:rPr>
+        <w:t>prior</w:t>
+      </w:r>
+      <w:r>
+        <w:rPr>
+          <w:rFonts w:hint="cs"/>
+          <w:rtl/>
+          <w:lang w:bidi="fa-IR"/>
+        </w:rPr>
+        <w:t xml:space="preserve"> و </w:t>
+      </w:r>
+      <w:r>
+        <w:rPr>
+          <w:lang w:bidi="fa-IR"/>
+        </w:rPr>
+        <w:t>likelihood</w:t>
+      </w:r>
+      <w:r>
+        <w:rPr>
+          <w:rFonts w:hint="cs"/>
+          <w:rtl/>
+          <w:lang w:bidi="fa-IR"/>
+        </w:rPr>
+        <w:t xml:space="preserve"> را داشته باشیم ولی به ندرت پیش می‌آيد که این احتمالات را داشته باشیم. </w:t>
+      </w:r>
+    </w:p>
+    <w:p>
+      <w:pPr>
+        <w:bidi/>
+        <w:jc w:val="lowKashida"/>
+        <w:rPr>
+          <w:lang w:bidi="fa-IR"/>
+        </w:rPr>
+      </w:pPr>
+      <w:r>
+        <w:rPr>
+          <w:rFonts w:hint="cs"/>
+          <w:rtl/>
+          <w:lang w:bidi="fa-IR"/>
+        </w:rPr>
+        <w:t xml:space="preserve">ب) </w:t>
+      </w:r>
+    </w:p>
+    <w:p>
+      <w:pPr>
+        <w:bidi/>
+        <w:jc w:val="lowKashida"/>
+        <w:rPr>
+          <w:rtl/>
+          <w:lang w:bidi="fa-IR"/>
+        </w:rPr>
+      </w:pPr>
+      <w:r>
+        <w:rPr>
+          <w:rFonts w:hint="cs"/>
+          <w:rtl/>
+          <w:lang w:bidi="fa-IR"/>
+        </w:rPr>
+        <w:t xml:space="preserve">ج) </w:t>
+      </w:r>
+    </w:p>
+    <w:p>
+      <w:pPr>
+        <w:bidi/>
+        <w:jc w:val="lowKashida"/>
+        <w:rPr>
+          <w:lang w:bidi="fa-IR"/>
+        </w:rPr>
+      </w:pPr>
+      <w:r>
+        <w:rPr>
+          <w:rFonts w:hint="cs"/>
+          <w:rtl/>
+          <w:lang w:bidi="fa-IR"/>
+        </w:rPr>
+        <w:t xml:space="preserve">د) در اصل محاسبه احتمال‌های </w:t>
+      </w:r>
+      <w:r>
+        <w:rPr>
+          <w:lang w:bidi="fa-IR"/>
+        </w:rPr>
+        <w:t>prior</w:t>
+      </w:r>
+      <w:r>
+        <w:rPr>
+          <w:rFonts w:hint="cs"/>
+          <w:rtl/>
+          <w:lang w:bidi="fa-IR"/>
+        </w:rPr>
+        <w:t xml:space="preserve"> و </w:t>
+      </w:r>
+      <w:r>
+        <w:rPr>
+          <w:lang w:bidi="fa-IR"/>
+        </w:rPr>
+        <w:t>likelihood</w:t>
+      </w:r>
+      <w:r>
+        <w:rPr>
+          <w:rFonts w:hint="cs"/>
+          <w:rtl/>
+          <w:lang w:bidi="fa-IR"/>
+        </w:rPr>
+        <w:t xml:space="preserve"> نقش فاز آموزش را خواهد داشت. در مورد </w:t>
+      </w:r>
+      <w:r>
+        <w:rPr>
+          <w:lang w:bidi="fa-IR"/>
+        </w:rPr>
+        <w:t>MDC</w:t>
+      </w:r>
+      <w:r>
+        <w:rPr>
+          <w:rFonts w:hint="cs"/>
+          <w:rtl/>
+          <w:lang w:bidi="fa-IR"/>
+        </w:rPr>
+        <w:t xml:space="preserve"> هم، بدست آوردن پروتوتایپ کلاس‌های مختلف فاز آموزش محسوب می‌شود.</w:t>
+      </w:r>
+    </w:p>
+    <w:p>
+      <w:pPr>
+        <w:bidi/>
+        <w:jc w:val="lowKashida"/>
+        <w:rPr>
+          <w:rFonts w:hint="cs"/>
+          <w:rtl/>
+          <w:lang w:bidi="fa-IR"/>
+        </w:rPr>
+      </w:pPr>
+      <w:r>
+        <w:rPr>
+          <w:rFonts w:hint="cs"/>
+          <w:rtl/>
+          <w:lang w:bidi="fa-IR"/>
+        </w:rPr>
+        <w:t>ه)</w:t>
+      </w:r>
+      <w:r>
+        <w:rPr>
+          <w:rFonts w:hint="cs"/>
+          <w:rtl/>
+          <w:lang w:bidi="fa-IR"/>
+        </w:rPr>
+        <w:t xml:space="preserve"> چنانچه دانش پیشین ما، نسبت به مشاهدات فعلی دارای خطا باشد. مثلا اگر شرایط مسئله تغییر جدی داشته باشد و همچنین مشاهدات فع</w:t>
+      </w:r>
+      <w:r>
+        <w:rPr>
+          <w:rFonts w:hint="cs"/>
+          <w:rtl/>
+          <w:lang w:bidi="fa-IR"/>
+        </w:rPr>
+        <w:t xml:space="preserve">لی کافی باشد احتمالا </w:t>
+      </w:r>
+      <w:r>
+        <w:rPr>
+          <w:lang w:bidi="fa-IR"/>
+        </w:rPr>
+        <w:t>MLE</w:t>
+      </w:r>
+      <w:r>
+        <w:rPr>
+          <w:rFonts w:hint="cs"/>
+          <w:rtl/>
+          <w:lang w:bidi="fa-IR"/>
+        </w:rPr>
+        <w:t xml:space="preserve"> از </w:t>
+      </w:r>
+      <w:r>
+        <w:rPr>
+          <w:lang w:bidi="fa-IR"/>
+        </w:rPr>
+        <w:t>MAP</w:t>
+      </w:r>
+      <w:r>
+        <w:rPr>
+          <w:rFonts w:hint="cs"/>
+          <w:rtl/>
+          <w:lang w:bidi="fa-IR"/>
+        </w:rPr>
+        <w:t xml:space="preserve"> نتیجه بهتری داشته باشد.</w:t>
+      </w:r>
+      <w:bookmarkStart w:id="0" w:name="_GoBack"/>
+      <w:bookmarkEnd w:id="0"/>
+    </w:p>
+    <w:p>
+      <w:pPr>
+        <w:bidi/>
+        <w:jc w:val="lowKashida"/>
+        <w:rPr>
+          <w:rFonts w:hint="cs"/>
+          <w:rtl/>
+          <w:lang w:bidi="fa-IR"/>
+        </w:rPr>
+      </w:pPr>
+      <w:r>
+        <w:rPr>
+          <w:rtl/>
+          <w:lang w:bidi="fa-IR"/>
+        </w:rPr>
+        <w:drawing>
+          <wp:inline distT="0" distB="0" distL="0" distR="0" wp14:anchorId="25F3A42C" wp14:editId="1F019ED4">
+            <wp:extent cx="5943600" cy="967740"/>
+            <wp:effectExtent l="0" t="0" r="0" b="3810"/>
+            <wp:docPr id="13" name="Picture 13"/>
+            <wp:cNvGraphicFramePr>
+              <a:graphicFrameLocks xmlns:a="http://schemas.openxmlformats.org/drawingml/2006/main" noChangeAspect="1"/>
+            </wp:cNvGraphicFramePr>
+            <a:graphic xmlns:a="http://schemas.openxmlformats.org/drawingml/2006/main">
+              <a:graphicData uri="http://schemas.openxmlformats.org/drawingml/2006/picture">
+                <pic:pic xmlns:pic="http://schemas.openxmlformats.org/drawingml/2006/picture">
+                  <pic:nvPicPr>
+                    <pic:cNvPr id="1" name=""/>
+                    <pic:cNvPicPr/>
+                  </pic:nvPicPr>
+                  <pic:blipFill>
+                    <a:blip r:embed="rId15"/>
+                    <a:stretch>
+                      <a:fillRect/>
+                    </a:stretch>
+                  </pic:blipFill>
+                  <pic:spPr>
+                    <a:xfrm>
+                      <a:off x="0" y="0"/>
+                      <a:ext cx="5943600" cy="967740"/>
+                    </a:xfrm>
+                    <a:prstGeom prst="rect">
+                      <a:avLst/>
+                    </a:prstGeom>
+                  </pic:spPr>
+                </pic:pic>
+              </a:graphicData>
+            </a:graphic>
+          </wp:inline>
+        </w:drawing>
+      </w:r>
+    </w:p>
+    <w:p>
+      <w:pPr>
+        <w:bidi/>
+        <w:jc w:val="lowKashida"/>
+        <w:rPr>
           <w:rtl/>
           <w:lang w:bidi="fa-IR"/>
         </w:rPr>

</xml_diff>

<commit_message>
Complete first part of question 4
</commit_message>
<xml_diff>
--- a/Report.docx
+++ b/Report.docx
@@ -15931,6 +15931,608 @@
         <w:bidi/>
         <w:jc w:val="lowKashida"/>
         <w:rPr>
+          <w:rFonts w:hint="cs"/>
+          <w:rtl/>
+          <w:lang w:bidi="fa-IR"/>
+        </w:rPr>
+      </w:pPr>
+      <w:r>
+        <w:rPr>
+          <w:rFonts w:hint="cs"/>
+          <w:rtl/>
+          <w:lang w:bidi="fa-IR"/>
+        </w:rPr>
+        <w:t>سوال ۴</w:t>
+      </w:r>
+    </w:p>
+    <w:p>
+      <w:pPr>
+        <w:bidi/>
+        <w:jc w:val="lowKashida"/>
+        <w:rPr>
+          <w:rFonts w:hint="cs"/>
+          <w:rtl/>
+          <w:lang w:bidi="fa-IR"/>
+        </w:rPr>
+      </w:pPr>
+      <w:r>
+        <w:rPr>
+          <w:rFonts w:hint="cs"/>
+          <w:rtl/>
+          <w:lang w:bidi="fa-IR"/>
+        </w:rPr>
+        <w:t>الف)</w:t>
+      </w:r>
+    </w:p>
+    <w:p>
+      <w:pPr>
+        <w:bidi/>
+        <w:jc w:val="center"/>
+        <w:rPr>
+          <w:rtl/>
+          <w:lang w:bidi="fa-IR"/>
+        </w:rPr>
+      </w:pPr>
+      <w:r>
+        <w:rPr>
+          <w:noProof/>
+        </w:rPr>
+        <w:drawing>
+          <wp:inline distT="0" distB="0" distL="0" distR="0">
+            <wp:extent cx="3358237" cy="2520000"/>
+            <wp:effectExtent l="0" t="0" r="0" b="0"/>
+            <wp:docPr id="16" name="Picture 16" descr="C:\Users\AlirezaMazochi\AppData\Local\Microsoft\Windows\INetCache\Content.MSO\2E56EBA4.tmp"/>
+            <wp:cNvGraphicFramePr>
+              <a:graphicFrameLocks xmlns:a="http://schemas.openxmlformats.org/drawingml/2006/main" noChangeAspect="1"/>
+            </wp:cNvGraphicFramePr>
+            <a:graphic xmlns:a="http://schemas.openxmlformats.org/drawingml/2006/main">
+              <a:graphicData uri="http://schemas.openxmlformats.org/drawingml/2006/picture">
+                <pic:pic xmlns:pic="http://schemas.openxmlformats.org/drawingml/2006/picture">
+                  <pic:nvPicPr>
+                    <pic:cNvPr id="0" name="Picture 7" descr="C:\Users\AlirezaMazochi\AppData\Local\Microsoft\Windows\INetCache\Content.MSO\2E56EBA4.tmp"/>
+                    <pic:cNvPicPr>
+                      <a:picLocks noChangeAspect="1" noChangeArrowheads="1"/>
+                    </pic:cNvPicPr>
+                  </pic:nvPicPr>
+                  <pic:blipFill>
+                    <a:blip r:embed="rId15">
+                      <a:extLst>
+                        <a:ext uri="{28A0092B-C50C-407E-A947-70E740481C1C}">
+                          <a14:useLocalDpi xmlns:a14="http://schemas.microsoft.com/office/drawing/2010/main" val="0"/>
+                        </a:ext>
+                      </a:extLst>
+                    </a:blip>
+                    <a:srcRect/>
+                    <a:stretch>
+                      <a:fillRect/>
+                    </a:stretch>
+                  </pic:blipFill>
+                  <pic:spPr bwMode="auto">
+                    <a:xfrm>
+                      <a:off x="0" y="0"/>
+                      <a:ext cx="3358237" cy="2520000"/>
+                    </a:xfrm>
+                    <a:prstGeom prst="rect">
+                      <a:avLst/>
+                    </a:prstGeom>
+                    <a:noFill/>
+                    <a:ln>
+                      <a:noFill/>
+                    </a:ln>
+                  </pic:spPr>
+                </pic:pic>
+              </a:graphicData>
+            </a:graphic>
+          </wp:inline>
+        </w:drawing>
+      </w:r>
+    </w:p>
+    <w:p>
+      <w:pPr>
+        <w:bidi/>
+        <w:jc w:val="lowKashida"/>
+        <w:rPr>
+          <w:rFonts w:hint="cs"/>
+          <w:rtl/>
+          <w:lang w:bidi="fa-IR"/>
+        </w:rPr>
+      </w:pPr>
+      <w:r>
+        <w:rPr>
+          <w:rFonts w:hint="cs"/>
+          <w:rtl/>
+          <w:lang w:bidi="fa-IR"/>
+        </w:rPr>
+        <w:t>ب)</w:t>
+      </w:r>
+    </w:p>
+    <w:p>
+      <w:pPr>
+        <w:bidi/>
+        <w:jc w:val="center"/>
+        <w:rPr>
+          <w:rtl/>
+          <w:lang w:bidi="fa-IR"/>
+        </w:rPr>
+      </w:pPr>
+      <w:r>
+        <w:rPr>
+          <w:noProof/>
+        </w:rPr>
+        <w:lastRenderedPageBreak/>
+        <w:drawing>
+          <wp:inline distT="0" distB="0" distL="0" distR="0">
+            <wp:extent cx="3498384" cy="2520000"/>
+            <wp:effectExtent l="0" t="0" r="6985" b="0"/>
+            <wp:docPr id="15" name="Picture 15" descr="C:\Users\AlirezaMazochi\AppData\Local\Microsoft\Windows\INetCache\Content.MSO\4B1BF0A6.tmp"/>
+            <wp:cNvGraphicFramePr>
+              <a:graphicFrameLocks xmlns:a="http://schemas.openxmlformats.org/drawingml/2006/main" noChangeAspect="1"/>
+            </wp:cNvGraphicFramePr>
+            <a:graphic xmlns:a="http://schemas.openxmlformats.org/drawingml/2006/main">
+              <a:graphicData uri="http://schemas.openxmlformats.org/drawingml/2006/picture">
+                <pic:pic xmlns:pic="http://schemas.openxmlformats.org/drawingml/2006/picture">
+                  <pic:nvPicPr>
+                    <pic:cNvPr id="0" name="Picture 5" descr="C:\Users\AlirezaMazochi\AppData\Local\Microsoft\Windows\INetCache\Content.MSO\4B1BF0A6.tmp"/>
+                    <pic:cNvPicPr>
+                      <a:picLocks noChangeAspect="1" noChangeArrowheads="1"/>
+                    </pic:cNvPicPr>
+                  </pic:nvPicPr>
+                  <pic:blipFill>
+                    <a:blip r:embed="rId16">
+                      <a:extLst>
+                        <a:ext uri="{28A0092B-C50C-407E-A947-70E740481C1C}">
+                          <a14:useLocalDpi xmlns:a14="http://schemas.microsoft.com/office/drawing/2010/main" val="0"/>
+                        </a:ext>
+                      </a:extLst>
+                    </a:blip>
+                    <a:srcRect/>
+                    <a:stretch>
+                      <a:fillRect/>
+                    </a:stretch>
+                  </pic:blipFill>
+                  <pic:spPr bwMode="auto">
+                    <a:xfrm>
+                      <a:off x="0" y="0"/>
+                      <a:ext cx="3498384" cy="2520000"/>
+                    </a:xfrm>
+                    <a:prstGeom prst="rect">
+                      <a:avLst/>
+                    </a:prstGeom>
+                    <a:noFill/>
+                    <a:ln>
+                      <a:noFill/>
+                    </a:ln>
+                  </pic:spPr>
+                </pic:pic>
+              </a:graphicData>
+            </a:graphic>
+          </wp:inline>
+        </w:drawing>
+      </w:r>
+    </w:p>
+    <w:p>
+      <w:pPr>
+        <w:bidi/>
+        <w:jc w:val="lowKashida"/>
+        <w:rPr>
+          <w:rFonts w:hint="cs"/>
+          <w:rtl/>
+          <w:lang w:bidi="fa-IR"/>
+        </w:rPr>
+      </w:pPr>
+      <w:r>
+        <w:rPr>
+          <w:rFonts w:hint="cs"/>
+          <w:rtl/>
+          <w:lang w:bidi="fa-IR"/>
+        </w:rPr>
+        <w:t>ج)</w:t>
+      </w:r>
+    </w:p>
+    <w:p>
+      <w:pPr>
+        <w:bidi/>
+        <w:jc w:val="lowKashida"/>
+        <w:rPr>
+          <w:rFonts w:hint="cs"/>
+          <w:lang w:bidi="fa-IR"/>
+        </w:rPr>
+      </w:pPr>
+      <w:r>
+        <w:rPr>
+          <w:rFonts w:hint="cs"/>
+          <w:noProof/>
+        </w:rPr>
+        <w:drawing>
+          <wp:inline distT="0" distB="0" distL="0" distR="0">
+            <wp:extent cx="5943600" cy="1967610"/>
+            <wp:effectExtent l="0" t="0" r="0" b="0"/>
+            <wp:docPr id="17" name="Picture 17" descr="C:\Users\AlirezaMazochi\AppData\Local\Microsoft\Windows\INetCache\Content.MSO\1C09E552.tmp"/>
+            <wp:cNvGraphicFramePr>
+              <a:graphicFrameLocks xmlns:a="http://schemas.openxmlformats.org/drawingml/2006/main" noChangeAspect="1"/>
+            </wp:cNvGraphicFramePr>
+            <a:graphic xmlns:a="http://schemas.openxmlformats.org/drawingml/2006/main">
+              <a:graphicData uri="http://schemas.openxmlformats.org/drawingml/2006/picture">
+                <pic:pic xmlns:pic="http://schemas.openxmlformats.org/drawingml/2006/picture">
+                  <pic:nvPicPr>
+                    <pic:cNvPr id="0" name="Picture 9" descr="C:\Users\AlirezaMazochi\AppData\Local\Microsoft\Windows\INetCache\Content.MSO\1C09E552.tmp"/>
+                    <pic:cNvPicPr>
+                      <a:picLocks noChangeAspect="1" noChangeArrowheads="1"/>
+                    </pic:cNvPicPr>
+                  </pic:nvPicPr>
+                  <pic:blipFill>
+                    <a:blip r:embed="rId17">
+                      <a:extLst>
+                        <a:ext uri="{28A0092B-C50C-407E-A947-70E740481C1C}">
+                          <a14:useLocalDpi xmlns:a14="http://schemas.microsoft.com/office/drawing/2010/main" val="0"/>
+                        </a:ext>
+                      </a:extLst>
+                    </a:blip>
+                    <a:srcRect/>
+                    <a:stretch>
+                      <a:fillRect/>
+                    </a:stretch>
+                  </pic:blipFill>
+                  <pic:spPr bwMode="auto">
+                    <a:xfrm>
+                      <a:off x="0" y="0"/>
+                      <a:ext cx="5943600" cy="1967610"/>
+                    </a:xfrm>
+                    <a:prstGeom prst="rect">
+                      <a:avLst/>
+                    </a:prstGeom>
+                    <a:noFill/>
+                    <a:ln>
+                      <a:noFill/>
+                    </a:ln>
+                  </pic:spPr>
+                </pic:pic>
+              </a:graphicData>
+            </a:graphic>
+          </wp:inline>
+        </w:drawing>
+      </w:r>
+    </w:p>
+    <w:p>
+      <w:pPr>
+        <w:bidi/>
+        <w:jc w:val="lowKashida"/>
+        <w:rPr>
+          <w:lang w:bidi="fa-IR"/>
+        </w:rPr>
+      </w:pPr>
+    </w:p>
+    <w:p>
+      <w:pPr>
+        <w:bidi/>
+        <w:jc w:val="lowKashida"/>
+        <w:rPr>
+          <w:rtl/>
+          <w:lang w:bidi="fa-IR"/>
+        </w:rPr>
+      </w:pPr>
+      <w:r>
+        <w:rPr>
+          <w:rFonts w:hint="cs"/>
+          <w:rtl/>
+          <w:lang w:bidi="fa-IR"/>
+        </w:rPr>
+        <w:t xml:space="preserve">د) به نظر نمودار مربوط به </w:t>
+      </w:r>
+      <w:r>
+        <w:rPr>
+          <w:lang w:bidi="fa-IR"/>
+        </w:rPr>
+        <w:t xml:space="preserve"> N = 5</w:t>
+      </w:r>
+      <w:r>
+        <w:rPr>
+          <w:rFonts w:hint="cs"/>
+          <w:rtl/>
+          <w:lang w:bidi="fa-IR"/>
+        </w:rPr>
+        <w:t xml:space="preserve"> و </w:t>
+      </w:r>
+      <w:r>
+        <w:rPr>
+          <w:lang w:bidi="fa-IR"/>
+        </w:rPr>
+        <w:t>p = 0.2</w:t>
+      </w:r>
+      <w:r>
+        <w:rPr>
+          <w:rFonts w:hint="cs"/>
+          <w:rtl/>
+          <w:lang w:bidi="fa-IR"/>
+        </w:rPr>
+        <w:t xml:space="preserve"> از م</w:t>
+      </w:r>
+      <w:r>
+        <w:rPr>
+          <w:rFonts w:hint="cs"/>
+          <w:rtl/>
+          <w:lang w:bidi="fa-IR"/>
+        </w:rPr>
+        <w:t xml:space="preserve">ابقی مناسب‌تر باشد چراکه دو نمودار دیگر، </w:t>
+      </w:r>
+      <w:r>
+        <w:rPr>
+          <w:rFonts w:hint="cs"/>
+          <w:rtl/>
+          <w:lang w:bidi="fa-IR"/>
+        </w:rPr>
+        <w:t>احتمال زیادی را برای اعداد بزرگ‌تر از ۳ دارند.</w:t>
+      </w:r>
+    </w:p>
+    <w:p>
+      <w:pPr>
+        <w:bidi/>
+        <w:jc w:val="lowKashida"/>
+        <w:rPr>
+          <w:lang w:bidi="fa-IR"/>
+        </w:rPr>
+      </w:pPr>
+    </w:p>
+    <w:p>
+      <w:pPr>
+        <w:bidi/>
+        <w:jc w:val="lowKashida"/>
+        <w:rPr>
+          <w:rFonts w:hint="cs"/>
+          <w:rtl/>
+          <w:lang w:bidi="fa-IR"/>
+        </w:rPr>
+      </w:pPr>
+      <w:r>
+        <w:rPr>
+          <w:rFonts w:hint="cs"/>
+          <w:rtl/>
+          <w:lang w:bidi="fa-IR"/>
+        </w:rPr>
+        <w:t xml:space="preserve">ه) </w:t>
+      </w:r>
+    </w:p>
+    <w:p>
+      <w:pPr>
+        <w:bidi/>
+        <w:jc w:val="center"/>
+        <w:rPr>
+          <w:rFonts w:hint="cs"/>
+          <w:rtl/>
+          <w:lang w:bidi="fa-IR"/>
+        </w:rPr>
+      </w:pPr>
+      <w:r>
+        <w:rPr>
+          <w:rFonts w:hint="cs"/>
+          <w:noProof/>
+        </w:rPr>
+        <w:lastRenderedPageBreak/>
+        <w:drawing>
+          <wp:inline distT="0" distB="0" distL="0" distR="0">
+            <wp:extent cx="5040630" cy="3630930"/>
+            <wp:effectExtent l="0" t="0" r="0" b="0"/>
+            <wp:docPr id="18" name="Picture 18" descr="C:\Users\AlirezaMazochi\AppData\Local\Microsoft\Windows\INetCache\Content.MSO\98FB4130.tmp"/>
+            <wp:cNvGraphicFramePr>
+              <a:graphicFrameLocks xmlns:a="http://schemas.openxmlformats.org/drawingml/2006/main" noChangeAspect="1"/>
+            </wp:cNvGraphicFramePr>
+            <a:graphic xmlns:a="http://schemas.openxmlformats.org/drawingml/2006/main">
+              <a:graphicData uri="http://schemas.openxmlformats.org/drawingml/2006/picture">
+                <pic:pic xmlns:pic="http://schemas.openxmlformats.org/drawingml/2006/picture">
+                  <pic:nvPicPr>
+                    <pic:cNvPr id="0" name="Picture 11" descr="C:\Users\AlirezaMazochi\AppData\Local\Microsoft\Windows\INetCache\Content.MSO\98FB4130.tmp"/>
+                    <pic:cNvPicPr>
+                      <a:picLocks noChangeAspect="1" noChangeArrowheads="1"/>
+                    </pic:cNvPicPr>
+                  </pic:nvPicPr>
+                  <pic:blipFill>
+                    <a:blip r:embed="rId18">
+                      <a:extLst>
+                        <a:ext uri="{28A0092B-C50C-407E-A947-70E740481C1C}">
+                          <a14:useLocalDpi xmlns:a14="http://schemas.microsoft.com/office/drawing/2010/main" val="0"/>
+                        </a:ext>
+                      </a:extLst>
+                    </a:blip>
+                    <a:srcRect/>
+                    <a:stretch>
+                      <a:fillRect/>
+                    </a:stretch>
+                  </pic:blipFill>
+                  <pic:spPr bwMode="auto">
+                    <a:xfrm>
+                      <a:off x="0" y="0"/>
+                      <a:ext cx="5040630" cy="3630930"/>
+                    </a:xfrm>
+                    <a:prstGeom prst="rect">
+                      <a:avLst/>
+                    </a:prstGeom>
+                    <a:noFill/>
+                    <a:ln>
+                      <a:noFill/>
+                    </a:ln>
+                  </pic:spPr>
+                </pic:pic>
+              </a:graphicData>
+            </a:graphic>
+          </wp:inline>
+        </w:drawing>
+      </w:r>
+    </w:p>
+    <w:p>
+      <w:pPr>
+        <w:bidi/>
+        <w:jc w:val="lowKashida"/>
+        <w:rPr>
+          <w:rFonts w:hint="cs"/>
+          <w:rtl/>
+          <w:lang w:bidi="fa-IR"/>
+        </w:rPr>
+      </w:pPr>
+      <w:r>
+        <w:rPr>
+          <w:rFonts w:hint="cs"/>
+          <w:rtl/>
+          <w:lang w:bidi="fa-IR"/>
+        </w:rPr>
+        <w:t xml:space="preserve">و) توجه کنید که برای این قسمت، برای </w:t>
+      </w:r>
+      <w:r>
+        <w:rPr>
+          <w:lang w:bidi="fa-IR"/>
+        </w:rPr>
+        <w:t>N=1</w:t>
+      </w:r>
+      <w:r>
+        <w:rPr>
+          <w:rFonts w:hint="cs"/>
+          <w:rtl/>
+          <w:lang w:bidi="fa-IR"/>
+        </w:rPr>
+        <w:t xml:space="preserve"> و </w:t>
+      </w:r>
+      <w:r>
+        <w:rPr>
+          <w:lang w:bidi="fa-IR"/>
+        </w:rPr>
+        <w:t>N=2</w:t>
+      </w:r>
+      <w:r>
+        <w:rPr>
+          <w:rFonts w:hint="cs"/>
+          <w:rtl/>
+          <w:lang w:bidi="fa-IR"/>
+        </w:rPr>
+        <w:t xml:space="preserve">‌ </w:t>
+      </w:r>
+      <w:r>
+        <w:rPr>
+          <w:rFonts w:hint="cs"/>
+          <w:rtl/>
+          <w:lang w:bidi="fa-IR"/>
+        </w:rPr>
+        <w:t>چون احتمال غیر لگاریتمی صفر است، نموداری ترسیم نشده است.</w:t>
+      </w:r>
+    </w:p>
+    <w:p>
+      <w:pPr>
+        <w:bidi/>
+        <w:jc w:val="lowKashida"/>
+        <w:rPr>
+          <w:lang w:bidi="fa-IR"/>
+        </w:rPr>
+      </w:pPr>
+      <w:r>
+        <w:rPr>
+          <w:noProof/>
+        </w:rPr>
+        <w:drawing>
+          <wp:inline distT="0" distB="0" distL="0" distR="0">
+            <wp:extent cx="5105400" cy="3630930"/>
+            <wp:effectExtent l="0" t="0" r="0" b="0"/>
+            <wp:docPr id="19" name="Picture 19" descr="C:\Users\AlirezaMazochi\AppData\Local\Microsoft\Windows\INetCache\Content.MSO\DBE4AEBE.tmp"/>
+            <wp:cNvGraphicFramePr>
+              <a:graphicFrameLocks xmlns:a="http://schemas.openxmlformats.org/drawingml/2006/main" noChangeAspect="1"/>
+            </wp:cNvGraphicFramePr>
+            <a:graphic xmlns:a="http://schemas.openxmlformats.org/drawingml/2006/main">
+              <a:graphicData uri="http://schemas.openxmlformats.org/drawingml/2006/picture">
+                <pic:pic xmlns:pic="http://schemas.openxmlformats.org/drawingml/2006/picture">
+                  <pic:nvPicPr>
+                    <pic:cNvPr id="0" name="Picture 13" descr="C:\Users\AlirezaMazochi\AppData\Local\Microsoft\Windows\INetCache\Content.MSO\DBE4AEBE.tmp"/>
+                    <pic:cNvPicPr>
+                      <a:picLocks noChangeAspect="1" noChangeArrowheads="1"/>
+                    </pic:cNvPicPr>
+                  </pic:nvPicPr>
+                  <pic:blipFill>
+                    <a:blip r:embed="rId19">
+                      <a:extLst>
+                        <a:ext uri="{28A0092B-C50C-407E-A947-70E740481C1C}">
+                          <a14:useLocalDpi xmlns:a14="http://schemas.microsoft.com/office/drawing/2010/main" val="0"/>
+                        </a:ext>
+                      </a:extLst>
+                    </a:blip>
+                    <a:srcRect/>
+                    <a:stretch>
+                      <a:fillRect/>
+                    </a:stretch>
+                  </pic:blipFill>
+                  <pic:spPr bwMode="auto">
+                    <a:xfrm>
+                      <a:off x="0" y="0"/>
+                      <a:ext cx="5105400" cy="3630930"/>
+                    </a:xfrm>
+                    <a:prstGeom prst="rect">
+                      <a:avLst/>
+                    </a:prstGeom>
+                    <a:noFill/>
+                    <a:ln>
+                      <a:noFill/>
+                    </a:ln>
+                  </pic:spPr>
+                </pic:pic>
+              </a:graphicData>
+            </a:graphic>
+          </wp:inline>
+        </w:drawing>
+      </w:r>
+    </w:p>
+    <w:p>
+      <w:pPr>
+        <w:bidi/>
+        <w:jc w:val="lowKashida"/>
+        <w:rPr>
+          <w:rtl/>
+          <w:lang w:bidi="fa-IR"/>
+        </w:rPr>
+      </w:pPr>
+      <w:r>
+        <w:rPr>
+          <w:rFonts w:hint="cs"/>
+          <w:rtl/>
+          <w:lang w:bidi="fa-IR"/>
+        </w:rPr>
+        <w:lastRenderedPageBreak/>
+        <w:t xml:space="preserve">ز) </w:t>
+      </w:r>
+      <w:r>
+        <w:rPr>
+          <w:rFonts w:hint="cs"/>
+          <w:rtl/>
+          <w:lang w:bidi="fa-IR"/>
+        </w:rPr>
+        <w:t xml:space="preserve">به نظر می‌رسد برای </w:t>
+      </w:r>
+      <w:r>
+        <w:rPr>
+          <w:lang w:bidi="fa-IR"/>
+        </w:rPr>
+        <w:t>N=8</w:t>
+      </w:r>
+      <w:r>
+        <w:rPr>
+          <w:rFonts w:hint="cs"/>
+          <w:rtl/>
+          <w:lang w:bidi="fa-IR"/>
+        </w:rPr>
+        <w:t xml:space="preserve"> می‌توان به بیشترین احتمال رسید.</w:t>
+      </w:r>
+    </w:p>
+    <w:p>
+      <w:pPr>
+        <w:bidi/>
+        <w:jc w:val="lowKashida"/>
+        <w:rPr>
+          <w:rFonts w:hint="cs"/>
+          <w:lang w:bidi="fa-IR"/>
+        </w:rPr>
+      </w:pPr>
+      <w:bookmarkStart w:id="0" w:name="_GoBack"/>
+      <w:bookmarkEnd w:id="0"/>
+    </w:p>
+    <w:p>
+      <w:pPr>
+        <w:bidi/>
+        <w:jc w:val="lowKashida"/>
+        <w:rPr>
           <w:rtl/>
           <w:lang w:bidi="fa-IR"/>
         </w:rPr>
@@ -16153,8 +16755,6 @@
         </w:rPr>
         <w:t xml:space="preserve"> نتیجه بهتری داشته باشد.</w:t>
       </w:r>
-      <w:bookmarkStart w:id="0" w:name="_GoBack"/>
-      <w:bookmarkEnd w:id="0"/>
     </w:p>
     <w:p>
       <w:pPr>
@@ -16187,7 +16787,7 @@
                     <pic:cNvPicPr/>
                   </pic:nvPicPr>
                   <pic:blipFill>
-                    <a:blip r:embed="rId15"/>
+                    <a:blip r:embed="rId20"/>
                     <a:stretch>
                       <a:fillRect/>
                     </a:stretch>

</xml_diff>

<commit_message>
Complete some last part of question 3
</commit_message>
<xml_diff>
--- a/Report.docx
+++ b/Report.docx
@@ -100,7 +100,7 @@
           </mc:Choice>
           <mc:Fallback>
             <w:pict>
-              <v:rect w14:anchorId="08EBB5E5" id="Rectangle 2" o:spid="_x0000_s1026" style="position:absolute;margin-left:568.3pt;margin-top:-72.4pt;width:619.5pt;height:799.9pt;z-index:-251657216;visibility:visible;mso-wrap-style:square;mso-width-percent:0;mso-height-percent:0;mso-wrap-distance-left:9pt;mso-wrap-distance-top:0;mso-wrap-distance-right:9pt;mso-wrap-distance-bottom:0;mso-position-horizontal:right;mso-position-horizontal-relative:page;mso-position-vertical:absolute;mso-position-vertical-relative:text;mso-width-percent:0;mso-height-percent:0;mso-width-relative:margin;mso-height-relative:margin;v-text-anchor:middle" o:gfxdata="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" fillcolor="#ffb097" stroked="f" strokeweight="1pt">
+              <v:rect w14:anchorId="4F058680" id="Rectangle 2" o:spid="_x0000_s1026" style="position:absolute;margin-left:568.3pt;margin-top:-72.4pt;width:619.5pt;height:799.9pt;z-index:-251657216;visibility:visible;mso-wrap-style:square;mso-width-percent:0;mso-height-percent:0;mso-wrap-distance-left:9pt;mso-wrap-distance-top:0;mso-wrap-distance-right:9pt;mso-wrap-distance-bottom:0;mso-position-horizontal:right;mso-position-horizontal-relative:page;mso-position-vertical:absolute;mso-position-vertical-relative:text;mso-width-percent:0;mso-height-percent:0;mso-width-relative:margin;mso-height-relative:margin;v-text-anchor:middle" o:gfxdata="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" fillcolor="#ffb097" stroked="f" strokeweight="1pt">
                 <v:fill color2="#ff7575" rotate="t" focusposition=".5,.5" focussize="" colors="0 #ffb097;63570f #ff7575" focus="100%" type="gradientRadial"/>
                 <w10:wrap anchorx="page"/>
               </v:rect>
@@ -305,7 +305,7 @@
           </mc:Choice>
           <mc:Fallback>
             <w:pict>
-              <v:rect w14:anchorId="6E8F7D39" id="Rectangle 3" o:spid="_x0000_s1026" style="position:absolute;margin-left:573.55pt;margin-top:48.7pt;width:624.75pt;height:497.75pt;z-index:-251656192;visibility:visible;mso-wrap-style:square;mso-width-percent:0;mso-height-percent:0;mso-wrap-distance-left:9pt;mso-wrap-distance-top:0;mso-wrap-distance-right:9pt;mso-wrap-distance-bottom:0;mso-position-horizontal:right;mso-position-horizontal-relative:page;mso-position-vertical:absolute;mso-position-vertical-relative:text;mso-width-percent:0;mso-height-percent:0;mso-width-relative:margin;mso-height-relative:margin;v-text-anchor:middle" o:gfxdata="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" stroked="f" strokeweight="1pt">
+              <v:rect w14:anchorId="735D59B0" id="Rectangle 3" o:spid="_x0000_s1026" style="position:absolute;margin-left:573.55pt;margin-top:48.7pt;width:624.75pt;height:497.75pt;z-index:-251656192;visibility:visible;mso-wrap-style:square;mso-width-percent:0;mso-height-percent:0;mso-wrap-distance-left:9pt;mso-wrap-distance-top:0;mso-wrap-distance-right:9pt;mso-wrap-distance-bottom:0;mso-position-horizontal:right;mso-position-horizontal-relative:page;mso-position-vertical:absolute;mso-position-vertical-relative:text;mso-width-percent:0;mso-height-percent:0;mso-width-relative:margin;mso-height-relative:margin;v-text-anchor:middle" o:gfxdata="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" stroked="f" strokeweight="1pt">
                 <v:fill r:id="rId6" o:title="" opacity="33423f" recolor="t" rotate="t" type="frame"/>
                 <w10:wrap anchorx="page"/>
               </v:rect>
@@ -10831,7 +10831,23 @@
           <w:rtl/>
           <w:lang w:bidi="fa-IR"/>
         </w:rPr>
-        <w:t xml:space="preserve"> به بیشترین مقدار خود برسد:</w:t>
+        <w:t xml:space="preserve"> </w:t>
+      </w:r>
+      <w:r>
+        <w:rPr>
+          <w:rFonts w:hint="cs"/>
+          <w:rtl/>
+          <w:lang w:bidi="fa-IR"/>
+        </w:rPr>
+        <w:t xml:space="preserve">ها </w:t>
+      </w:r>
+      <w:r>
+        <w:rPr>
+          <w:rFonts w:hint="cs"/>
+          <w:rtl/>
+          <w:lang w:bidi="fa-IR"/>
+        </w:rPr>
+        <w:t>به بیشترین مقدار خود برسد:</w:t>
       </w:r>
     </w:p>
     <w:p>
@@ -15925,6 +15941,4556 @@
           <w:lang w:bidi="fa-IR"/>
         </w:rPr>
       </w:pPr>
+      <w:r>
+        <w:rPr>
+          <w:lang w:bidi="fa-IR"/>
+        </w:rPr>
+        <w:t>???</w:t>
+      </w:r>
+    </w:p>
+    <w:p>
+      <w:pPr>
+        <w:bidi/>
+        <w:jc w:val="lowKashida"/>
+        <w:rPr>
+          <w:lang w:bidi="fa-IR"/>
+        </w:rPr>
+      </w:pPr>
+      <w:r>
+        <w:rPr>
+          <w:rFonts w:hint="cs"/>
+          <w:rtl/>
+          <w:lang w:bidi="fa-IR"/>
+        </w:rPr>
+        <w:t>ه)</w:t>
+      </w:r>
+    </w:p>
+    <w:p>
+      <w:pPr>
+        <w:bidi/>
+        <w:jc w:val="lowKashida"/>
+        <w:rPr>
+          <w:i/>
+          <w:lang w:bidi="fa-IR"/>
+        </w:rPr>
+      </w:pPr>
+      <m:oMathPara>
+        <m:oMath>
+          <m:r>
+            <w:rPr>
+              <w:rFonts w:ascii="Cambria Math" w:hAnsi="Cambria Math"/>
+              <w:lang w:bidi="fa-IR"/>
+            </w:rPr>
+            <m:t>mean</m:t>
+          </m:r>
+          <m:r>
+            <m:rPr>
+              <m:sty m:val="p"/>
+            </m:rPr>
+            <w:rPr>
+              <w:rFonts w:ascii="Cambria Math" w:hAnsi="Cambria Math"/>
+              <w:lang w:bidi="fa-IR"/>
+            </w:rPr>
+            <m:t xml:space="preserve"> </m:t>
+          </m:r>
+          <m:r>
+            <w:rPr>
+              <w:rFonts w:ascii="Cambria Math" w:hAnsi="Cambria Math"/>
+              <w:lang w:bidi="fa-IR"/>
+            </w:rPr>
+            <m:t xml:space="preserve">squered error </m:t>
+          </m:r>
+          <m:d>
+            <m:dPr>
+              <m:ctrlPr>
+                <w:rPr>
+                  <w:rFonts w:ascii="Cambria Math" w:hAnsi="Cambria Math"/>
+                  <w:i/>
+                  <w:lang w:bidi="fa-IR"/>
+                </w:rPr>
+              </m:ctrlPr>
+            </m:dPr>
+            <m:e>
+              <m:acc>
+                <m:accPr>
+                  <m:ctrlPr>
+                    <w:rPr>
+                      <w:rFonts w:ascii="Cambria Math" w:hAnsi="Cambria Math"/>
+                      <w:i/>
+                      <w:lang w:bidi="fa-IR"/>
+                    </w:rPr>
+                  </m:ctrlPr>
+                </m:accPr>
+                <m:e>
+                  <m:r>
+                    <w:rPr>
+                      <w:rFonts w:ascii="Cambria Math" w:hAnsi="Cambria Math"/>
+                      <w:lang w:bidi="fa-IR"/>
+                    </w:rPr>
+                    <m:t>λ</m:t>
+                  </m:r>
+                </m:e>
+              </m:acc>
+            </m:e>
+          </m:d>
+          <m:r>
+            <w:rPr>
+              <w:rFonts w:ascii="Cambria Math" w:hAnsi="Cambria Math"/>
+              <w:lang w:bidi="fa-IR"/>
+            </w:rPr>
+            <m:t>=variance</m:t>
+          </m:r>
+          <m:d>
+            <m:dPr>
+              <m:ctrlPr>
+                <w:rPr>
+                  <w:rFonts w:ascii="Cambria Math" w:hAnsi="Cambria Math"/>
+                  <w:i/>
+                  <w:lang w:bidi="fa-IR"/>
+                </w:rPr>
+              </m:ctrlPr>
+            </m:dPr>
+            <m:e>
+              <m:acc>
+                <m:accPr>
+                  <m:ctrlPr>
+                    <w:rPr>
+                      <w:rFonts w:ascii="Cambria Math" w:hAnsi="Cambria Math"/>
+                      <w:i/>
+                      <w:lang w:bidi="fa-IR"/>
+                    </w:rPr>
+                  </m:ctrlPr>
+                </m:accPr>
+                <m:e>
+                  <m:r>
+                    <w:rPr>
+                      <w:rFonts w:ascii="Cambria Math" w:hAnsi="Cambria Math"/>
+                      <w:lang w:bidi="fa-IR"/>
+                    </w:rPr>
+                    <m:t>λ</m:t>
+                  </m:r>
+                </m:e>
+              </m:acc>
+            </m:e>
+          </m:d>
+          <m:r>
+            <w:rPr>
+              <w:rFonts w:ascii="Cambria Math" w:hAnsi="Cambria Math"/>
+              <w:lang w:bidi="fa-IR"/>
+            </w:rPr>
+            <m:t>+bias</m:t>
+          </m:r>
+          <m:d>
+            <m:dPr>
+              <m:ctrlPr>
+                <w:rPr>
+                  <w:rFonts w:ascii="Cambria Math" w:hAnsi="Cambria Math"/>
+                  <w:i/>
+                  <w:lang w:bidi="fa-IR"/>
+                </w:rPr>
+              </m:ctrlPr>
+            </m:dPr>
+            <m:e>
+              <m:acc>
+                <m:accPr>
+                  <m:ctrlPr>
+                    <w:rPr>
+                      <w:rFonts w:ascii="Cambria Math" w:hAnsi="Cambria Math"/>
+                      <w:i/>
+                      <w:lang w:bidi="fa-IR"/>
+                    </w:rPr>
+                  </m:ctrlPr>
+                </m:accPr>
+                <m:e>
+                  <m:r>
+                    <w:rPr>
+                      <w:rFonts w:ascii="Cambria Math" w:hAnsi="Cambria Math"/>
+                      <w:lang w:bidi="fa-IR"/>
+                    </w:rPr>
+                    <m:t>λ</m:t>
+                  </m:r>
+                </m:e>
+              </m:acc>
+            </m:e>
+          </m:d>
+          <m:r>
+            <w:rPr>
+              <w:rFonts w:ascii="Cambria Math" w:hAnsi="Cambria Math"/>
+              <w:lang w:bidi="fa-IR"/>
+            </w:rPr>
+            <m:t>=</m:t>
+          </m:r>
+          <m:r>
+            <w:rPr>
+              <w:rFonts w:ascii="Cambria Math" w:hAnsi="Cambria Math"/>
+              <w:lang w:bidi="fa-IR"/>
+            </w:rPr>
+            <m:t>variance</m:t>
+          </m:r>
+          <m:d>
+            <m:dPr>
+              <m:ctrlPr>
+                <w:rPr>
+                  <w:rFonts w:ascii="Cambria Math" w:hAnsi="Cambria Math"/>
+                  <w:i/>
+                  <w:lang w:bidi="fa-IR"/>
+                </w:rPr>
+              </m:ctrlPr>
+            </m:dPr>
+            <m:e>
+              <m:acc>
+                <m:accPr>
+                  <m:ctrlPr>
+                    <w:rPr>
+                      <w:rFonts w:ascii="Cambria Math" w:hAnsi="Cambria Math"/>
+                      <w:i/>
+                      <w:lang w:bidi="fa-IR"/>
+                    </w:rPr>
+                  </m:ctrlPr>
+                </m:accPr>
+                <m:e>
+                  <m:r>
+                    <w:rPr>
+                      <w:rFonts w:ascii="Cambria Math" w:hAnsi="Cambria Math"/>
+                      <w:lang w:bidi="fa-IR"/>
+                    </w:rPr>
+                    <m:t>λ</m:t>
+                  </m:r>
+                </m:e>
+              </m:acc>
+            </m:e>
+          </m:d>
+          <m:r>
+            <w:rPr>
+              <w:rFonts w:ascii="Cambria Math" w:hAnsi="Cambria Math"/>
+              <w:lang w:bidi="fa-IR"/>
+            </w:rPr>
+            <m:t>+</m:t>
+          </m:r>
+          <m:r>
+            <w:rPr>
+              <w:rFonts w:ascii="Cambria Math" w:hAnsi="Cambria Math"/>
+              <w:lang w:bidi="fa-IR"/>
+            </w:rPr>
+            <m:t xml:space="preserve">0 </m:t>
+          </m:r>
+        </m:oMath>
+      </m:oMathPara>
+    </w:p>
+    <w:p>
+      <w:pPr>
+        <w:bidi/>
+        <w:jc w:val="lowKashida"/>
+        <w:rPr>
+          <w:i/>
+          <w:lang w:bidi="fa-IR"/>
+        </w:rPr>
+      </w:pPr>
+      <w:r>
+        <w:rPr>
+          <w:i/>
+          <w:lang w:bidi="fa-IR"/>
+        </w:rPr>
+        <w:t>???</w:t>
+      </w:r>
+      <w:bookmarkStart w:id="0" w:name="_GoBack"/>
+      <w:bookmarkEnd w:id="0"/>
+    </w:p>
+    <w:p>
+      <w:pPr>
+        <w:bidi/>
+        <w:jc w:val="lowKashida"/>
+        <w:rPr>
+          <w:lang w:bidi="fa-IR"/>
+        </w:rPr>
+      </w:pPr>
+      <w:r>
+        <w:rPr>
+          <w:rFonts w:hint="cs"/>
+          <w:rtl/>
+          <w:lang w:bidi="fa-IR"/>
+        </w:rPr>
+        <w:t>و)</w:t>
+      </w:r>
+    </w:p>
+    <w:p>
+      <w:pPr>
+        <w:bidi/>
+        <w:jc w:val="lowKashida"/>
+        <w:rPr>
+          <w:rFonts w:hint="cs"/>
+          <w:rtl/>
+          <w:lang w:bidi="fa-IR"/>
+        </w:rPr>
+      </w:pPr>
+      <m:oMathPara>
+        <m:oMath>
+          <m:acc>
+            <m:accPr>
+              <m:ctrlPr>
+                <w:rPr>
+                  <w:rFonts w:ascii="Cambria Math" w:hAnsi="Cambria Math"/>
+                  <w:i/>
+                  <w:lang w:bidi="fa-IR"/>
+                </w:rPr>
+              </m:ctrlPr>
+            </m:accPr>
+            <m:e>
+              <m:r>
+                <w:rPr>
+                  <w:rFonts w:ascii="Cambria Math" w:hAnsi="Cambria Math"/>
+                  <w:lang w:bidi="fa-IR"/>
+                </w:rPr>
+                <m:t>λ</m:t>
+              </m:r>
+            </m:e>
+          </m:acc>
+          <m:r>
+            <w:rPr>
+              <w:rFonts w:ascii="Cambria Math" w:hAnsi="Cambria Math"/>
+              <w:lang w:bidi="fa-IR"/>
+            </w:rPr>
+            <m:t>=</m:t>
+          </m:r>
+          <m:f>
+            <m:fPr>
+              <m:ctrlPr>
+                <w:rPr>
+                  <w:rFonts w:ascii="Cambria Math" w:hAnsi="Cambria Math"/>
+                  <w:i/>
+                  <w:lang w:bidi="fa-IR"/>
+                </w:rPr>
+              </m:ctrlPr>
+            </m:fPr>
+            <m:num>
+              <m:nary>
+                <m:naryPr>
+                  <m:chr m:val="∑"/>
+                  <m:limLoc m:val="undOvr"/>
+                  <m:ctrlPr>
+                    <w:rPr>
+                      <w:rFonts w:ascii="Cambria Math" w:hAnsi="Cambria Math"/>
+                      <w:i/>
+                      <w:lang w:bidi="fa-IR"/>
+                    </w:rPr>
+                  </m:ctrlPr>
+                </m:naryPr>
+                <m:sub>
+                  <m:r>
+                    <w:rPr>
+                      <w:rFonts w:ascii="Cambria Math" w:hAnsi="Cambria Math"/>
+                      <w:lang w:bidi="fa-IR"/>
+                    </w:rPr>
+                    <m:t>i=1</m:t>
+                  </m:r>
+                </m:sub>
+                <m:sup>
+                  <m:r>
+                    <w:rPr>
+                      <w:rFonts w:ascii="Cambria Math" w:hAnsi="Cambria Math"/>
+                      <w:lang w:bidi="fa-IR"/>
+                    </w:rPr>
+                    <m:t>s</m:t>
+                  </m:r>
+                </m:sup>
+                <m:e>
+                  <m:sSub>
+                    <m:sSubPr>
+                      <m:ctrlPr>
+                        <w:rPr>
+                          <w:rFonts w:ascii="Cambria Math" w:hAnsi="Cambria Math"/>
+                          <w:i/>
+                          <w:lang w:bidi="fa-IR"/>
+                        </w:rPr>
+                      </m:ctrlPr>
+                    </m:sSubPr>
+                    <m:e>
+                      <m:r>
+                        <w:rPr>
+                          <w:rFonts w:ascii="Cambria Math" w:hAnsi="Cambria Math"/>
+                          <w:lang w:bidi="fa-IR"/>
+                        </w:rPr>
+                        <m:t>y</m:t>
+                      </m:r>
+                    </m:e>
+                    <m:sub>
+                      <m:r>
+                        <w:rPr>
+                          <w:rFonts w:ascii="Cambria Math" w:hAnsi="Cambria Math"/>
+                          <w:lang w:bidi="fa-IR"/>
+                        </w:rPr>
+                        <m:t>i</m:t>
+                      </m:r>
+                    </m:sub>
+                  </m:sSub>
+                </m:e>
+              </m:nary>
+            </m:num>
+            <m:den>
+              <m:nary>
+                <m:naryPr>
+                  <m:chr m:val="∑"/>
+                  <m:limLoc m:val="undOvr"/>
+                  <m:ctrlPr>
+                    <w:rPr>
+                      <w:rFonts w:ascii="Cambria Math" w:hAnsi="Cambria Math"/>
+                      <w:i/>
+                      <w:lang w:bidi="fa-IR"/>
+                    </w:rPr>
+                  </m:ctrlPr>
+                </m:naryPr>
+                <m:sub>
+                  <m:r>
+                    <w:rPr>
+                      <w:rFonts w:ascii="Cambria Math" w:hAnsi="Cambria Math"/>
+                      <w:lang w:bidi="fa-IR"/>
+                    </w:rPr>
+                    <m:t>i=1</m:t>
+                  </m:r>
+                </m:sub>
+                <m:sup>
+                  <m:r>
+                    <w:rPr>
+                      <w:rFonts w:ascii="Cambria Math" w:hAnsi="Cambria Math"/>
+                      <w:lang w:bidi="fa-IR"/>
+                    </w:rPr>
+                    <m:t>s</m:t>
+                  </m:r>
+                </m:sup>
+                <m:e>
+                  <m:sSub>
+                    <m:sSubPr>
+                      <m:ctrlPr>
+                        <w:rPr>
+                          <w:rFonts w:ascii="Cambria Math" w:hAnsi="Cambria Math"/>
+                          <w:i/>
+                          <w:lang w:bidi="fa-IR"/>
+                        </w:rPr>
+                      </m:ctrlPr>
+                    </m:sSubPr>
+                    <m:e>
+                      <m:r>
+                        <w:rPr>
+                          <w:rFonts w:ascii="Cambria Math" w:hAnsi="Cambria Math"/>
+                          <w:lang w:bidi="fa-IR"/>
+                        </w:rPr>
+                        <m:t>n</m:t>
+                      </m:r>
+                    </m:e>
+                    <m:sub>
+                      <m:r>
+                        <w:rPr>
+                          <w:rFonts w:ascii="Cambria Math" w:hAnsi="Cambria Math"/>
+                          <w:lang w:bidi="fa-IR"/>
+                        </w:rPr>
+                        <m:t>i</m:t>
+                      </m:r>
+                    </m:sub>
+                  </m:sSub>
+                  <m:sSub>
+                    <m:sSubPr>
+                      <m:ctrlPr>
+                        <w:rPr>
+                          <w:rFonts w:ascii="Cambria Math" w:hAnsi="Cambria Math"/>
+                          <w:i/>
+                          <w:lang w:bidi="fa-IR"/>
+                        </w:rPr>
+                      </m:ctrlPr>
+                    </m:sSubPr>
+                    <m:e>
+                      <m:r>
+                        <w:rPr>
+                          <w:rFonts w:ascii="Cambria Math" w:hAnsi="Cambria Math"/>
+                          <w:lang w:bidi="fa-IR"/>
+                        </w:rPr>
+                        <m:t>x</m:t>
+                      </m:r>
+                    </m:e>
+                    <m:sub>
+                      <m:r>
+                        <w:rPr>
+                          <w:rFonts w:ascii="Cambria Math" w:hAnsi="Cambria Math"/>
+                          <w:lang w:bidi="fa-IR"/>
+                        </w:rPr>
+                        <m:t>i</m:t>
+                      </m:r>
+                    </m:sub>
+                  </m:sSub>
+                </m:e>
+              </m:nary>
+            </m:den>
+          </m:f>
+          <m:r>
+            <w:rPr>
+              <w:rFonts w:ascii="Cambria Math" w:hAnsi="Cambria Math"/>
+              <w:lang w:bidi="fa-IR"/>
+            </w:rPr>
+            <m:t>=</m:t>
+          </m:r>
+          <m:f>
+            <m:fPr>
+              <m:ctrlPr>
+                <w:rPr>
+                  <w:rFonts w:ascii="Cambria Math" w:hAnsi="Cambria Math"/>
+                  <w:i/>
+                  <w:lang w:bidi="fa-IR"/>
+                </w:rPr>
+              </m:ctrlPr>
+            </m:fPr>
+            <m:num>
+              <m:r>
+                <w:rPr>
+                  <w:rFonts w:ascii="Cambria Math" w:hAnsi="Cambria Math"/>
+                  <w:lang w:bidi="fa-IR"/>
+                </w:rPr>
+                <m:t>2+5+14</m:t>
+              </m:r>
+            </m:num>
+            <m:den>
+              <m:r>
+                <w:rPr>
+                  <w:rFonts w:ascii="Cambria Math" w:hAnsi="Cambria Math"/>
+                  <w:lang w:bidi="fa-IR"/>
+                </w:rPr>
+                <m:t>20*0.4+50*0.3+100*0.6</m:t>
+              </m:r>
+            </m:den>
+          </m:f>
+          <m:r>
+            <w:rPr>
+              <w:rFonts w:ascii="Cambria Math" w:hAnsi="Cambria Math"/>
+              <w:lang w:bidi="fa-IR"/>
+            </w:rPr>
+            <m:t>=</m:t>
+          </m:r>
+          <m:f>
+            <m:fPr>
+              <m:ctrlPr>
+                <w:rPr>
+                  <w:rFonts w:ascii="Cambria Math" w:hAnsi="Cambria Math"/>
+                  <w:i/>
+                  <w:lang w:bidi="fa-IR"/>
+                </w:rPr>
+              </m:ctrlPr>
+            </m:fPr>
+            <m:num>
+              <m:r>
+                <w:rPr>
+                  <w:rFonts w:ascii="Cambria Math" w:hAnsi="Cambria Math"/>
+                  <w:lang w:bidi="fa-IR"/>
+                </w:rPr>
+                <m:t>21</m:t>
+              </m:r>
+              <m:ctrlPr>
+                <w:rPr>
+                  <w:rFonts w:ascii="Cambria Math" w:hAnsi="Cambria Math"/>
+                  <w:i/>
+                  <w:rtl/>
+                  <w:lang w:bidi="fa-IR"/>
+                </w:rPr>
+              </m:ctrlPr>
+            </m:num>
+            <m:den>
+              <m:r>
+                <w:rPr>
+                  <w:rFonts w:ascii="Cambria Math" w:hAnsi="Cambria Math"/>
+                  <w:lang w:bidi="fa-IR"/>
+                </w:rPr>
+                <m:t>83</m:t>
+              </m:r>
+            </m:den>
+          </m:f>
+        </m:oMath>
+      </m:oMathPara>
+    </w:p>
+    <w:p>
+      <w:pPr>
+        <w:bidi/>
+        <w:jc w:val="lowKashida"/>
+        <w:rPr>
+          <w:rFonts w:hint="cs"/>
+          <w:rtl/>
+          <w:lang w:bidi="fa-IR"/>
+        </w:rPr>
+      </w:pPr>
+      <w:r>
+        <w:rPr>
+          <w:rFonts w:hint="cs"/>
+          <w:rtl/>
+          <w:lang w:bidi="fa-IR"/>
+        </w:rPr>
+        <w:t>ز)</w:t>
+      </w:r>
+    </w:p>
+    <w:p>
+      <w:pPr>
+        <w:bidi/>
+        <w:jc w:val="lowKashida"/>
+        <w:rPr>
+          <w:lang w:bidi="fa-IR"/>
+        </w:rPr>
+      </w:pPr>
+      <m:oMathPara>
+        <m:oMath>
+          <m:acc>
+            <m:accPr>
+              <m:ctrlPr>
+                <w:rPr>
+                  <w:rFonts w:ascii="Cambria Math" w:hAnsi="Cambria Math"/>
+                  <w:i/>
+                  <w:lang w:bidi="fa-IR"/>
+                </w:rPr>
+              </m:ctrlPr>
+            </m:accPr>
+            <m:e>
+              <m:r>
+                <w:rPr>
+                  <w:rFonts w:ascii="Cambria Math" w:hAnsi="Cambria Math"/>
+                  <w:lang w:bidi="fa-IR"/>
+                </w:rPr>
+                <m:t>λ</m:t>
+              </m:r>
+            </m:e>
+          </m:acc>
+          <m:r>
+            <w:rPr>
+              <w:rFonts w:ascii="Cambria Math" w:hAnsi="Cambria Math"/>
+              <w:lang w:bidi="fa-IR"/>
+            </w:rPr>
+            <m:t xml:space="preserve">= </m:t>
+          </m:r>
+          <m:func>
+            <m:funcPr>
+              <m:ctrlPr>
+                <w:rPr>
+                  <w:rFonts w:ascii="Cambria Math" w:hAnsi="Cambria Math"/>
+                  <w:i/>
+                  <w:lang w:bidi="fa-IR"/>
+                </w:rPr>
+              </m:ctrlPr>
+            </m:funcPr>
+            <m:fName>
+              <m:r>
+                <w:rPr>
+                  <w:rFonts w:ascii="Cambria Math" w:hAnsi="Cambria Math"/>
+                  <w:lang w:bidi="fa-IR"/>
+                </w:rPr>
+                <m:t>arg</m:t>
+              </m:r>
+              <m:limLow>
+                <m:limLowPr>
+                  <m:ctrlPr>
+                    <w:rPr>
+                      <w:rFonts w:ascii="Cambria Math" w:hAnsi="Cambria Math"/>
+                      <w:i/>
+                      <w:lang w:bidi="fa-IR"/>
+                    </w:rPr>
+                  </m:ctrlPr>
+                </m:limLowPr>
+                <m:e>
+                  <m:r>
+                    <m:rPr>
+                      <m:sty m:val="p"/>
+                    </m:rPr>
+                    <w:rPr>
+                      <w:rFonts w:ascii="Cambria Math" w:hAnsi="Cambria Math"/>
+                      <w:lang w:bidi="fa-IR"/>
+                    </w:rPr>
+                    <m:t>max</m:t>
+                  </m:r>
+                </m:e>
+                <m:lim>
+                  <m:r>
+                    <w:rPr>
+                      <w:rFonts w:ascii="Cambria Math" w:hAnsi="Cambria Math"/>
+                      <w:lang w:bidi="fa-IR"/>
+                    </w:rPr>
+                    <m:t>λ</m:t>
+                  </m:r>
+                </m:lim>
+              </m:limLow>
+            </m:fName>
+            <m:e>
+              <m:d>
+                <m:dPr>
+                  <m:ctrlPr>
+                    <w:rPr>
+                      <w:rFonts w:ascii="Cambria Math" w:hAnsi="Cambria Math"/>
+                      <w:i/>
+                      <w:lang w:bidi="fa-IR"/>
+                    </w:rPr>
+                  </m:ctrlPr>
+                </m:dPr>
+                <m:e>
+                  <m:r>
+                    <w:rPr>
+                      <w:rFonts w:ascii="Cambria Math" w:hAnsi="Cambria Math"/>
+                      <w:lang w:bidi="fa-IR"/>
+                    </w:rPr>
+                    <m:t>p</m:t>
+                  </m:r>
+                  <m:d>
+                    <m:dPr>
+                      <m:ctrlPr>
+                        <w:rPr>
+                          <w:rFonts w:ascii="Cambria Math" w:hAnsi="Cambria Math"/>
+                          <w:i/>
+                          <w:lang w:bidi="fa-IR"/>
+                        </w:rPr>
+                      </m:ctrlPr>
+                    </m:dPr>
+                    <m:e>
+                      <m:r>
+                        <w:rPr>
+                          <w:rFonts w:ascii="Cambria Math" w:hAnsi="Cambria Math"/>
+                          <w:lang w:bidi="fa-IR"/>
+                        </w:rPr>
+                        <m:t>D|θ</m:t>
+                      </m:r>
+                    </m:e>
+                  </m:d>
+                  <m:r>
+                    <w:rPr>
+                      <w:rFonts w:ascii="Cambria Math" w:hAnsi="Cambria Math"/>
+                      <w:lang w:bidi="fa-IR"/>
+                    </w:rPr>
+                    <m:t>p(θ)</m:t>
+                  </m:r>
+                </m:e>
+              </m:d>
+              <m:r>
+                <w:rPr>
+                  <w:rFonts w:ascii="Cambria Math" w:hAnsi="Cambria Math"/>
+                  <w:lang w:bidi="fa-IR"/>
+                </w:rPr>
+                <m:t>=arg</m:t>
+              </m:r>
+              <m:func>
+                <m:funcPr>
+                  <m:ctrlPr>
+                    <w:rPr>
+                      <w:rFonts w:ascii="Cambria Math" w:hAnsi="Cambria Math"/>
+                      <w:i/>
+                      <w:lang w:bidi="fa-IR"/>
+                    </w:rPr>
+                  </m:ctrlPr>
+                </m:funcPr>
+                <m:fName>
+                  <m:limLow>
+                    <m:limLowPr>
+                      <m:ctrlPr>
+                        <w:rPr>
+                          <w:rFonts w:ascii="Cambria Math" w:hAnsi="Cambria Math"/>
+                          <w:i/>
+                          <w:lang w:bidi="fa-IR"/>
+                        </w:rPr>
+                      </m:ctrlPr>
+                    </m:limLowPr>
+                    <m:e>
+                      <m:r>
+                        <m:rPr>
+                          <m:sty m:val="p"/>
+                        </m:rPr>
+                        <w:rPr>
+                          <w:rFonts w:ascii="Cambria Math" w:hAnsi="Cambria Math"/>
+                          <w:lang w:bidi="fa-IR"/>
+                        </w:rPr>
+                        <m:t>max</m:t>
+                      </m:r>
+                    </m:e>
+                    <m:lim>
+                      <m:r>
+                        <w:rPr>
+                          <w:rFonts w:ascii="Cambria Math" w:hAnsi="Cambria Math"/>
+                          <w:lang w:bidi="fa-IR"/>
+                        </w:rPr>
+                        <m:t>λ</m:t>
+                      </m:r>
+                    </m:lim>
+                  </m:limLow>
+                </m:fName>
+                <m:e>
+                  <m:d>
+                    <m:dPr>
+                      <m:ctrlPr>
+                        <w:rPr>
+                          <w:rFonts w:ascii="Cambria Math" w:hAnsi="Cambria Math"/>
+                          <w:lang w:bidi="fa-IR"/>
+                        </w:rPr>
+                      </m:ctrlPr>
+                    </m:dPr>
+                    <m:e>
+                      <m:nary>
+                        <m:naryPr>
+                          <m:chr m:val="∏"/>
+                          <m:limLoc m:val="undOvr"/>
+                          <m:ctrlPr>
+                            <w:rPr>
+                              <w:rFonts w:ascii="Cambria Math" w:hAnsi="Cambria Math"/>
+                              <w:i/>
+                              <w:lang w:bidi="fa-IR"/>
+                            </w:rPr>
+                          </m:ctrlPr>
+                        </m:naryPr>
+                        <m:sub>
+                          <m:r>
+                            <w:rPr>
+                              <w:rFonts w:ascii="Cambria Math" w:hAnsi="Cambria Math"/>
+                              <w:lang w:bidi="fa-IR"/>
+                            </w:rPr>
+                            <m:t>i=1</m:t>
+                          </m:r>
+                        </m:sub>
+                        <m:sup>
+                          <m:r>
+                            <w:rPr>
+                              <w:rFonts w:ascii="Cambria Math" w:hAnsi="Cambria Math"/>
+                              <w:lang w:bidi="fa-IR"/>
+                            </w:rPr>
+                            <m:t>s</m:t>
+                          </m:r>
+                        </m:sup>
+                        <m:e>
+                          <m:f>
+                            <m:fPr>
+                              <m:ctrlPr>
+                                <w:rPr>
+                                  <w:rFonts w:ascii="Cambria Math" w:hAnsi="Cambria Math"/>
+                                  <w:i/>
+                                  <w:lang w:bidi="fa-IR"/>
+                                </w:rPr>
+                              </m:ctrlPr>
+                            </m:fPr>
+                            <m:num>
+                              <m:sSup>
+                                <m:sSupPr>
+                                  <m:ctrlPr>
+                                    <w:rPr>
+                                      <w:rFonts w:ascii="Cambria Math" w:hAnsi="Cambria Math"/>
+                                      <w:i/>
+                                      <w:lang w:bidi="fa-IR"/>
+                                    </w:rPr>
+                                  </m:ctrlPr>
+                                </m:sSupPr>
+                                <m:e>
+                                  <m:d>
+                                    <m:dPr>
+                                      <m:ctrlPr>
+                                        <w:rPr>
+                                          <w:rFonts w:ascii="Cambria Math" w:hAnsi="Cambria Math"/>
+                                          <w:i/>
+                                          <w:lang w:bidi="fa-IR"/>
+                                        </w:rPr>
+                                      </m:ctrlPr>
+                                    </m:dPr>
+                                    <m:e>
+                                      <m:sSub>
+                                        <m:sSubPr>
+                                          <m:ctrlPr>
+                                            <w:rPr>
+                                              <w:rFonts w:ascii="Cambria Math" w:hAnsi="Cambria Math"/>
+                                              <w:i/>
+                                              <w:lang w:bidi="fa-IR"/>
+                                            </w:rPr>
+                                          </m:ctrlPr>
+                                        </m:sSubPr>
+                                        <m:e>
+                                          <m:r>
+                                            <w:rPr>
+                                              <w:rFonts w:ascii="Cambria Math" w:hAnsi="Cambria Math"/>
+                                              <w:lang w:bidi="fa-IR"/>
+                                            </w:rPr>
+                                            <m:t>n</m:t>
+                                          </m:r>
+                                        </m:e>
+                                        <m:sub>
+                                          <m:r>
+                                            <w:rPr>
+                                              <w:rFonts w:ascii="Cambria Math" w:hAnsi="Cambria Math"/>
+                                              <w:lang w:bidi="fa-IR"/>
+                                            </w:rPr>
+                                            <m:t>i</m:t>
+                                          </m:r>
+                                        </m:sub>
+                                      </m:sSub>
+                                      <m:sSub>
+                                        <m:sSubPr>
+                                          <m:ctrlPr>
+                                            <w:rPr>
+                                              <w:rFonts w:ascii="Cambria Math" w:hAnsi="Cambria Math"/>
+                                              <w:i/>
+                                              <w:lang w:bidi="fa-IR"/>
+                                            </w:rPr>
+                                          </m:ctrlPr>
+                                        </m:sSubPr>
+                                        <m:e>
+                                          <m:r>
+                                            <w:rPr>
+                                              <w:rFonts w:ascii="Cambria Math" w:hAnsi="Cambria Math"/>
+                                              <w:lang w:bidi="fa-IR"/>
+                                            </w:rPr>
+                                            <m:t>x</m:t>
+                                          </m:r>
+                                        </m:e>
+                                        <m:sub>
+                                          <m:r>
+                                            <w:rPr>
+                                              <w:rFonts w:ascii="Cambria Math" w:hAnsi="Cambria Math"/>
+                                              <w:lang w:bidi="fa-IR"/>
+                                            </w:rPr>
+                                            <m:t>i</m:t>
+                                          </m:r>
+                                        </m:sub>
+                                      </m:sSub>
+                                      <m:r>
+                                        <w:rPr>
+                                          <w:rFonts w:ascii="Cambria Math" w:hAnsi="Cambria Math"/>
+                                          <w:lang w:bidi="fa-IR"/>
+                                        </w:rPr>
+                                        <m:t>λ</m:t>
+                                      </m:r>
+                                    </m:e>
+                                  </m:d>
+                                </m:e>
+                                <m:sup>
+                                  <m:sSub>
+                                    <m:sSubPr>
+                                      <m:ctrlPr>
+                                        <w:rPr>
+                                          <w:rFonts w:ascii="Cambria Math" w:hAnsi="Cambria Math"/>
+                                          <w:i/>
+                                          <w:lang w:bidi="fa-IR"/>
+                                        </w:rPr>
+                                      </m:ctrlPr>
+                                    </m:sSubPr>
+                                    <m:e>
+                                      <m:r>
+                                        <w:rPr>
+                                          <w:rFonts w:ascii="Cambria Math" w:hAnsi="Cambria Math"/>
+                                          <w:lang w:bidi="fa-IR"/>
+                                        </w:rPr>
+                                        <m:t>k</m:t>
+                                      </m:r>
+                                    </m:e>
+                                    <m:sub>
+                                      <m:r>
+                                        <w:rPr>
+                                          <w:rFonts w:ascii="Cambria Math" w:hAnsi="Cambria Math"/>
+                                          <w:lang w:bidi="fa-IR"/>
+                                        </w:rPr>
+                                        <m:t>i</m:t>
+                                      </m:r>
+                                    </m:sub>
+                                  </m:sSub>
+                                </m:sup>
+                              </m:sSup>
+                              <m:sSup>
+                                <m:sSupPr>
+                                  <m:ctrlPr>
+                                    <w:rPr>
+                                      <w:rFonts w:ascii="Cambria Math" w:hAnsi="Cambria Math"/>
+                                      <w:i/>
+                                      <w:lang w:bidi="fa-IR"/>
+                                    </w:rPr>
+                                  </m:ctrlPr>
+                                </m:sSupPr>
+                                <m:e>
+                                  <m:r>
+                                    <w:rPr>
+                                      <w:rFonts w:ascii="Cambria Math" w:hAnsi="Cambria Math"/>
+                                      <w:lang w:bidi="fa-IR"/>
+                                    </w:rPr>
+                                    <m:t>e</m:t>
+                                  </m:r>
+                                </m:e>
+                                <m:sup>
+                                  <m:r>
+                                    <w:rPr>
+                                      <w:rFonts w:ascii="Cambria Math" w:hAnsi="Cambria Math"/>
+                                      <w:lang w:bidi="fa-IR"/>
+                                    </w:rPr>
+                                    <m:t>-</m:t>
+                                  </m:r>
+                                  <m:sSub>
+                                    <m:sSubPr>
+                                      <m:ctrlPr>
+                                        <w:rPr>
+                                          <w:rFonts w:ascii="Cambria Math" w:hAnsi="Cambria Math"/>
+                                          <w:i/>
+                                          <w:lang w:bidi="fa-IR"/>
+                                        </w:rPr>
+                                      </m:ctrlPr>
+                                    </m:sSubPr>
+                                    <m:e>
+                                      <m:r>
+                                        <w:rPr>
+                                          <w:rFonts w:ascii="Cambria Math" w:hAnsi="Cambria Math"/>
+                                          <w:lang w:bidi="fa-IR"/>
+                                        </w:rPr>
+                                        <m:t>n</m:t>
+                                      </m:r>
+                                    </m:e>
+                                    <m:sub>
+                                      <m:r>
+                                        <w:rPr>
+                                          <w:rFonts w:ascii="Cambria Math" w:hAnsi="Cambria Math"/>
+                                          <w:lang w:bidi="fa-IR"/>
+                                        </w:rPr>
+                                        <m:t>i</m:t>
+                                      </m:r>
+                                    </m:sub>
+                                  </m:sSub>
+                                  <m:sSub>
+                                    <m:sSubPr>
+                                      <m:ctrlPr>
+                                        <w:rPr>
+                                          <w:rFonts w:ascii="Cambria Math" w:hAnsi="Cambria Math"/>
+                                          <w:i/>
+                                          <w:lang w:bidi="fa-IR"/>
+                                        </w:rPr>
+                                      </m:ctrlPr>
+                                    </m:sSubPr>
+                                    <m:e>
+                                      <m:r>
+                                        <w:rPr>
+                                          <w:rFonts w:ascii="Cambria Math" w:hAnsi="Cambria Math"/>
+                                          <w:lang w:bidi="fa-IR"/>
+                                        </w:rPr>
+                                        <m:t>x</m:t>
+                                      </m:r>
+                                    </m:e>
+                                    <m:sub>
+                                      <m:r>
+                                        <w:rPr>
+                                          <w:rFonts w:ascii="Cambria Math" w:hAnsi="Cambria Math"/>
+                                          <w:lang w:bidi="fa-IR"/>
+                                        </w:rPr>
+                                        <m:t>i</m:t>
+                                      </m:r>
+                                    </m:sub>
+                                  </m:sSub>
+                                  <m:r>
+                                    <w:rPr>
+                                      <w:rFonts w:ascii="Cambria Math" w:hAnsi="Cambria Math"/>
+                                      <w:lang w:bidi="fa-IR"/>
+                                    </w:rPr>
+                                    <m:t>λ</m:t>
+                                  </m:r>
+                                </m:sup>
+                              </m:sSup>
+                            </m:num>
+                            <m:den>
+                              <m:sSub>
+                                <m:sSubPr>
+                                  <m:ctrlPr>
+                                    <w:rPr>
+                                      <w:rFonts w:ascii="Cambria Math" w:hAnsi="Cambria Math"/>
+                                      <w:i/>
+                                      <w:lang w:bidi="fa-IR"/>
+                                    </w:rPr>
+                                  </m:ctrlPr>
+                                </m:sSubPr>
+                                <m:e>
+                                  <m:r>
+                                    <w:rPr>
+                                      <w:rFonts w:ascii="Cambria Math" w:hAnsi="Cambria Math"/>
+                                      <w:lang w:bidi="fa-IR"/>
+                                    </w:rPr>
+                                    <m:t>k</m:t>
+                                  </m:r>
+                                </m:e>
+                                <m:sub>
+                                  <m:r>
+                                    <w:rPr>
+                                      <w:rFonts w:ascii="Cambria Math" w:hAnsi="Cambria Math"/>
+                                      <w:lang w:bidi="fa-IR"/>
+                                    </w:rPr>
+                                    <m:t>i</m:t>
+                                  </m:r>
+                                </m:sub>
+                              </m:sSub>
+                              <m:r>
+                                <w:rPr>
+                                  <w:rFonts w:ascii="Cambria Math" w:hAnsi="Cambria Math"/>
+                                  <w:lang w:bidi="fa-IR"/>
+                                </w:rPr>
+                                <m:t>!</m:t>
+                              </m:r>
+                            </m:den>
+                          </m:f>
+                        </m:e>
+                      </m:nary>
+                      <m:r>
+                        <m:rPr>
+                          <m:sty m:val="p"/>
+                        </m:rPr>
+                        <w:rPr>
+                          <w:rFonts w:ascii="Cambria Math" w:hAnsi="Cambria Math"/>
+                          <w:lang w:bidi="fa-IR"/>
+                        </w:rPr>
+                        <m:t>*</m:t>
+                      </m:r>
+                      <m:r>
+                        <m:rPr>
+                          <m:sty m:val="p"/>
+                        </m:rPr>
+                        <w:rPr>
+                          <w:rFonts w:ascii="Cambria Math" w:hAnsi="Cambria Math"/>
+                          <w:lang w:bidi="fa-IR"/>
+                        </w:rPr>
+                        <m:t>Γ</m:t>
+                      </m:r>
+                      <m:d>
+                        <m:dPr>
+                          <m:ctrlPr>
+                            <w:rPr>
+                              <w:rFonts w:ascii="Cambria Math" w:hAnsi="Cambria Math"/>
+                              <w:i/>
+                              <w:lang w:bidi="fa-IR"/>
+                            </w:rPr>
+                          </m:ctrlPr>
+                        </m:dPr>
+                        <m:e>
+                          <m:r>
+                            <w:rPr>
+                              <w:rFonts w:ascii="Cambria Math" w:hAnsi="Cambria Math"/>
+                              <w:lang w:bidi="fa-IR"/>
+                            </w:rPr>
+                            <m:t>α,β</m:t>
+                          </m:r>
+                        </m:e>
+                      </m:d>
+                    </m:e>
+                  </m:d>
+                </m:e>
+              </m:func>
+            </m:e>
+          </m:func>
+        </m:oMath>
+      </m:oMathPara>
+    </w:p>
+    <w:p>
+      <w:pPr>
+        <w:bidi/>
+        <w:rPr>
+          <w:lang w:bidi="fa-IR"/>
+        </w:rPr>
+      </w:pPr>
+      <m:oMathPara>
+        <m:oMath>
+          <m:sSub>
+            <m:sSubPr>
+              <m:ctrlPr>
+                <w:rPr>
+                  <w:rFonts w:ascii="Cambria Math" w:hAnsi="Cambria Math"/>
+                  <w:i/>
+                  <w:lang w:bidi="fa-IR"/>
+                </w:rPr>
+              </m:ctrlPr>
+            </m:sSubPr>
+            <m:e>
+              <m:r>
+                <w:rPr>
+                  <w:rFonts w:ascii="Cambria Math" w:hAnsi="Cambria Math"/>
+                  <w:lang w:bidi="fa-IR"/>
+                </w:rPr>
+                <m:t>k</m:t>
+              </m:r>
+            </m:e>
+            <m:sub>
+              <m:r>
+                <w:rPr>
+                  <w:rFonts w:ascii="Cambria Math" w:hAnsi="Cambria Math"/>
+                  <w:lang w:bidi="fa-IR"/>
+                </w:rPr>
+                <m:t>i</m:t>
+              </m:r>
+            </m:sub>
+          </m:sSub>
+          <m:r>
+            <w:rPr>
+              <w:rFonts w:ascii="Cambria Math" w:hAnsi="Cambria Math"/>
+              <w:lang w:bidi="fa-IR"/>
+            </w:rPr>
+            <m:t>=</m:t>
+          </m:r>
+          <m:sSub>
+            <m:sSubPr>
+              <m:ctrlPr>
+                <w:rPr>
+                  <w:rFonts w:ascii="Cambria Math" w:hAnsi="Cambria Math"/>
+                  <w:i/>
+                  <w:lang w:bidi="fa-IR"/>
+                </w:rPr>
+              </m:ctrlPr>
+            </m:sSubPr>
+            <m:e>
+              <m:r>
+                <w:rPr>
+                  <w:rFonts w:ascii="Cambria Math" w:hAnsi="Cambria Math"/>
+                  <w:lang w:bidi="fa-IR"/>
+                </w:rPr>
+                <m:t>y</m:t>
+              </m:r>
+            </m:e>
+            <m:sub>
+              <m:r>
+                <w:rPr>
+                  <w:rFonts w:ascii="Cambria Math" w:hAnsi="Cambria Math"/>
+                  <w:lang w:bidi="fa-IR"/>
+                </w:rPr>
+                <m:t>i</m:t>
+              </m:r>
+            </m:sub>
+          </m:sSub>
+          <m:r>
+            <w:rPr>
+              <w:rFonts w:ascii="Cambria Math" w:hAnsi="Cambria Math"/>
+              <w:lang w:bidi="fa-IR"/>
+            </w:rPr>
+            <m:t xml:space="preserve"> , </m:t>
+          </m:r>
+          <m:sSub>
+            <m:sSubPr>
+              <m:ctrlPr>
+                <w:rPr>
+                  <w:rFonts w:ascii="Cambria Math" w:hAnsi="Cambria Math"/>
+                  <w:i/>
+                  <w:lang w:bidi="fa-IR"/>
+                </w:rPr>
+              </m:ctrlPr>
+            </m:sSubPr>
+            <m:e>
+              <m:r>
+                <w:rPr>
+                  <w:rFonts w:ascii="Cambria Math" w:hAnsi="Cambria Math"/>
+                  <w:lang w:bidi="fa-IR"/>
+                </w:rPr>
+                <m:t>x</m:t>
+              </m:r>
+            </m:e>
+            <m:sub>
+              <m:r>
+                <w:rPr>
+                  <w:rFonts w:ascii="Cambria Math" w:hAnsi="Cambria Math"/>
+                  <w:lang w:bidi="fa-IR"/>
+                </w:rPr>
+                <m:t>Gamma</m:t>
+              </m:r>
+            </m:sub>
+          </m:sSub>
+          <m:r>
+            <w:rPr>
+              <w:rFonts w:ascii="Cambria Math" w:hAnsi="Cambria Math"/>
+              <w:lang w:bidi="fa-IR"/>
+            </w:rPr>
+            <m:t>=λ</m:t>
+          </m:r>
+          <m:r>
+            <w:rPr>
+              <w:rFonts w:ascii="Cambria Math" w:hAnsi="Cambria Math"/>
+              <w:lang w:bidi="fa-IR"/>
+            </w:rPr>
+            <m:t>→</m:t>
+          </m:r>
+          <m:acc>
+            <m:accPr>
+              <m:ctrlPr>
+                <w:rPr>
+                  <w:rFonts w:ascii="Cambria Math" w:hAnsi="Cambria Math"/>
+                  <w:i/>
+                  <w:lang w:bidi="fa-IR"/>
+                </w:rPr>
+              </m:ctrlPr>
+            </m:accPr>
+            <m:e>
+              <m:r>
+                <w:rPr>
+                  <w:rFonts w:ascii="Cambria Math" w:hAnsi="Cambria Math"/>
+                  <w:lang w:bidi="fa-IR"/>
+                </w:rPr>
+                <m:t>λ</m:t>
+              </m:r>
+            </m:e>
+          </m:acc>
+          <m:r>
+            <w:rPr>
+              <w:rFonts w:ascii="Cambria Math" w:hAnsi="Cambria Math"/>
+              <w:lang w:bidi="fa-IR"/>
+            </w:rPr>
+            <m:t>=  arg</m:t>
+          </m:r>
+          <m:limLow>
+            <m:limLowPr>
+              <m:ctrlPr>
+                <w:rPr>
+                  <w:rFonts w:ascii="Cambria Math" w:hAnsi="Cambria Math"/>
+                  <w:i/>
+                  <w:lang w:bidi="fa-IR"/>
+                </w:rPr>
+              </m:ctrlPr>
+            </m:limLowPr>
+            <m:e>
+              <m:r>
+                <m:rPr>
+                  <m:sty m:val="p"/>
+                </m:rPr>
+                <w:rPr>
+                  <w:rFonts w:ascii="Cambria Math" w:hAnsi="Cambria Math"/>
+                  <w:lang w:bidi="fa-IR"/>
+                </w:rPr>
+                <m:t>max</m:t>
+              </m:r>
+            </m:e>
+            <m:lim>
+              <m:r>
+                <w:rPr>
+                  <w:rFonts w:ascii="Cambria Math" w:hAnsi="Cambria Math"/>
+                  <w:lang w:bidi="fa-IR"/>
+                </w:rPr>
+                <m:t>λ</m:t>
+              </m:r>
+            </m:lim>
+          </m:limLow>
+          <m:d>
+            <m:dPr>
+              <m:ctrlPr>
+                <w:rPr>
+                  <w:rFonts w:ascii="Cambria Math" w:hAnsi="Cambria Math"/>
+                  <w:i/>
+                  <w:lang w:bidi="fa-IR"/>
+                </w:rPr>
+              </m:ctrlPr>
+            </m:dPr>
+            <m:e>
+              <m:d>
+                <m:dPr>
+                  <m:ctrlPr>
+                    <w:rPr>
+                      <w:rFonts w:ascii="Cambria Math" w:hAnsi="Cambria Math"/>
+                      <w:i/>
+                      <w:lang w:bidi="fa-IR"/>
+                    </w:rPr>
+                  </m:ctrlPr>
+                </m:dPr>
+                <m:e>
+                  <m:nary>
+                    <m:naryPr>
+                      <m:chr m:val="∏"/>
+                      <m:limLoc m:val="undOvr"/>
+                      <m:ctrlPr>
+                        <w:rPr>
+                          <w:rFonts w:ascii="Cambria Math" w:hAnsi="Cambria Math"/>
+                          <w:i/>
+                          <w:lang w:bidi="fa-IR"/>
+                        </w:rPr>
+                      </m:ctrlPr>
+                    </m:naryPr>
+                    <m:sub>
+                      <m:r>
+                        <w:rPr>
+                          <w:rFonts w:ascii="Cambria Math" w:hAnsi="Cambria Math"/>
+                          <w:lang w:bidi="fa-IR"/>
+                        </w:rPr>
+                        <m:t>i=1</m:t>
+                      </m:r>
+                    </m:sub>
+                    <m:sup>
+                      <m:r>
+                        <w:rPr>
+                          <w:rFonts w:ascii="Cambria Math" w:hAnsi="Cambria Math"/>
+                          <w:lang w:bidi="fa-IR"/>
+                        </w:rPr>
+                        <m:t>s</m:t>
+                      </m:r>
+                    </m:sup>
+                    <m:e>
+                      <m:f>
+                        <m:fPr>
+                          <m:ctrlPr>
+                            <w:rPr>
+                              <w:rFonts w:ascii="Cambria Math" w:hAnsi="Cambria Math"/>
+                              <w:i/>
+                              <w:lang w:bidi="fa-IR"/>
+                            </w:rPr>
+                          </m:ctrlPr>
+                        </m:fPr>
+                        <m:num>
+                          <m:sSup>
+                            <m:sSupPr>
+                              <m:ctrlPr>
+                                <w:rPr>
+                                  <w:rFonts w:ascii="Cambria Math" w:hAnsi="Cambria Math"/>
+                                  <w:i/>
+                                  <w:lang w:bidi="fa-IR"/>
+                                </w:rPr>
+                              </m:ctrlPr>
+                            </m:sSupPr>
+                            <m:e>
+                              <m:d>
+                                <m:dPr>
+                                  <m:ctrlPr>
+                                    <w:rPr>
+                                      <w:rFonts w:ascii="Cambria Math" w:hAnsi="Cambria Math"/>
+                                      <w:i/>
+                                      <w:lang w:bidi="fa-IR"/>
+                                    </w:rPr>
+                                  </m:ctrlPr>
+                                </m:dPr>
+                                <m:e>
+                                  <m:sSub>
+                                    <m:sSubPr>
+                                      <m:ctrlPr>
+                                        <w:rPr>
+                                          <w:rFonts w:ascii="Cambria Math" w:hAnsi="Cambria Math"/>
+                                          <w:i/>
+                                          <w:lang w:bidi="fa-IR"/>
+                                        </w:rPr>
+                                      </m:ctrlPr>
+                                    </m:sSubPr>
+                                    <m:e>
+                                      <m:r>
+                                        <w:rPr>
+                                          <w:rFonts w:ascii="Cambria Math" w:hAnsi="Cambria Math"/>
+                                          <w:lang w:bidi="fa-IR"/>
+                                        </w:rPr>
+                                        <m:t>n</m:t>
+                                      </m:r>
+                                    </m:e>
+                                    <m:sub>
+                                      <m:r>
+                                        <w:rPr>
+                                          <w:rFonts w:ascii="Cambria Math" w:hAnsi="Cambria Math"/>
+                                          <w:lang w:bidi="fa-IR"/>
+                                        </w:rPr>
+                                        <m:t>i</m:t>
+                                      </m:r>
+                                    </m:sub>
+                                  </m:sSub>
+                                  <m:sSub>
+                                    <m:sSubPr>
+                                      <m:ctrlPr>
+                                        <w:rPr>
+                                          <w:rFonts w:ascii="Cambria Math" w:hAnsi="Cambria Math"/>
+                                          <w:i/>
+                                          <w:lang w:bidi="fa-IR"/>
+                                        </w:rPr>
+                                      </m:ctrlPr>
+                                    </m:sSubPr>
+                                    <m:e>
+                                      <m:r>
+                                        <w:rPr>
+                                          <w:rFonts w:ascii="Cambria Math" w:hAnsi="Cambria Math"/>
+                                          <w:lang w:bidi="fa-IR"/>
+                                        </w:rPr>
+                                        <m:t>x</m:t>
+                                      </m:r>
+                                    </m:e>
+                                    <m:sub>
+                                      <m:r>
+                                        <w:rPr>
+                                          <w:rFonts w:ascii="Cambria Math" w:hAnsi="Cambria Math"/>
+                                          <w:lang w:bidi="fa-IR"/>
+                                        </w:rPr>
+                                        <m:t>i</m:t>
+                                      </m:r>
+                                    </m:sub>
+                                  </m:sSub>
+                                  <m:r>
+                                    <w:rPr>
+                                      <w:rFonts w:ascii="Cambria Math" w:hAnsi="Cambria Math"/>
+                                      <w:lang w:bidi="fa-IR"/>
+                                    </w:rPr>
+                                    <m:t>λ</m:t>
+                                  </m:r>
+                                </m:e>
+                              </m:d>
+                            </m:e>
+                            <m:sup>
+                              <m:sSub>
+                                <m:sSubPr>
+                                  <m:ctrlPr>
+                                    <w:rPr>
+                                      <w:rFonts w:ascii="Cambria Math" w:hAnsi="Cambria Math"/>
+                                      <w:i/>
+                                      <w:lang w:bidi="fa-IR"/>
+                                    </w:rPr>
+                                  </m:ctrlPr>
+                                </m:sSubPr>
+                                <m:e>
+                                  <m:r>
+                                    <w:rPr>
+                                      <w:rFonts w:ascii="Cambria Math" w:hAnsi="Cambria Math"/>
+                                      <w:lang w:bidi="fa-IR"/>
+                                    </w:rPr>
+                                    <m:t>y</m:t>
+                                  </m:r>
+                                </m:e>
+                                <m:sub>
+                                  <m:r>
+                                    <w:rPr>
+                                      <w:rFonts w:ascii="Cambria Math" w:hAnsi="Cambria Math"/>
+                                      <w:lang w:bidi="fa-IR"/>
+                                    </w:rPr>
+                                    <m:t>i</m:t>
+                                  </m:r>
+                                </m:sub>
+                              </m:sSub>
+                            </m:sup>
+                          </m:sSup>
+                          <m:sSup>
+                            <m:sSupPr>
+                              <m:ctrlPr>
+                                <w:rPr>
+                                  <w:rFonts w:ascii="Cambria Math" w:hAnsi="Cambria Math"/>
+                                  <w:i/>
+                                  <w:lang w:bidi="fa-IR"/>
+                                </w:rPr>
+                              </m:ctrlPr>
+                            </m:sSupPr>
+                            <m:e>
+                              <m:r>
+                                <w:rPr>
+                                  <w:rFonts w:ascii="Cambria Math" w:hAnsi="Cambria Math"/>
+                                  <w:lang w:bidi="fa-IR"/>
+                                </w:rPr>
+                                <m:t>e</m:t>
+                              </m:r>
+                            </m:e>
+                            <m:sup>
+                              <m:r>
+                                <w:rPr>
+                                  <w:rFonts w:ascii="Cambria Math" w:hAnsi="Cambria Math"/>
+                                  <w:lang w:bidi="fa-IR"/>
+                                </w:rPr>
+                                <m:t>-</m:t>
+                              </m:r>
+                              <m:sSub>
+                                <m:sSubPr>
+                                  <m:ctrlPr>
+                                    <w:rPr>
+                                      <w:rFonts w:ascii="Cambria Math" w:hAnsi="Cambria Math"/>
+                                      <w:i/>
+                                      <w:lang w:bidi="fa-IR"/>
+                                    </w:rPr>
+                                  </m:ctrlPr>
+                                </m:sSubPr>
+                                <m:e>
+                                  <m:r>
+                                    <w:rPr>
+                                      <w:rFonts w:ascii="Cambria Math" w:hAnsi="Cambria Math"/>
+                                      <w:lang w:bidi="fa-IR"/>
+                                    </w:rPr>
+                                    <m:t>n</m:t>
+                                  </m:r>
+                                </m:e>
+                                <m:sub>
+                                  <m:r>
+                                    <w:rPr>
+                                      <w:rFonts w:ascii="Cambria Math" w:hAnsi="Cambria Math"/>
+                                      <w:lang w:bidi="fa-IR"/>
+                                    </w:rPr>
+                                    <m:t>i</m:t>
+                                  </m:r>
+                                </m:sub>
+                              </m:sSub>
+                              <m:sSub>
+                                <m:sSubPr>
+                                  <m:ctrlPr>
+                                    <w:rPr>
+                                      <w:rFonts w:ascii="Cambria Math" w:hAnsi="Cambria Math"/>
+                                      <w:i/>
+                                      <w:lang w:bidi="fa-IR"/>
+                                    </w:rPr>
+                                  </m:ctrlPr>
+                                </m:sSubPr>
+                                <m:e>
+                                  <m:r>
+                                    <w:rPr>
+                                      <w:rFonts w:ascii="Cambria Math" w:hAnsi="Cambria Math"/>
+                                      <w:lang w:bidi="fa-IR"/>
+                                    </w:rPr>
+                                    <m:t>x</m:t>
+                                  </m:r>
+                                </m:e>
+                                <m:sub>
+                                  <m:r>
+                                    <w:rPr>
+                                      <w:rFonts w:ascii="Cambria Math" w:hAnsi="Cambria Math"/>
+                                      <w:lang w:bidi="fa-IR"/>
+                                    </w:rPr>
+                                    <m:t>i</m:t>
+                                  </m:r>
+                                </m:sub>
+                              </m:sSub>
+                              <m:r>
+                                <w:rPr>
+                                  <w:rFonts w:ascii="Cambria Math" w:hAnsi="Cambria Math"/>
+                                  <w:lang w:bidi="fa-IR"/>
+                                </w:rPr>
+                                <m:t>λ</m:t>
+                              </m:r>
+                            </m:sup>
+                          </m:sSup>
+                        </m:num>
+                        <m:den>
+                          <m:sSub>
+                            <m:sSubPr>
+                              <m:ctrlPr>
+                                <w:rPr>
+                                  <w:rFonts w:ascii="Cambria Math" w:hAnsi="Cambria Math"/>
+                                  <w:i/>
+                                  <w:lang w:bidi="fa-IR"/>
+                                </w:rPr>
+                              </m:ctrlPr>
+                            </m:sSubPr>
+                            <m:e>
+                              <m:r>
+                                <w:rPr>
+                                  <w:rFonts w:ascii="Cambria Math" w:hAnsi="Cambria Math"/>
+                                  <w:lang w:bidi="fa-IR"/>
+                                </w:rPr>
+                                <m:t>y</m:t>
+                              </m:r>
+                            </m:e>
+                            <m:sub>
+                              <m:r>
+                                <w:rPr>
+                                  <w:rFonts w:ascii="Cambria Math" w:hAnsi="Cambria Math"/>
+                                  <w:lang w:bidi="fa-IR"/>
+                                </w:rPr>
+                                <m:t>i</m:t>
+                              </m:r>
+                            </m:sub>
+                          </m:sSub>
+                          <m:r>
+                            <w:rPr>
+                              <w:rFonts w:ascii="Cambria Math" w:hAnsi="Cambria Math"/>
+                              <w:lang w:bidi="fa-IR"/>
+                            </w:rPr>
+                            <m:t>!</m:t>
+                          </m:r>
+                        </m:den>
+                      </m:f>
+                    </m:e>
+                  </m:nary>
+                </m:e>
+              </m:d>
+              <m:r>
+                <w:rPr>
+                  <w:rFonts w:ascii="Cambria Math" w:hAnsi="Cambria Math"/>
+                  <w:lang w:bidi="fa-IR"/>
+                </w:rPr>
+                <m:t>*</m:t>
+              </m:r>
+              <m:f>
+                <m:fPr>
+                  <m:ctrlPr>
+                    <w:rPr>
+                      <w:rFonts w:ascii="Cambria Math" w:hAnsi="Cambria Math"/>
+                      <w:i/>
+                      <w:lang w:bidi="fa-IR"/>
+                    </w:rPr>
+                  </m:ctrlPr>
+                </m:fPr>
+                <m:num>
+                  <m:sSup>
+                    <m:sSupPr>
+                      <m:ctrlPr>
+                        <w:rPr>
+                          <w:rFonts w:ascii="Cambria Math" w:hAnsi="Cambria Math"/>
+                          <w:i/>
+                          <w:lang w:bidi="fa-IR"/>
+                        </w:rPr>
+                      </m:ctrlPr>
+                    </m:sSupPr>
+                    <m:e>
+                      <m:r>
+                        <w:rPr>
+                          <w:rFonts w:ascii="Cambria Math" w:hAnsi="Cambria Math"/>
+                          <w:lang w:bidi="fa-IR"/>
+                        </w:rPr>
+                        <m:t>λ</m:t>
+                      </m:r>
+                    </m:e>
+                    <m:sup>
+                      <m:r>
+                        <w:rPr>
+                          <w:rFonts w:ascii="Cambria Math" w:hAnsi="Cambria Math"/>
+                          <w:lang w:bidi="fa-IR"/>
+                        </w:rPr>
+                        <m:t>α-1</m:t>
+                      </m:r>
+                    </m:sup>
+                  </m:sSup>
+                  <m:sSup>
+                    <m:sSupPr>
+                      <m:ctrlPr>
+                        <w:rPr>
+                          <w:rFonts w:ascii="Cambria Math" w:hAnsi="Cambria Math"/>
+                          <w:i/>
+                          <w:lang w:bidi="fa-IR"/>
+                        </w:rPr>
+                      </m:ctrlPr>
+                    </m:sSupPr>
+                    <m:e>
+                      <m:r>
+                        <w:rPr>
+                          <w:rFonts w:ascii="Cambria Math" w:hAnsi="Cambria Math"/>
+                          <w:lang w:bidi="fa-IR"/>
+                        </w:rPr>
+                        <m:t>e</m:t>
+                      </m:r>
+                    </m:e>
+                    <m:sup>
+                      <m:r>
+                        <w:rPr>
+                          <w:rFonts w:ascii="Cambria Math" w:hAnsi="Cambria Math"/>
+                          <w:lang w:bidi="fa-IR"/>
+                        </w:rPr>
+                        <m:t>-β</m:t>
+                      </m:r>
+                      <m:r>
+                        <w:rPr>
+                          <w:rFonts w:ascii="Cambria Math" w:hAnsi="Cambria Math"/>
+                          <w:lang w:bidi="fa-IR"/>
+                        </w:rPr>
+                        <m:t>λ</m:t>
+                      </m:r>
+                    </m:sup>
+                  </m:sSup>
+                  <m:sSup>
+                    <m:sSupPr>
+                      <m:ctrlPr>
+                        <w:rPr>
+                          <w:rFonts w:ascii="Cambria Math" w:hAnsi="Cambria Math"/>
+                          <w:i/>
+                          <w:lang w:bidi="fa-IR"/>
+                        </w:rPr>
+                      </m:ctrlPr>
+                    </m:sSupPr>
+                    <m:e>
+                      <m:r>
+                        <w:rPr>
+                          <w:rFonts w:ascii="Cambria Math" w:hAnsi="Cambria Math"/>
+                          <w:lang w:bidi="fa-IR"/>
+                        </w:rPr>
+                        <m:t>β</m:t>
+                      </m:r>
+                    </m:e>
+                    <m:sup>
+                      <m:r>
+                        <w:rPr>
+                          <w:rFonts w:ascii="Cambria Math" w:hAnsi="Cambria Math"/>
+                          <w:lang w:bidi="fa-IR"/>
+                        </w:rPr>
+                        <m:t>α</m:t>
+                      </m:r>
+                    </m:sup>
+                  </m:sSup>
+                </m:num>
+                <m:den>
+                  <m:r>
+                    <m:rPr>
+                      <m:sty m:val="p"/>
+                    </m:rPr>
+                    <w:rPr>
+                      <w:rFonts w:ascii="Cambria Math" w:hAnsi="Cambria Math"/>
+                      <w:lang w:bidi="fa-IR"/>
+                    </w:rPr>
+                    <m:t>Γ</m:t>
+                  </m:r>
+                  <m:d>
+                    <m:dPr>
+                      <m:ctrlPr>
+                        <w:rPr>
+                          <w:rFonts w:ascii="Cambria Math" w:hAnsi="Cambria Math"/>
+                          <w:i/>
+                          <w:lang w:bidi="fa-IR"/>
+                        </w:rPr>
+                      </m:ctrlPr>
+                    </m:dPr>
+                    <m:e>
+                      <m:r>
+                        <w:rPr>
+                          <w:rFonts w:ascii="Cambria Math" w:hAnsi="Cambria Math"/>
+                          <w:lang w:bidi="fa-IR"/>
+                        </w:rPr>
+                        <m:t>α</m:t>
+                      </m:r>
+                    </m:e>
+                  </m:d>
+                </m:den>
+              </m:f>
+            </m:e>
+          </m:d>
+          <m:r>
+            <w:rPr>
+              <w:rFonts w:ascii="Cambria Math" w:hAnsi="Cambria Math"/>
+              <w:lang w:bidi="fa-IR"/>
+            </w:rPr>
+            <m:t>= arg</m:t>
+          </m:r>
+          <m:limLow>
+            <m:limLowPr>
+              <m:ctrlPr>
+                <w:rPr>
+                  <w:rFonts w:ascii="Cambria Math" w:hAnsi="Cambria Math"/>
+                  <w:i/>
+                  <w:lang w:bidi="fa-IR"/>
+                </w:rPr>
+              </m:ctrlPr>
+            </m:limLowPr>
+            <m:e>
+              <m:r>
+                <m:rPr>
+                  <m:sty m:val="p"/>
+                </m:rPr>
+                <w:rPr>
+                  <w:rFonts w:ascii="Cambria Math" w:hAnsi="Cambria Math"/>
+                  <w:lang w:bidi="fa-IR"/>
+                </w:rPr>
+                <m:t>max</m:t>
+              </m:r>
+            </m:e>
+            <m:lim>
+              <m:r>
+                <w:rPr>
+                  <w:rFonts w:ascii="Cambria Math" w:hAnsi="Cambria Math"/>
+                  <w:lang w:bidi="fa-IR"/>
+                </w:rPr>
+                <m:t>λ</m:t>
+              </m:r>
+            </m:lim>
+          </m:limLow>
+          <m:d>
+            <m:dPr>
+              <m:ctrlPr>
+                <w:rPr>
+                  <w:rFonts w:ascii="Cambria Math" w:hAnsi="Cambria Math"/>
+                  <w:i/>
+                  <w:lang w:bidi="fa-IR"/>
+                </w:rPr>
+              </m:ctrlPr>
+            </m:dPr>
+            <m:e>
+              <m:r>
+                <w:rPr>
+                  <w:rFonts w:ascii="Cambria Math" w:hAnsi="Cambria Math"/>
+                  <w:lang w:bidi="fa-IR"/>
+                </w:rPr>
+                <m:t>I</m:t>
+              </m:r>
+              <m:d>
+                <m:dPr>
+                  <m:ctrlPr>
+                    <w:rPr>
+                      <w:rFonts w:ascii="Cambria Math" w:hAnsi="Cambria Math"/>
+                      <w:i/>
+                      <w:lang w:bidi="fa-IR"/>
+                    </w:rPr>
+                  </m:ctrlPr>
+                </m:dPr>
+                <m:e>
+                  <m:r>
+                    <w:rPr>
+                      <w:rFonts w:ascii="Cambria Math" w:hAnsi="Cambria Math"/>
+                      <w:lang w:bidi="fa-IR"/>
+                    </w:rPr>
+                    <m:t>λ</m:t>
+                  </m:r>
+                </m:e>
+              </m:d>
+            </m:e>
+          </m:d>
+        </m:oMath>
+      </m:oMathPara>
+    </w:p>
+    <w:p>
+      <w:pPr>
+        <w:bidi/>
+        <w:rPr>
+          <w:lang w:bidi="fa-IR"/>
+        </w:rPr>
+      </w:pPr>
+      <m:oMathPara>
+        <m:oMath>
+          <m:f>
+            <m:fPr>
+              <m:ctrlPr>
+                <w:rPr>
+                  <w:rFonts w:ascii="Cambria Math" w:hAnsi="Cambria Math"/>
+                  <w:i/>
+                  <w:lang w:bidi="fa-IR"/>
+                </w:rPr>
+              </m:ctrlPr>
+            </m:fPr>
+            <m:num>
+              <m:r>
+                <w:rPr>
+                  <w:rFonts w:ascii="Cambria Math" w:hAnsi="Cambria Math"/>
+                  <w:lang w:bidi="fa-IR"/>
+                </w:rPr>
+                <m:t>d</m:t>
+              </m:r>
+            </m:num>
+            <m:den>
+              <m:r>
+                <w:rPr>
+                  <w:rFonts w:ascii="Cambria Math" w:hAnsi="Cambria Math"/>
+                  <w:lang w:bidi="fa-IR"/>
+                </w:rPr>
+                <m:t>dλ</m:t>
+              </m:r>
+            </m:den>
+          </m:f>
+          <m:r>
+            <w:rPr>
+              <w:rFonts w:ascii="Cambria Math" w:hAnsi="Cambria Math"/>
+              <w:lang w:bidi="fa-IR"/>
+            </w:rPr>
+            <m:t>I</m:t>
+          </m:r>
+          <m:d>
+            <m:dPr>
+              <m:ctrlPr>
+                <w:rPr>
+                  <w:rFonts w:ascii="Cambria Math" w:hAnsi="Cambria Math"/>
+                  <w:i/>
+                  <w:lang w:bidi="fa-IR"/>
+                </w:rPr>
+              </m:ctrlPr>
+            </m:dPr>
+            <m:e>
+              <m:r>
+                <w:rPr>
+                  <w:rFonts w:ascii="Cambria Math" w:hAnsi="Cambria Math"/>
+                  <w:lang w:bidi="fa-IR"/>
+                </w:rPr>
+                <m:t>λ</m:t>
+              </m:r>
+            </m:e>
+          </m:d>
+          <m:r>
+            <w:rPr>
+              <w:rFonts w:ascii="Cambria Math" w:hAnsi="Cambria Math"/>
+              <w:lang w:bidi="fa-IR"/>
+            </w:rPr>
+            <m:t>=0→</m:t>
+          </m:r>
+          <m:f>
+            <m:fPr>
+              <m:ctrlPr>
+                <w:rPr>
+                  <w:rFonts w:ascii="Cambria Math" w:hAnsi="Cambria Math"/>
+                  <w:i/>
+                  <w:lang w:bidi="fa-IR"/>
+                </w:rPr>
+              </m:ctrlPr>
+            </m:fPr>
+            <m:num>
+              <m:r>
+                <w:rPr>
+                  <w:rFonts w:ascii="Cambria Math" w:hAnsi="Cambria Math"/>
+                  <w:lang w:bidi="fa-IR"/>
+                </w:rPr>
+                <m:t>d</m:t>
+              </m:r>
+            </m:num>
+            <m:den>
+              <m:r>
+                <w:rPr>
+                  <w:rFonts w:ascii="Cambria Math" w:hAnsi="Cambria Math"/>
+                  <w:lang w:bidi="fa-IR"/>
+                </w:rPr>
+                <m:t>dλ</m:t>
+              </m:r>
+            </m:den>
+          </m:f>
+          <m:r>
+            <w:rPr>
+              <w:rFonts w:ascii="Cambria Math" w:hAnsi="Cambria Math"/>
+              <w:lang w:bidi="fa-IR"/>
+            </w:rPr>
+            <m:t>I</m:t>
+          </m:r>
+          <m:d>
+            <m:dPr>
+              <m:ctrlPr>
+                <w:rPr>
+                  <w:rFonts w:ascii="Cambria Math" w:hAnsi="Cambria Math"/>
+                  <w:i/>
+                  <w:lang w:bidi="fa-IR"/>
+                </w:rPr>
+              </m:ctrlPr>
+            </m:dPr>
+            <m:e>
+              <m:r>
+                <w:rPr>
+                  <w:rFonts w:ascii="Cambria Math" w:hAnsi="Cambria Math"/>
+                  <w:lang w:bidi="fa-IR"/>
+                </w:rPr>
+                <m:t>λ</m:t>
+              </m:r>
+            </m:e>
+          </m:d>
+          <m:r>
+            <w:rPr>
+              <w:rFonts w:ascii="Cambria Math" w:hAnsi="Cambria Math"/>
+              <w:lang w:bidi="fa-IR"/>
+            </w:rPr>
+            <m:t>=</m:t>
+          </m:r>
+          <m:nary>
+            <m:naryPr>
+              <m:chr m:val="∑"/>
+              <m:limLoc m:val="undOvr"/>
+              <m:ctrlPr>
+                <w:rPr>
+                  <w:rFonts w:ascii="Cambria Math" w:hAnsi="Cambria Math"/>
+                  <w:i/>
+                  <w:lang w:bidi="fa-IR"/>
+                </w:rPr>
+              </m:ctrlPr>
+            </m:naryPr>
+            <m:sub>
+              <m:r>
+                <w:rPr>
+                  <w:rFonts w:ascii="Cambria Math" w:hAnsi="Cambria Math"/>
+                  <w:lang w:bidi="fa-IR"/>
+                </w:rPr>
+                <m:t>i=1</m:t>
+              </m:r>
+            </m:sub>
+            <m:sup>
+              <m:r>
+                <w:rPr>
+                  <w:rFonts w:ascii="Cambria Math" w:hAnsi="Cambria Math"/>
+                  <w:lang w:bidi="fa-IR"/>
+                </w:rPr>
+                <m:t>s</m:t>
+              </m:r>
+            </m:sup>
+            <m:e>
+              <m:func>
+                <m:funcPr>
+                  <m:ctrlPr>
+                    <w:rPr>
+                      <w:rFonts w:ascii="Cambria Math" w:hAnsi="Cambria Math"/>
+                      <w:i/>
+                      <w:lang w:bidi="fa-IR"/>
+                    </w:rPr>
+                  </m:ctrlPr>
+                </m:funcPr>
+                <m:fName>
+                  <m:f>
+                    <m:fPr>
+                      <m:ctrlPr>
+                        <w:rPr>
+                          <w:rFonts w:ascii="Cambria Math" w:hAnsi="Cambria Math"/>
+                          <w:i/>
+                          <w:lang w:bidi="fa-IR"/>
+                        </w:rPr>
+                      </m:ctrlPr>
+                    </m:fPr>
+                    <m:num>
+                      <m:r>
+                        <w:rPr>
+                          <w:rFonts w:ascii="Cambria Math" w:hAnsi="Cambria Math"/>
+                          <w:lang w:bidi="fa-IR"/>
+                        </w:rPr>
+                        <m:t>d</m:t>
+                      </m:r>
+                    </m:num>
+                    <m:den>
+                      <m:r>
+                        <w:rPr>
+                          <w:rFonts w:ascii="Cambria Math" w:hAnsi="Cambria Math"/>
+                          <w:lang w:bidi="fa-IR"/>
+                        </w:rPr>
+                        <m:t>dλ</m:t>
+                      </m:r>
+                    </m:den>
+                  </m:f>
+                  <m:r>
+                    <m:rPr>
+                      <m:sty m:val="p"/>
+                    </m:rPr>
+                    <w:rPr>
+                      <w:rFonts w:ascii="Cambria Math" w:hAnsi="Cambria Math"/>
+                      <w:lang w:bidi="fa-IR"/>
+                    </w:rPr>
+                    <m:t>ln</m:t>
+                  </m:r>
+                </m:fName>
+                <m:e>
+                  <m:d>
+                    <m:dPr>
+                      <m:ctrlPr>
+                        <w:rPr>
+                          <w:rFonts w:ascii="Cambria Math" w:hAnsi="Cambria Math"/>
+                          <w:i/>
+                          <w:lang w:bidi="fa-IR"/>
+                        </w:rPr>
+                      </m:ctrlPr>
+                    </m:dPr>
+                    <m:e>
+                      <m:f>
+                        <m:fPr>
+                          <m:ctrlPr>
+                            <w:rPr>
+                              <w:rFonts w:ascii="Cambria Math" w:hAnsi="Cambria Math"/>
+                              <w:i/>
+                              <w:lang w:bidi="fa-IR"/>
+                            </w:rPr>
+                          </m:ctrlPr>
+                        </m:fPr>
+                        <m:num>
+                          <m:sSup>
+                            <m:sSupPr>
+                              <m:ctrlPr>
+                                <w:rPr>
+                                  <w:rFonts w:ascii="Cambria Math" w:hAnsi="Cambria Math"/>
+                                  <w:i/>
+                                  <w:lang w:bidi="fa-IR"/>
+                                </w:rPr>
+                              </m:ctrlPr>
+                            </m:sSupPr>
+                            <m:e>
+                              <m:d>
+                                <m:dPr>
+                                  <m:ctrlPr>
+                                    <w:rPr>
+                                      <w:rFonts w:ascii="Cambria Math" w:hAnsi="Cambria Math"/>
+                                      <w:i/>
+                                      <w:lang w:bidi="fa-IR"/>
+                                    </w:rPr>
+                                  </m:ctrlPr>
+                                </m:dPr>
+                                <m:e>
+                                  <m:sSub>
+                                    <m:sSubPr>
+                                      <m:ctrlPr>
+                                        <w:rPr>
+                                          <w:rFonts w:ascii="Cambria Math" w:hAnsi="Cambria Math"/>
+                                          <w:i/>
+                                          <w:lang w:bidi="fa-IR"/>
+                                        </w:rPr>
+                                      </m:ctrlPr>
+                                    </m:sSubPr>
+                                    <m:e>
+                                      <m:r>
+                                        <w:rPr>
+                                          <w:rFonts w:ascii="Cambria Math" w:hAnsi="Cambria Math"/>
+                                          <w:lang w:bidi="fa-IR"/>
+                                        </w:rPr>
+                                        <m:t>n</m:t>
+                                      </m:r>
+                                    </m:e>
+                                    <m:sub>
+                                      <m:r>
+                                        <w:rPr>
+                                          <w:rFonts w:ascii="Cambria Math" w:hAnsi="Cambria Math"/>
+                                          <w:lang w:bidi="fa-IR"/>
+                                        </w:rPr>
+                                        <m:t>i</m:t>
+                                      </m:r>
+                                    </m:sub>
+                                  </m:sSub>
+                                  <m:sSub>
+                                    <m:sSubPr>
+                                      <m:ctrlPr>
+                                        <w:rPr>
+                                          <w:rFonts w:ascii="Cambria Math" w:hAnsi="Cambria Math"/>
+                                          <w:i/>
+                                          <w:lang w:bidi="fa-IR"/>
+                                        </w:rPr>
+                                      </m:ctrlPr>
+                                    </m:sSubPr>
+                                    <m:e>
+                                      <m:r>
+                                        <w:rPr>
+                                          <w:rFonts w:ascii="Cambria Math" w:hAnsi="Cambria Math"/>
+                                          <w:lang w:bidi="fa-IR"/>
+                                        </w:rPr>
+                                        <m:t>x</m:t>
+                                      </m:r>
+                                    </m:e>
+                                    <m:sub>
+                                      <m:r>
+                                        <w:rPr>
+                                          <w:rFonts w:ascii="Cambria Math" w:hAnsi="Cambria Math"/>
+                                          <w:lang w:bidi="fa-IR"/>
+                                        </w:rPr>
+                                        <m:t>i</m:t>
+                                      </m:r>
+                                    </m:sub>
+                                  </m:sSub>
+                                  <m:r>
+                                    <w:rPr>
+                                      <w:rFonts w:ascii="Cambria Math" w:hAnsi="Cambria Math"/>
+                                      <w:lang w:bidi="fa-IR"/>
+                                    </w:rPr>
+                                    <m:t>λ</m:t>
+                                  </m:r>
+                                </m:e>
+                              </m:d>
+                            </m:e>
+                            <m:sup>
+                              <m:sSub>
+                                <m:sSubPr>
+                                  <m:ctrlPr>
+                                    <w:rPr>
+                                      <w:rFonts w:ascii="Cambria Math" w:hAnsi="Cambria Math"/>
+                                      <w:i/>
+                                      <w:lang w:bidi="fa-IR"/>
+                                    </w:rPr>
+                                  </m:ctrlPr>
+                                </m:sSubPr>
+                                <m:e>
+                                  <m:r>
+                                    <w:rPr>
+                                      <w:rFonts w:ascii="Cambria Math" w:hAnsi="Cambria Math"/>
+                                      <w:lang w:bidi="fa-IR"/>
+                                    </w:rPr>
+                                    <m:t>y</m:t>
+                                  </m:r>
+                                </m:e>
+                                <m:sub>
+                                  <m:r>
+                                    <w:rPr>
+                                      <w:rFonts w:ascii="Cambria Math" w:hAnsi="Cambria Math"/>
+                                      <w:lang w:bidi="fa-IR"/>
+                                    </w:rPr>
+                                    <m:t>i</m:t>
+                                  </m:r>
+                                </m:sub>
+                              </m:sSub>
+                            </m:sup>
+                          </m:sSup>
+                          <m:sSup>
+                            <m:sSupPr>
+                              <m:ctrlPr>
+                                <w:rPr>
+                                  <w:rFonts w:ascii="Cambria Math" w:hAnsi="Cambria Math"/>
+                                  <w:i/>
+                                  <w:lang w:bidi="fa-IR"/>
+                                </w:rPr>
+                              </m:ctrlPr>
+                            </m:sSupPr>
+                            <m:e>
+                              <m:r>
+                                <w:rPr>
+                                  <w:rFonts w:ascii="Cambria Math" w:hAnsi="Cambria Math"/>
+                                  <w:lang w:bidi="fa-IR"/>
+                                </w:rPr>
+                                <m:t>e</m:t>
+                              </m:r>
+                            </m:e>
+                            <m:sup>
+                              <m:r>
+                                <w:rPr>
+                                  <w:rFonts w:ascii="Cambria Math" w:hAnsi="Cambria Math"/>
+                                  <w:lang w:bidi="fa-IR"/>
+                                </w:rPr>
+                                <m:t>-</m:t>
+                              </m:r>
+                              <m:sSub>
+                                <m:sSubPr>
+                                  <m:ctrlPr>
+                                    <w:rPr>
+                                      <w:rFonts w:ascii="Cambria Math" w:hAnsi="Cambria Math"/>
+                                      <w:i/>
+                                      <w:lang w:bidi="fa-IR"/>
+                                    </w:rPr>
+                                  </m:ctrlPr>
+                                </m:sSubPr>
+                                <m:e>
+                                  <m:r>
+                                    <w:rPr>
+                                      <w:rFonts w:ascii="Cambria Math" w:hAnsi="Cambria Math"/>
+                                      <w:lang w:bidi="fa-IR"/>
+                                    </w:rPr>
+                                    <m:t>n</m:t>
+                                  </m:r>
+                                </m:e>
+                                <m:sub>
+                                  <m:r>
+                                    <w:rPr>
+                                      <w:rFonts w:ascii="Cambria Math" w:hAnsi="Cambria Math"/>
+                                      <w:lang w:bidi="fa-IR"/>
+                                    </w:rPr>
+                                    <m:t>i</m:t>
+                                  </m:r>
+                                </m:sub>
+                              </m:sSub>
+                              <m:sSub>
+                                <m:sSubPr>
+                                  <m:ctrlPr>
+                                    <w:rPr>
+                                      <w:rFonts w:ascii="Cambria Math" w:hAnsi="Cambria Math"/>
+                                      <w:i/>
+                                      <w:lang w:bidi="fa-IR"/>
+                                    </w:rPr>
+                                  </m:ctrlPr>
+                                </m:sSubPr>
+                                <m:e>
+                                  <m:r>
+                                    <w:rPr>
+                                      <w:rFonts w:ascii="Cambria Math" w:hAnsi="Cambria Math"/>
+                                      <w:lang w:bidi="fa-IR"/>
+                                    </w:rPr>
+                                    <m:t>x</m:t>
+                                  </m:r>
+                                </m:e>
+                                <m:sub>
+                                  <m:r>
+                                    <w:rPr>
+                                      <w:rFonts w:ascii="Cambria Math" w:hAnsi="Cambria Math"/>
+                                      <w:lang w:bidi="fa-IR"/>
+                                    </w:rPr>
+                                    <m:t>i</m:t>
+                                  </m:r>
+                                </m:sub>
+                              </m:sSub>
+                              <m:r>
+                                <w:rPr>
+                                  <w:rFonts w:ascii="Cambria Math" w:hAnsi="Cambria Math"/>
+                                  <w:lang w:bidi="fa-IR"/>
+                                </w:rPr>
+                                <m:t>λ</m:t>
+                              </m:r>
+                            </m:sup>
+                          </m:sSup>
+                        </m:num>
+                        <m:den>
+                          <m:sSub>
+                            <m:sSubPr>
+                              <m:ctrlPr>
+                                <w:rPr>
+                                  <w:rFonts w:ascii="Cambria Math" w:hAnsi="Cambria Math"/>
+                                  <w:i/>
+                                  <w:lang w:bidi="fa-IR"/>
+                                </w:rPr>
+                              </m:ctrlPr>
+                            </m:sSubPr>
+                            <m:e>
+                              <m:r>
+                                <w:rPr>
+                                  <w:rFonts w:ascii="Cambria Math" w:hAnsi="Cambria Math"/>
+                                  <w:lang w:bidi="fa-IR"/>
+                                </w:rPr>
+                                <m:t>y</m:t>
+                              </m:r>
+                            </m:e>
+                            <m:sub>
+                              <m:r>
+                                <w:rPr>
+                                  <w:rFonts w:ascii="Cambria Math" w:hAnsi="Cambria Math"/>
+                                  <w:lang w:bidi="fa-IR"/>
+                                </w:rPr>
+                                <m:t>i</m:t>
+                              </m:r>
+                            </m:sub>
+                          </m:sSub>
+                          <m:r>
+                            <w:rPr>
+                              <w:rFonts w:ascii="Cambria Math" w:hAnsi="Cambria Math"/>
+                              <w:lang w:bidi="fa-IR"/>
+                            </w:rPr>
+                            <m:t>!</m:t>
+                          </m:r>
+                        </m:den>
+                      </m:f>
+                    </m:e>
+                  </m:d>
+                </m:e>
+              </m:func>
+            </m:e>
+          </m:nary>
+          <m:r>
+            <w:rPr>
+              <w:rFonts w:ascii="Cambria Math" w:hAnsi="Cambria Math"/>
+              <w:lang w:bidi="fa-IR"/>
+            </w:rPr>
+            <m:t>+</m:t>
+          </m:r>
+          <m:f>
+            <m:fPr>
+              <m:ctrlPr>
+                <w:rPr>
+                  <w:rFonts w:ascii="Cambria Math" w:hAnsi="Cambria Math"/>
+                  <w:i/>
+                  <w:lang w:bidi="fa-IR"/>
+                </w:rPr>
+              </m:ctrlPr>
+            </m:fPr>
+            <m:num>
+              <m:r>
+                <w:rPr>
+                  <w:rFonts w:ascii="Cambria Math" w:hAnsi="Cambria Math"/>
+                  <w:lang w:bidi="fa-IR"/>
+                </w:rPr>
+                <m:t>d</m:t>
+              </m:r>
+            </m:num>
+            <m:den>
+              <m:r>
+                <w:rPr>
+                  <w:rFonts w:ascii="Cambria Math" w:hAnsi="Cambria Math"/>
+                  <w:lang w:bidi="fa-IR"/>
+                </w:rPr>
+                <m:t>dλ</m:t>
+              </m:r>
+            </m:den>
+          </m:f>
+          <m:func>
+            <m:funcPr>
+              <m:ctrlPr>
+                <w:rPr>
+                  <w:rFonts w:ascii="Cambria Math" w:hAnsi="Cambria Math"/>
+                  <w:i/>
+                  <w:lang w:bidi="fa-IR"/>
+                </w:rPr>
+              </m:ctrlPr>
+            </m:funcPr>
+            <m:fName>
+              <m:r>
+                <m:rPr>
+                  <m:sty m:val="p"/>
+                </m:rPr>
+                <w:rPr>
+                  <w:rFonts w:ascii="Cambria Math" w:hAnsi="Cambria Math"/>
+                  <w:lang w:bidi="fa-IR"/>
+                </w:rPr>
+                <m:t>ln</m:t>
+              </m:r>
+            </m:fName>
+            <m:e>
+              <m:d>
+                <m:dPr>
+                  <m:ctrlPr>
+                    <w:rPr>
+                      <w:rFonts w:ascii="Cambria Math" w:hAnsi="Cambria Math"/>
+                      <w:i/>
+                      <w:lang w:bidi="fa-IR"/>
+                    </w:rPr>
+                  </m:ctrlPr>
+                </m:dPr>
+                <m:e>
+                  <m:f>
+                    <m:fPr>
+                      <m:ctrlPr>
+                        <w:rPr>
+                          <w:rFonts w:ascii="Cambria Math" w:hAnsi="Cambria Math"/>
+                          <w:i/>
+                          <w:lang w:bidi="fa-IR"/>
+                        </w:rPr>
+                      </m:ctrlPr>
+                    </m:fPr>
+                    <m:num>
+                      <m:sSup>
+                        <m:sSupPr>
+                          <m:ctrlPr>
+                            <w:rPr>
+                              <w:rFonts w:ascii="Cambria Math" w:hAnsi="Cambria Math"/>
+                              <w:i/>
+                              <w:lang w:bidi="fa-IR"/>
+                            </w:rPr>
+                          </m:ctrlPr>
+                        </m:sSupPr>
+                        <m:e>
+                          <m:r>
+                            <w:rPr>
+                              <w:rFonts w:ascii="Cambria Math" w:hAnsi="Cambria Math"/>
+                              <w:lang w:bidi="fa-IR"/>
+                            </w:rPr>
+                            <m:t>λ</m:t>
+                          </m:r>
+                        </m:e>
+                        <m:sup>
+                          <m:r>
+                            <w:rPr>
+                              <w:rFonts w:ascii="Cambria Math" w:hAnsi="Cambria Math"/>
+                              <w:lang w:bidi="fa-IR"/>
+                            </w:rPr>
+                            <m:t>α-1</m:t>
+                          </m:r>
+                        </m:sup>
+                      </m:sSup>
+                      <m:sSup>
+                        <m:sSupPr>
+                          <m:ctrlPr>
+                            <w:rPr>
+                              <w:rFonts w:ascii="Cambria Math" w:hAnsi="Cambria Math"/>
+                              <w:i/>
+                              <w:lang w:bidi="fa-IR"/>
+                            </w:rPr>
+                          </m:ctrlPr>
+                        </m:sSupPr>
+                        <m:e>
+                          <m:r>
+                            <w:rPr>
+                              <w:rFonts w:ascii="Cambria Math" w:hAnsi="Cambria Math"/>
+                              <w:lang w:bidi="fa-IR"/>
+                            </w:rPr>
+                            <m:t>e</m:t>
+                          </m:r>
+                        </m:e>
+                        <m:sup>
+                          <m:r>
+                            <w:rPr>
+                              <w:rFonts w:ascii="Cambria Math" w:hAnsi="Cambria Math"/>
+                              <w:lang w:bidi="fa-IR"/>
+                            </w:rPr>
+                            <m:t>-βλ</m:t>
+                          </m:r>
+                        </m:sup>
+                      </m:sSup>
+                      <m:sSup>
+                        <m:sSupPr>
+                          <m:ctrlPr>
+                            <w:rPr>
+                              <w:rFonts w:ascii="Cambria Math" w:hAnsi="Cambria Math"/>
+                              <w:i/>
+                              <w:lang w:bidi="fa-IR"/>
+                            </w:rPr>
+                          </m:ctrlPr>
+                        </m:sSupPr>
+                        <m:e>
+                          <m:r>
+                            <w:rPr>
+                              <w:rFonts w:ascii="Cambria Math" w:hAnsi="Cambria Math"/>
+                              <w:lang w:bidi="fa-IR"/>
+                            </w:rPr>
+                            <m:t>β</m:t>
+                          </m:r>
+                        </m:e>
+                        <m:sup>
+                          <m:r>
+                            <w:rPr>
+                              <w:rFonts w:ascii="Cambria Math" w:hAnsi="Cambria Math"/>
+                              <w:lang w:bidi="fa-IR"/>
+                            </w:rPr>
+                            <m:t>α</m:t>
+                          </m:r>
+                        </m:sup>
+                      </m:sSup>
+                    </m:num>
+                    <m:den>
+                      <m:r>
+                        <m:rPr>
+                          <m:sty m:val="p"/>
+                        </m:rPr>
+                        <w:rPr>
+                          <w:rFonts w:ascii="Cambria Math" w:hAnsi="Cambria Math"/>
+                          <w:lang w:bidi="fa-IR"/>
+                        </w:rPr>
+                        <m:t>Γ</m:t>
+                      </m:r>
+                      <m:d>
+                        <m:dPr>
+                          <m:ctrlPr>
+                            <w:rPr>
+                              <w:rFonts w:ascii="Cambria Math" w:hAnsi="Cambria Math"/>
+                              <w:i/>
+                              <w:lang w:bidi="fa-IR"/>
+                            </w:rPr>
+                          </m:ctrlPr>
+                        </m:dPr>
+                        <m:e>
+                          <m:r>
+                            <w:rPr>
+                              <w:rFonts w:ascii="Cambria Math" w:hAnsi="Cambria Math"/>
+                              <w:lang w:bidi="fa-IR"/>
+                            </w:rPr>
+                            <m:t>α</m:t>
+                          </m:r>
+                        </m:e>
+                      </m:d>
+                    </m:den>
+                  </m:f>
+                </m:e>
+              </m:d>
+            </m:e>
+          </m:func>
+          <m:r>
+            <w:rPr>
+              <w:rFonts w:ascii="Cambria Math" w:hAnsi="Cambria Math"/>
+              <w:lang w:bidi="fa-IR"/>
+            </w:rPr>
+            <m:t xml:space="preserve">= </m:t>
+          </m:r>
+          <m:nary>
+            <m:naryPr>
+              <m:chr m:val="∑"/>
+              <m:limLoc m:val="undOvr"/>
+              <m:ctrlPr>
+                <w:rPr>
+                  <w:rFonts w:ascii="Cambria Math" w:hAnsi="Cambria Math"/>
+                  <w:i/>
+                  <w:lang w:bidi="fa-IR"/>
+                </w:rPr>
+              </m:ctrlPr>
+            </m:naryPr>
+            <m:sub>
+              <m:r>
+                <w:rPr>
+                  <w:rFonts w:ascii="Cambria Math" w:hAnsi="Cambria Math"/>
+                  <w:lang w:bidi="fa-IR"/>
+                </w:rPr>
+                <m:t>i=1</m:t>
+              </m:r>
+            </m:sub>
+            <m:sup>
+              <m:r>
+                <w:rPr>
+                  <w:rFonts w:ascii="Cambria Math" w:hAnsi="Cambria Math"/>
+                  <w:lang w:bidi="fa-IR"/>
+                </w:rPr>
+                <m:t>s</m:t>
+              </m:r>
+            </m:sup>
+            <m:e>
+              <m:f>
+                <m:fPr>
+                  <m:ctrlPr>
+                    <w:rPr>
+                      <w:rFonts w:ascii="Cambria Math" w:hAnsi="Cambria Math"/>
+                      <w:i/>
+                      <w:lang w:bidi="fa-IR"/>
+                    </w:rPr>
+                  </m:ctrlPr>
+                </m:fPr>
+                <m:num>
+                  <m:r>
+                    <w:rPr>
+                      <w:rFonts w:ascii="Cambria Math" w:hAnsi="Cambria Math"/>
+                      <w:lang w:bidi="fa-IR"/>
+                    </w:rPr>
+                    <m:t>d</m:t>
+                  </m:r>
+                </m:num>
+                <m:den>
+                  <m:r>
+                    <w:rPr>
+                      <w:rFonts w:ascii="Cambria Math" w:hAnsi="Cambria Math"/>
+                      <w:lang w:bidi="fa-IR"/>
+                    </w:rPr>
+                    <m:t>dλ</m:t>
+                  </m:r>
+                </m:den>
+              </m:f>
+              <m:d>
+                <m:dPr>
+                  <m:ctrlPr>
+                    <w:rPr>
+                      <w:rFonts w:ascii="Cambria Math" w:hAnsi="Cambria Math"/>
+                      <w:lang w:bidi="fa-IR"/>
+                    </w:rPr>
+                  </m:ctrlPr>
+                </m:dPr>
+                <m:e>
+                  <m:func>
+                    <m:funcPr>
+                      <m:ctrlPr>
+                        <w:rPr>
+                          <w:rFonts w:ascii="Cambria Math" w:hAnsi="Cambria Math"/>
+                          <w:i/>
+                          <w:lang w:bidi="fa-IR"/>
+                        </w:rPr>
+                      </m:ctrlPr>
+                    </m:funcPr>
+                    <m:fName>
+                      <m:r>
+                        <m:rPr>
+                          <m:sty m:val="p"/>
+                        </m:rPr>
+                        <w:rPr>
+                          <w:rFonts w:ascii="Cambria Math" w:hAnsi="Cambria Math"/>
+                          <w:lang w:bidi="fa-IR"/>
+                        </w:rPr>
+                        <m:t>ln</m:t>
+                      </m:r>
+                      <m:d>
+                        <m:dPr>
+                          <m:ctrlPr>
+                            <w:rPr>
+                              <w:rFonts w:ascii="Cambria Math" w:hAnsi="Cambria Math"/>
+                              <w:lang w:bidi="fa-IR"/>
+                            </w:rPr>
+                          </m:ctrlPr>
+                        </m:dPr>
+                        <m:e>
+                          <m:sSup>
+                            <m:sSupPr>
+                              <m:ctrlPr>
+                                <w:rPr>
+                                  <w:rFonts w:ascii="Cambria Math" w:hAnsi="Cambria Math"/>
+                                  <w:i/>
+                                  <w:lang w:bidi="fa-IR"/>
+                                </w:rPr>
+                              </m:ctrlPr>
+                            </m:sSupPr>
+                            <m:e>
+                              <m:d>
+                                <m:dPr>
+                                  <m:ctrlPr>
+                                    <w:rPr>
+                                      <w:rFonts w:ascii="Cambria Math" w:hAnsi="Cambria Math"/>
+                                      <w:i/>
+                                      <w:lang w:bidi="fa-IR"/>
+                                    </w:rPr>
+                                  </m:ctrlPr>
+                                </m:dPr>
+                                <m:e>
+                                  <m:sSub>
+                                    <m:sSubPr>
+                                      <m:ctrlPr>
+                                        <w:rPr>
+                                          <w:rFonts w:ascii="Cambria Math" w:hAnsi="Cambria Math"/>
+                                          <w:i/>
+                                          <w:lang w:bidi="fa-IR"/>
+                                        </w:rPr>
+                                      </m:ctrlPr>
+                                    </m:sSubPr>
+                                    <m:e>
+                                      <m:r>
+                                        <w:rPr>
+                                          <w:rFonts w:ascii="Cambria Math" w:hAnsi="Cambria Math"/>
+                                          <w:lang w:bidi="fa-IR"/>
+                                        </w:rPr>
+                                        <m:t>n</m:t>
+                                      </m:r>
+                                    </m:e>
+                                    <m:sub>
+                                      <m:r>
+                                        <w:rPr>
+                                          <w:rFonts w:ascii="Cambria Math" w:hAnsi="Cambria Math"/>
+                                          <w:lang w:bidi="fa-IR"/>
+                                        </w:rPr>
+                                        <m:t>i</m:t>
+                                      </m:r>
+                                    </m:sub>
+                                  </m:sSub>
+                                  <m:sSub>
+                                    <m:sSubPr>
+                                      <m:ctrlPr>
+                                        <w:rPr>
+                                          <w:rFonts w:ascii="Cambria Math" w:hAnsi="Cambria Math"/>
+                                          <w:i/>
+                                          <w:lang w:bidi="fa-IR"/>
+                                        </w:rPr>
+                                      </m:ctrlPr>
+                                    </m:sSubPr>
+                                    <m:e>
+                                      <m:r>
+                                        <w:rPr>
+                                          <w:rFonts w:ascii="Cambria Math" w:hAnsi="Cambria Math"/>
+                                          <w:lang w:bidi="fa-IR"/>
+                                        </w:rPr>
+                                        <m:t>x</m:t>
+                                      </m:r>
+                                    </m:e>
+                                    <m:sub>
+                                      <m:r>
+                                        <w:rPr>
+                                          <w:rFonts w:ascii="Cambria Math" w:hAnsi="Cambria Math"/>
+                                          <w:lang w:bidi="fa-IR"/>
+                                        </w:rPr>
+                                        <m:t>i</m:t>
+                                      </m:r>
+                                    </m:sub>
+                                  </m:sSub>
+                                </m:e>
+                              </m:d>
+                            </m:e>
+                            <m:sup>
+                              <m:sSub>
+                                <m:sSubPr>
+                                  <m:ctrlPr>
+                                    <w:rPr>
+                                      <w:rFonts w:ascii="Cambria Math" w:hAnsi="Cambria Math"/>
+                                      <w:i/>
+                                      <w:lang w:bidi="fa-IR"/>
+                                    </w:rPr>
+                                  </m:ctrlPr>
+                                </m:sSubPr>
+                                <m:e>
+                                  <m:r>
+                                    <w:rPr>
+                                      <w:rFonts w:ascii="Cambria Math" w:hAnsi="Cambria Math"/>
+                                      <w:lang w:bidi="fa-IR"/>
+                                    </w:rPr>
+                                    <m:t>y</m:t>
+                                  </m:r>
+                                </m:e>
+                                <m:sub>
+                                  <m:r>
+                                    <w:rPr>
+                                      <w:rFonts w:ascii="Cambria Math" w:hAnsi="Cambria Math"/>
+                                      <w:lang w:bidi="fa-IR"/>
+                                    </w:rPr>
+                                    <m:t>i</m:t>
+                                  </m:r>
+                                </m:sub>
+                              </m:sSub>
+                            </m:sup>
+                          </m:sSup>
+                        </m:e>
+                      </m:d>
+                      <m:r>
+                        <m:rPr>
+                          <m:sty m:val="p"/>
+                        </m:rPr>
+                        <w:rPr>
+                          <w:rFonts w:ascii="Cambria Math" w:hAnsi="Cambria Math"/>
+                          <w:lang w:bidi="fa-IR"/>
+                        </w:rPr>
+                        <m:t>+ ln</m:t>
+                      </m:r>
+                    </m:fName>
+                    <m:e>
+                      <m:d>
+                        <m:dPr>
+                          <m:ctrlPr>
+                            <w:rPr>
+                              <w:rFonts w:ascii="Cambria Math" w:hAnsi="Cambria Math"/>
+                              <w:i/>
+                              <w:lang w:bidi="fa-IR"/>
+                            </w:rPr>
+                          </m:ctrlPr>
+                        </m:dPr>
+                        <m:e>
+                          <m:sSup>
+                            <m:sSupPr>
+                              <m:ctrlPr>
+                                <w:rPr>
+                                  <w:rFonts w:ascii="Cambria Math" w:hAnsi="Cambria Math"/>
+                                  <w:i/>
+                                  <w:lang w:bidi="fa-IR"/>
+                                </w:rPr>
+                              </m:ctrlPr>
+                            </m:sSupPr>
+                            <m:e>
+                              <m:r>
+                                <w:rPr>
+                                  <w:rFonts w:ascii="Cambria Math" w:hAnsi="Cambria Math"/>
+                                  <w:lang w:bidi="fa-IR"/>
+                                </w:rPr>
+                                <m:t>λ</m:t>
+                              </m:r>
+                            </m:e>
+                            <m:sup>
+                              <m:sSub>
+                                <m:sSubPr>
+                                  <m:ctrlPr>
+                                    <w:rPr>
+                                      <w:rFonts w:ascii="Cambria Math" w:hAnsi="Cambria Math"/>
+                                      <w:i/>
+                                      <w:lang w:bidi="fa-IR"/>
+                                    </w:rPr>
+                                  </m:ctrlPr>
+                                </m:sSubPr>
+                                <m:e>
+                                  <m:r>
+                                    <w:rPr>
+                                      <w:rFonts w:ascii="Cambria Math" w:hAnsi="Cambria Math"/>
+                                      <w:lang w:bidi="fa-IR"/>
+                                    </w:rPr>
+                                    <m:t>y</m:t>
+                                  </m:r>
+                                </m:e>
+                                <m:sub>
+                                  <m:r>
+                                    <w:rPr>
+                                      <w:rFonts w:ascii="Cambria Math" w:hAnsi="Cambria Math"/>
+                                      <w:lang w:bidi="fa-IR"/>
+                                    </w:rPr>
+                                    <m:t>i</m:t>
+                                  </m:r>
+                                </m:sub>
+                              </m:sSub>
+                            </m:sup>
+                          </m:sSup>
+                        </m:e>
+                      </m:d>
+                      <m:r>
+                        <w:rPr>
+                          <w:rFonts w:ascii="Cambria Math" w:hAnsi="Cambria Math"/>
+                          <w:lang w:bidi="fa-IR"/>
+                        </w:rPr>
+                        <m:t>+</m:t>
+                      </m:r>
+                      <m:func>
+                        <m:funcPr>
+                          <m:ctrlPr>
+                            <w:rPr>
+                              <w:rFonts w:ascii="Cambria Math" w:hAnsi="Cambria Math"/>
+                              <w:i/>
+                              <w:lang w:bidi="fa-IR"/>
+                            </w:rPr>
+                          </m:ctrlPr>
+                        </m:funcPr>
+                        <m:fName>
+                          <m:r>
+                            <m:rPr>
+                              <m:sty m:val="p"/>
+                            </m:rPr>
+                            <w:rPr>
+                              <w:rFonts w:ascii="Cambria Math" w:hAnsi="Cambria Math"/>
+                              <w:lang w:bidi="fa-IR"/>
+                            </w:rPr>
+                            <m:t>ln</m:t>
+                          </m:r>
+                        </m:fName>
+                        <m:e>
+                          <m:d>
+                            <m:dPr>
+                              <m:ctrlPr>
+                                <w:rPr>
+                                  <w:rFonts w:ascii="Cambria Math" w:hAnsi="Cambria Math"/>
+                                  <w:i/>
+                                  <w:lang w:bidi="fa-IR"/>
+                                </w:rPr>
+                              </m:ctrlPr>
+                            </m:dPr>
+                            <m:e>
+                              <m:sSup>
+                                <m:sSupPr>
+                                  <m:ctrlPr>
+                                    <w:rPr>
+                                      <w:rFonts w:ascii="Cambria Math" w:hAnsi="Cambria Math"/>
+                                      <w:i/>
+                                      <w:lang w:bidi="fa-IR"/>
+                                    </w:rPr>
+                                  </m:ctrlPr>
+                                </m:sSupPr>
+                                <m:e>
+                                  <m:r>
+                                    <w:rPr>
+                                      <w:rFonts w:ascii="Cambria Math" w:hAnsi="Cambria Math"/>
+                                      <w:lang w:bidi="fa-IR"/>
+                                    </w:rPr>
+                                    <m:t>e</m:t>
+                                  </m:r>
+                                </m:e>
+                                <m:sup>
+                                  <m:r>
+                                    <w:rPr>
+                                      <w:rFonts w:ascii="Cambria Math" w:hAnsi="Cambria Math"/>
+                                      <w:lang w:bidi="fa-IR"/>
+                                    </w:rPr>
+                                    <m:t>-</m:t>
+                                  </m:r>
+                                  <m:sSub>
+                                    <m:sSubPr>
+                                      <m:ctrlPr>
+                                        <w:rPr>
+                                          <w:rFonts w:ascii="Cambria Math" w:hAnsi="Cambria Math"/>
+                                          <w:i/>
+                                          <w:lang w:bidi="fa-IR"/>
+                                        </w:rPr>
+                                      </m:ctrlPr>
+                                    </m:sSubPr>
+                                    <m:e>
+                                      <m:r>
+                                        <w:rPr>
+                                          <w:rFonts w:ascii="Cambria Math" w:hAnsi="Cambria Math"/>
+                                          <w:lang w:bidi="fa-IR"/>
+                                        </w:rPr>
+                                        <m:t>n</m:t>
+                                      </m:r>
+                                    </m:e>
+                                    <m:sub>
+                                      <m:r>
+                                        <w:rPr>
+                                          <w:rFonts w:ascii="Cambria Math" w:hAnsi="Cambria Math"/>
+                                          <w:lang w:bidi="fa-IR"/>
+                                        </w:rPr>
+                                        <m:t>i</m:t>
+                                      </m:r>
+                                    </m:sub>
+                                  </m:sSub>
+                                  <m:sSub>
+                                    <m:sSubPr>
+                                      <m:ctrlPr>
+                                        <w:rPr>
+                                          <w:rFonts w:ascii="Cambria Math" w:hAnsi="Cambria Math"/>
+                                          <w:i/>
+                                          <w:lang w:bidi="fa-IR"/>
+                                        </w:rPr>
+                                      </m:ctrlPr>
+                                    </m:sSubPr>
+                                    <m:e>
+                                      <m:r>
+                                        <w:rPr>
+                                          <w:rFonts w:ascii="Cambria Math" w:hAnsi="Cambria Math"/>
+                                          <w:lang w:bidi="fa-IR"/>
+                                        </w:rPr>
+                                        <m:t>x</m:t>
+                                      </m:r>
+                                    </m:e>
+                                    <m:sub>
+                                      <m:r>
+                                        <w:rPr>
+                                          <w:rFonts w:ascii="Cambria Math" w:hAnsi="Cambria Math"/>
+                                          <w:lang w:bidi="fa-IR"/>
+                                        </w:rPr>
+                                        <m:t>i</m:t>
+                                      </m:r>
+                                    </m:sub>
+                                  </m:sSub>
+                                  <m:r>
+                                    <w:rPr>
+                                      <w:rFonts w:ascii="Cambria Math" w:hAnsi="Cambria Math"/>
+                                      <w:lang w:bidi="fa-IR"/>
+                                    </w:rPr>
+                                    <m:t>λ</m:t>
+                                  </m:r>
+                                </m:sup>
+                              </m:sSup>
+                            </m:e>
+                          </m:d>
+                        </m:e>
+                      </m:func>
+                      <m:r>
+                        <w:rPr>
+                          <w:rFonts w:ascii="Cambria Math" w:hAnsi="Cambria Math"/>
+                          <w:lang w:bidi="fa-IR"/>
+                        </w:rPr>
+                        <m:t>-</m:t>
+                      </m:r>
+                      <m:func>
+                        <m:funcPr>
+                          <m:ctrlPr>
+                            <w:rPr>
+                              <w:rFonts w:ascii="Cambria Math" w:hAnsi="Cambria Math"/>
+                              <w:i/>
+                              <w:lang w:bidi="fa-IR"/>
+                            </w:rPr>
+                          </m:ctrlPr>
+                        </m:funcPr>
+                        <m:fName>
+                          <m:r>
+                            <m:rPr>
+                              <m:sty m:val="p"/>
+                            </m:rPr>
+                            <w:rPr>
+                              <w:rFonts w:ascii="Cambria Math" w:hAnsi="Cambria Math"/>
+                              <w:lang w:bidi="fa-IR"/>
+                            </w:rPr>
+                            <m:t>ln</m:t>
+                          </m:r>
+                        </m:fName>
+                        <m:e>
+                          <m:d>
+                            <m:dPr>
+                              <m:ctrlPr>
+                                <w:rPr>
+                                  <w:rFonts w:ascii="Cambria Math" w:hAnsi="Cambria Math"/>
+                                  <w:i/>
+                                  <w:lang w:bidi="fa-IR"/>
+                                </w:rPr>
+                              </m:ctrlPr>
+                            </m:dPr>
+                            <m:e>
+                              <m:sSub>
+                                <m:sSubPr>
+                                  <m:ctrlPr>
+                                    <w:rPr>
+                                      <w:rFonts w:ascii="Cambria Math" w:hAnsi="Cambria Math"/>
+                                      <w:i/>
+                                      <w:lang w:bidi="fa-IR"/>
+                                    </w:rPr>
+                                  </m:ctrlPr>
+                                </m:sSubPr>
+                                <m:e>
+                                  <m:r>
+                                    <w:rPr>
+                                      <w:rFonts w:ascii="Cambria Math" w:hAnsi="Cambria Math"/>
+                                      <w:lang w:bidi="fa-IR"/>
+                                    </w:rPr>
+                                    <m:t>y</m:t>
+                                  </m:r>
+                                </m:e>
+                                <m:sub>
+                                  <m:r>
+                                    <w:rPr>
+                                      <w:rFonts w:ascii="Cambria Math" w:hAnsi="Cambria Math"/>
+                                      <w:lang w:bidi="fa-IR"/>
+                                    </w:rPr>
+                                    <m:t>i</m:t>
+                                  </m:r>
+                                </m:sub>
+                              </m:sSub>
+                              <m:r>
+                                <w:rPr>
+                                  <w:rFonts w:ascii="Cambria Math" w:hAnsi="Cambria Math"/>
+                                  <w:lang w:bidi="fa-IR"/>
+                                </w:rPr>
+                                <m:t>!</m:t>
+                              </m:r>
+                            </m:e>
+                          </m:d>
+                        </m:e>
+                      </m:func>
+                      <m:r>
+                        <w:rPr>
+                          <w:rFonts w:ascii="Cambria Math" w:hAnsi="Cambria Math"/>
+                          <w:lang w:bidi="fa-IR"/>
+                        </w:rPr>
+                        <m:t xml:space="preserve"> </m:t>
+                      </m:r>
+                    </m:e>
+                  </m:func>
+                </m:e>
+              </m:d>
+            </m:e>
+          </m:nary>
+          <m:r>
+            <w:rPr>
+              <w:rFonts w:ascii="Cambria Math" w:hAnsi="Cambria Math"/>
+              <w:lang w:bidi="fa-IR"/>
+            </w:rPr>
+            <m:t>+</m:t>
+          </m:r>
+          <m:f>
+            <m:fPr>
+              <m:ctrlPr>
+                <w:rPr>
+                  <w:rFonts w:ascii="Cambria Math" w:hAnsi="Cambria Math"/>
+                  <w:i/>
+                  <w:lang w:bidi="fa-IR"/>
+                </w:rPr>
+              </m:ctrlPr>
+            </m:fPr>
+            <m:num>
+              <m:r>
+                <w:rPr>
+                  <w:rFonts w:ascii="Cambria Math" w:hAnsi="Cambria Math"/>
+                  <w:lang w:bidi="fa-IR"/>
+                </w:rPr>
+                <m:t>d</m:t>
+              </m:r>
+            </m:num>
+            <m:den>
+              <m:r>
+                <w:rPr>
+                  <w:rFonts w:ascii="Cambria Math" w:hAnsi="Cambria Math"/>
+                  <w:lang w:bidi="fa-IR"/>
+                </w:rPr>
+                <m:t>dλ</m:t>
+              </m:r>
+            </m:den>
+          </m:f>
+          <m:d>
+            <m:dPr>
+              <m:ctrlPr>
+                <w:rPr>
+                  <w:rFonts w:ascii="Cambria Math" w:hAnsi="Cambria Math"/>
+                  <w:i/>
+                  <w:lang w:bidi="fa-IR"/>
+                </w:rPr>
+              </m:ctrlPr>
+            </m:dPr>
+            <m:e>
+              <m:func>
+                <m:funcPr>
+                  <m:ctrlPr>
+                    <w:rPr>
+                      <w:rFonts w:ascii="Cambria Math" w:hAnsi="Cambria Math"/>
+                      <w:lang w:bidi="fa-IR"/>
+                    </w:rPr>
+                  </m:ctrlPr>
+                </m:funcPr>
+                <m:fName>
+                  <m:r>
+                    <m:rPr>
+                      <m:sty m:val="p"/>
+                    </m:rPr>
+                    <w:rPr>
+                      <w:rFonts w:ascii="Cambria Math" w:hAnsi="Cambria Math"/>
+                      <w:lang w:bidi="fa-IR"/>
+                    </w:rPr>
+                    <m:t>ln</m:t>
+                  </m:r>
+                </m:fName>
+                <m:e>
+                  <m:d>
+                    <m:dPr>
+                      <m:ctrlPr>
+                        <w:rPr>
+                          <w:rFonts w:ascii="Cambria Math" w:hAnsi="Cambria Math"/>
+                          <w:i/>
+                          <w:lang w:bidi="fa-IR"/>
+                        </w:rPr>
+                      </m:ctrlPr>
+                    </m:dPr>
+                    <m:e>
+                      <m:sSup>
+                        <m:sSupPr>
+                          <m:ctrlPr>
+                            <w:rPr>
+                              <w:rFonts w:ascii="Cambria Math" w:hAnsi="Cambria Math"/>
+                              <w:i/>
+                              <w:lang w:bidi="fa-IR"/>
+                            </w:rPr>
+                          </m:ctrlPr>
+                        </m:sSupPr>
+                        <m:e>
+                          <m:r>
+                            <w:rPr>
+                              <w:rFonts w:ascii="Cambria Math" w:hAnsi="Cambria Math"/>
+                              <w:lang w:bidi="fa-IR"/>
+                            </w:rPr>
+                            <m:t>λ</m:t>
+                          </m:r>
+                        </m:e>
+                        <m:sup>
+                          <m:r>
+                            <w:rPr>
+                              <w:rFonts w:ascii="Cambria Math" w:hAnsi="Cambria Math"/>
+                              <w:lang w:bidi="fa-IR"/>
+                            </w:rPr>
+                            <m:t>α-1</m:t>
+                          </m:r>
+                        </m:sup>
+                      </m:sSup>
+                    </m:e>
+                  </m:d>
+                </m:e>
+              </m:func>
+              <m:r>
+                <w:rPr>
+                  <w:rFonts w:ascii="Cambria Math" w:hAnsi="Cambria Math"/>
+                  <w:lang w:bidi="fa-IR"/>
+                </w:rPr>
+                <m:t>+</m:t>
+              </m:r>
+              <m:func>
+                <m:funcPr>
+                  <m:ctrlPr>
+                    <w:rPr>
+                      <w:rFonts w:ascii="Cambria Math" w:hAnsi="Cambria Math"/>
+                      <w:lang w:bidi="fa-IR"/>
+                    </w:rPr>
+                  </m:ctrlPr>
+                </m:funcPr>
+                <m:fName>
+                  <m:r>
+                    <m:rPr>
+                      <m:sty m:val="p"/>
+                    </m:rPr>
+                    <w:rPr>
+                      <w:rFonts w:ascii="Cambria Math" w:hAnsi="Cambria Math"/>
+                      <w:lang w:bidi="fa-IR"/>
+                    </w:rPr>
+                    <m:t>ln</m:t>
+                  </m:r>
+                </m:fName>
+                <m:e>
+                  <m:d>
+                    <m:dPr>
+                      <m:ctrlPr>
+                        <w:rPr>
+                          <w:rFonts w:ascii="Cambria Math" w:hAnsi="Cambria Math"/>
+                          <w:i/>
+                          <w:lang w:bidi="fa-IR"/>
+                        </w:rPr>
+                      </m:ctrlPr>
+                    </m:dPr>
+                    <m:e>
+                      <m:sSup>
+                        <m:sSupPr>
+                          <m:ctrlPr>
+                            <w:rPr>
+                              <w:rFonts w:ascii="Cambria Math" w:hAnsi="Cambria Math"/>
+                              <w:i/>
+                              <w:lang w:bidi="fa-IR"/>
+                            </w:rPr>
+                          </m:ctrlPr>
+                        </m:sSupPr>
+                        <m:e>
+                          <m:r>
+                            <w:rPr>
+                              <w:rFonts w:ascii="Cambria Math" w:hAnsi="Cambria Math"/>
+                              <w:lang w:bidi="fa-IR"/>
+                            </w:rPr>
+                            <m:t>e</m:t>
+                          </m:r>
+                        </m:e>
+                        <m:sup>
+                          <m:r>
+                            <w:rPr>
+                              <w:rFonts w:ascii="Cambria Math" w:hAnsi="Cambria Math"/>
+                              <w:lang w:bidi="fa-IR"/>
+                            </w:rPr>
+                            <m:t>-βλ</m:t>
+                          </m:r>
+                        </m:sup>
+                      </m:sSup>
+                    </m:e>
+                  </m:d>
+                </m:e>
+              </m:func>
+              <m:r>
+                <w:rPr>
+                  <w:rFonts w:ascii="Cambria Math" w:hAnsi="Cambria Math"/>
+                  <w:lang w:bidi="fa-IR"/>
+                </w:rPr>
+                <m:t>+</m:t>
+              </m:r>
+              <m:func>
+                <m:funcPr>
+                  <m:ctrlPr>
+                    <w:rPr>
+                      <w:rFonts w:ascii="Cambria Math" w:hAnsi="Cambria Math"/>
+                      <w:i/>
+                      <w:lang w:bidi="fa-IR"/>
+                    </w:rPr>
+                  </m:ctrlPr>
+                </m:funcPr>
+                <m:fName>
+                  <m:r>
+                    <m:rPr>
+                      <m:sty m:val="p"/>
+                    </m:rPr>
+                    <w:rPr>
+                      <w:rFonts w:ascii="Cambria Math" w:hAnsi="Cambria Math"/>
+                      <w:lang w:bidi="fa-IR"/>
+                    </w:rPr>
+                    <m:t>ln</m:t>
+                  </m:r>
+                </m:fName>
+                <m:e>
+                  <m:d>
+                    <m:dPr>
+                      <m:ctrlPr>
+                        <w:rPr>
+                          <w:rFonts w:ascii="Cambria Math" w:hAnsi="Cambria Math"/>
+                          <w:i/>
+                          <w:lang w:bidi="fa-IR"/>
+                        </w:rPr>
+                      </m:ctrlPr>
+                    </m:dPr>
+                    <m:e>
+                      <m:sSup>
+                        <m:sSupPr>
+                          <m:ctrlPr>
+                            <w:rPr>
+                              <w:rFonts w:ascii="Cambria Math" w:hAnsi="Cambria Math"/>
+                              <w:i/>
+                              <w:lang w:bidi="fa-IR"/>
+                            </w:rPr>
+                          </m:ctrlPr>
+                        </m:sSupPr>
+                        <m:e>
+                          <m:r>
+                            <w:rPr>
+                              <w:rFonts w:ascii="Cambria Math" w:hAnsi="Cambria Math"/>
+                              <w:lang w:bidi="fa-IR"/>
+                            </w:rPr>
+                            <m:t>β</m:t>
+                          </m:r>
+                        </m:e>
+                        <m:sup>
+                          <m:r>
+                            <w:rPr>
+                              <w:rFonts w:ascii="Cambria Math" w:hAnsi="Cambria Math"/>
+                              <w:lang w:bidi="fa-IR"/>
+                            </w:rPr>
+                            <m:t>α</m:t>
+                          </m:r>
+                        </m:sup>
+                      </m:sSup>
+                    </m:e>
+                  </m:d>
+                </m:e>
+              </m:func>
+              <m:r>
+                <w:rPr>
+                  <w:rFonts w:ascii="Cambria Math" w:hAnsi="Cambria Math"/>
+                  <w:lang w:bidi="fa-IR"/>
+                </w:rPr>
+                <m:t>-</m:t>
+              </m:r>
+              <m:r>
+                <m:rPr>
+                  <m:sty m:val="p"/>
+                </m:rPr>
+                <w:rPr>
+                  <w:rFonts w:ascii="Cambria Math" w:hAnsi="Cambria Math"/>
+                  <w:lang w:bidi="fa-IR"/>
+                </w:rPr>
+                <m:t>ln⁡</m:t>
+              </m:r>
+              <m:r>
+                <w:rPr>
+                  <w:rFonts w:ascii="Cambria Math" w:hAnsi="Cambria Math"/>
+                  <w:lang w:bidi="fa-IR"/>
+                </w:rPr>
+                <m:t>(</m:t>
+              </m:r>
+              <m:r>
+                <m:rPr>
+                  <m:sty m:val="p"/>
+                </m:rPr>
+                <w:rPr>
+                  <w:rFonts w:ascii="Cambria Math" w:hAnsi="Cambria Math"/>
+                  <w:lang w:bidi="fa-IR"/>
+                </w:rPr>
+                <m:t>Γ</m:t>
+              </m:r>
+              <m:r>
+                <w:rPr>
+                  <w:rFonts w:ascii="Cambria Math" w:hAnsi="Cambria Math"/>
+                  <w:lang w:bidi="fa-IR"/>
+                </w:rPr>
+                <m:t>(α))</m:t>
+              </m:r>
+            </m:e>
+          </m:d>
+          <m:r>
+            <w:rPr>
+              <w:rFonts w:ascii="Cambria Math" w:hAnsi="Cambria Math"/>
+              <w:lang w:bidi="fa-IR"/>
+            </w:rPr>
+            <m:t xml:space="preserve">= </m:t>
+          </m:r>
+          <m:nary>
+            <m:naryPr>
+              <m:chr m:val="∑"/>
+              <m:limLoc m:val="undOvr"/>
+              <m:ctrlPr>
+                <w:rPr>
+                  <w:rFonts w:ascii="Cambria Math" w:hAnsi="Cambria Math"/>
+                  <w:i/>
+                  <w:lang w:bidi="fa-IR"/>
+                </w:rPr>
+              </m:ctrlPr>
+            </m:naryPr>
+            <m:sub>
+              <m:r>
+                <w:rPr>
+                  <w:rFonts w:ascii="Cambria Math" w:hAnsi="Cambria Math"/>
+                  <w:lang w:bidi="fa-IR"/>
+                </w:rPr>
+                <m:t>i=1</m:t>
+              </m:r>
+            </m:sub>
+            <m:sup>
+              <m:r>
+                <w:rPr>
+                  <w:rFonts w:ascii="Cambria Math" w:hAnsi="Cambria Math"/>
+                  <w:lang w:bidi="fa-IR"/>
+                </w:rPr>
+                <m:t>s</m:t>
+              </m:r>
+            </m:sup>
+            <m:e>
+              <m:f>
+                <m:fPr>
+                  <m:ctrlPr>
+                    <w:rPr>
+                      <w:rFonts w:ascii="Cambria Math" w:hAnsi="Cambria Math"/>
+                      <w:i/>
+                      <w:lang w:bidi="fa-IR"/>
+                    </w:rPr>
+                  </m:ctrlPr>
+                </m:fPr>
+                <m:num>
+                  <m:r>
+                    <w:rPr>
+                      <w:rFonts w:ascii="Cambria Math" w:hAnsi="Cambria Math"/>
+                      <w:lang w:bidi="fa-IR"/>
+                    </w:rPr>
+                    <m:t>d</m:t>
+                  </m:r>
+                </m:num>
+                <m:den>
+                  <m:r>
+                    <w:rPr>
+                      <w:rFonts w:ascii="Cambria Math" w:hAnsi="Cambria Math"/>
+                      <w:lang w:bidi="fa-IR"/>
+                    </w:rPr>
+                    <m:t>dλ</m:t>
+                  </m:r>
+                </m:den>
+              </m:f>
+              <m:d>
+                <m:dPr>
+                  <m:ctrlPr>
+                    <w:rPr>
+                      <w:rFonts w:ascii="Cambria Math" w:hAnsi="Cambria Math"/>
+                      <w:lang w:bidi="fa-IR"/>
+                    </w:rPr>
+                  </m:ctrlPr>
+                </m:dPr>
+                <m:e>
+                  <m:sSub>
+                    <m:sSubPr>
+                      <m:ctrlPr>
+                        <w:rPr>
+                          <w:rFonts w:ascii="Cambria Math" w:hAnsi="Cambria Math"/>
+                          <w:i/>
+                          <w:lang w:bidi="fa-IR"/>
+                        </w:rPr>
+                      </m:ctrlPr>
+                    </m:sSubPr>
+                    <m:e>
+                      <m:r>
+                        <w:rPr>
+                          <w:rFonts w:ascii="Cambria Math" w:hAnsi="Cambria Math"/>
+                          <w:lang w:bidi="fa-IR"/>
+                        </w:rPr>
+                        <m:t>y</m:t>
+                      </m:r>
+                    </m:e>
+                    <m:sub>
+                      <m:r>
+                        <w:rPr>
+                          <w:rFonts w:ascii="Cambria Math" w:hAnsi="Cambria Math"/>
+                          <w:lang w:bidi="fa-IR"/>
+                        </w:rPr>
+                        <m:t>i</m:t>
+                      </m:r>
+                    </m:sub>
+                  </m:sSub>
+                  <m:func>
+                    <m:funcPr>
+                      <m:ctrlPr>
+                        <w:rPr>
+                          <w:rFonts w:ascii="Cambria Math" w:hAnsi="Cambria Math"/>
+                          <w:i/>
+                          <w:lang w:bidi="fa-IR"/>
+                        </w:rPr>
+                      </m:ctrlPr>
+                    </m:funcPr>
+                    <m:fName>
+                      <m:r>
+                        <m:rPr>
+                          <m:sty m:val="p"/>
+                        </m:rPr>
+                        <w:rPr>
+                          <w:rFonts w:ascii="Cambria Math" w:hAnsi="Cambria Math"/>
+                          <w:lang w:bidi="fa-IR"/>
+                        </w:rPr>
+                        <m:t>ln</m:t>
+                      </m:r>
+                    </m:fName>
+                    <m:e>
+                      <m:d>
+                        <m:dPr>
+                          <m:ctrlPr>
+                            <w:rPr>
+                              <w:rFonts w:ascii="Cambria Math" w:hAnsi="Cambria Math"/>
+                              <w:i/>
+                              <w:lang w:bidi="fa-IR"/>
+                            </w:rPr>
+                          </m:ctrlPr>
+                        </m:dPr>
+                        <m:e>
+                          <m:r>
+                            <w:rPr>
+                              <w:rFonts w:ascii="Cambria Math" w:hAnsi="Cambria Math"/>
+                              <w:lang w:bidi="fa-IR"/>
+                            </w:rPr>
+                            <m:t>λ</m:t>
+                          </m:r>
+                        </m:e>
+                      </m:d>
+                      <m:r>
+                        <w:rPr>
+                          <w:rFonts w:ascii="Cambria Math" w:hAnsi="Cambria Math"/>
+                          <w:lang w:bidi="fa-IR"/>
+                        </w:rPr>
+                        <m:t>-</m:t>
+                      </m:r>
+                      <m:sSub>
+                        <m:sSubPr>
+                          <m:ctrlPr>
+                            <w:rPr>
+                              <w:rFonts w:ascii="Cambria Math" w:hAnsi="Cambria Math"/>
+                              <w:i/>
+                              <w:lang w:bidi="fa-IR"/>
+                            </w:rPr>
+                          </m:ctrlPr>
+                        </m:sSubPr>
+                        <m:e>
+                          <m:r>
+                            <w:rPr>
+                              <w:rFonts w:ascii="Cambria Math" w:hAnsi="Cambria Math"/>
+                              <w:lang w:bidi="fa-IR"/>
+                            </w:rPr>
+                            <m:t>n</m:t>
+                          </m:r>
+                        </m:e>
+                        <m:sub>
+                          <m:r>
+                            <w:rPr>
+                              <w:rFonts w:ascii="Cambria Math" w:hAnsi="Cambria Math"/>
+                              <w:lang w:bidi="fa-IR"/>
+                            </w:rPr>
+                            <m:t>i</m:t>
+                          </m:r>
+                        </m:sub>
+                      </m:sSub>
+                      <m:sSub>
+                        <m:sSubPr>
+                          <m:ctrlPr>
+                            <w:rPr>
+                              <w:rFonts w:ascii="Cambria Math" w:hAnsi="Cambria Math"/>
+                              <w:i/>
+                              <w:lang w:bidi="fa-IR"/>
+                            </w:rPr>
+                          </m:ctrlPr>
+                        </m:sSubPr>
+                        <m:e>
+                          <m:r>
+                            <w:rPr>
+                              <w:rFonts w:ascii="Cambria Math" w:hAnsi="Cambria Math"/>
+                              <w:lang w:bidi="fa-IR"/>
+                            </w:rPr>
+                            <m:t>x</m:t>
+                          </m:r>
+                        </m:e>
+                        <m:sub>
+                          <m:r>
+                            <w:rPr>
+                              <w:rFonts w:ascii="Cambria Math" w:hAnsi="Cambria Math"/>
+                              <w:lang w:bidi="fa-IR"/>
+                            </w:rPr>
+                            <m:t>i</m:t>
+                          </m:r>
+                        </m:sub>
+                      </m:sSub>
+                      <m:r>
+                        <w:rPr>
+                          <w:rFonts w:ascii="Cambria Math" w:hAnsi="Cambria Math"/>
+                          <w:lang w:bidi="fa-IR"/>
+                        </w:rPr>
+                        <m:t xml:space="preserve">λ </m:t>
+                      </m:r>
+                    </m:e>
+                  </m:func>
+                </m:e>
+              </m:d>
+            </m:e>
+          </m:nary>
+          <m:r>
+            <w:rPr>
+              <w:rFonts w:ascii="Cambria Math" w:hAnsi="Cambria Math"/>
+              <w:lang w:bidi="fa-IR"/>
+            </w:rPr>
+            <m:t>+</m:t>
+          </m:r>
+          <m:f>
+            <m:fPr>
+              <m:ctrlPr>
+                <w:rPr>
+                  <w:rFonts w:ascii="Cambria Math" w:hAnsi="Cambria Math"/>
+                  <w:i/>
+                  <w:lang w:bidi="fa-IR"/>
+                </w:rPr>
+              </m:ctrlPr>
+            </m:fPr>
+            <m:num>
+              <m:r>
+                <w:rPr>
+                  <w:rFonts w:ascii="Cambria Math" w:hAnsi="Cambria Math"/>
+                  <w:lang w:bidi="fa-IR"/>
+                </w:rPr>
+                <m:t>α-1</m:t>
+              </m:r>
+            </m:num>
+            <m:den>
+              <m:r>
+                <w:rPr>
+                  <w:rFonts w:ascii="Cambria Math" w:hAnsi="Cambria Math"/>
+                  <w:lang w:bidi="fa-IR"/>
+                </w:rPr>
+                <m:t>λ</m:t>
+              </m:r>
+            </m:den>
+          </m:f>
+          <m:r>
+            <w:rPr>
+              <w:rFonts w:ascii="Cambria Math" w:hAnsi="Cambria Math"/>
+              <w:lang w:bidi="fa-IR"/>
+            </w:rPr>
+            <m:t>-β</m:t>
+          </m:r>
+          <m:r>
+            <w:rPr>
+              <w:rFonts w:ascii="Cambria Math" w:hAnsi="Cambria Math"/>
+              <w:lang w:bidi="fa-IR"/>
+            </w:rPr>
+            <m:t>=</m:t>
+          </m:r>
+          <m:nary>
+            <m:naryPr>
+              <m:chr m:val="∑"/>
+              <m:limLoc m:val="undOvr"/>
+              <m:ctrlPr>
+                <w:rPr>
+                  <w:rFonts w:ascii="Cambria Math" w:hAnsi="Cambria Math"/>
+                  <w:i/>
+                  <w:lang w:bidi="fa-IR"/>
+                </w:rPr>
+              </m:ctrlPr>
+            </m:naryPr>
+            <m:sub>
+              <m:r>
+                <w:rPr>
+                  <w:rFonts w:ascii="Cambria Math" w:hAnsi="Cambria Math"/>
+                  <w:lang w:bidi="fa-IR"/>
+                </w:rPr>
+                <m:t>i=1</m:t>
+              </m:r>
+            </m:sub>
+            <m:sup>
+              <m:r>
+                <w:rPr>
+                  <w:rFonts w:ascii="Cambria Math" w:hAnsi="Cambria Math"/>
+                  <w:lang w:bidi="fa-IR"/>
+                </w:rPr>
+                <m:t>s</m:t>
+              </m:r>
+            </m:sup>
+            <m:e>
+              <m:d>
+                <m:dPr>
+                  <m:ctrlPr>
+                    <w:rPr>
+                      <w:rFonts w:ascii="Cambria Math" w:hAnsi="Cambria Math"/>
+                      <w:i/>
+                      <w:lang w:bidi="fa-IR"/>
+                    </w:rPr>
+                  </m:ctrlPr>
+                </m:dPr>
+                <m:e>
+                  <m:f>
+                    <m:fPr>
+                      <m:ctrlPr>
+                        <w:rPr>
+                          <w:rFonts w:ascii="Cambria Math" w:hAnsi="Cambria Math"/>
+                          <w:i/>
+                          <w:lang w:bidi="fa-IR"/>
+                        </w:rPr>
+                      </m:ctrlPr>
+                    </m:fPr>
+                    <m:num>
+                      <m:sSub>
+                        <m:sSubPr>
+                          <m:ctrlPr>
+                            <w:rPr>
+                              <w:rFonts w:ascii="Cambria Math" w:hAnsi="Cambria Math"/>
+                              <w:i/>
+                              <w:lang w:bidi="fa-IR"/>
+                            </w:rPr>
+                          </m:ctrlPr>
+                        </m:sSubPr>
+                        <m:e>
+                          <m:r>
+                            <w:rPr>
+                              <w:rFonts w:ascii="Cambria Math" w:hAnsi="Cambria Math"/>
+                              <w:lang w:bidi="fa-IR"/>
+                            </w:rPr>
+                            <m:t>y</m:t>
+                          </m:r>
+                        </m:e>
+                        <m:sub>
+                          <m:r>
+                            <w:rPr>
+                              <w:rFonts w:ascii="Cambria Math" w:hAnsi="Cambria Math"/>
+                              <w:lang w:bidi="fa-IR"/>
+                            </w:rPr>
+                            <m:t>i</m:t>
+                          </m:r>
+                        </m:sub>
+                      </m:sSub>
+                    </m:num>
+                    <m:den>
+                      <m:r>
+                        <w:rPr>
+                          <w:rFonts w:ascii="Cambria Math" w:hAnsi="Cambria Math"/>
+                          <w:lang w:bidi="fa-IR"/>
+                        </w:rPr>
+                        <m:t>λ</m:t>
+                      </m:r>
+                    </m:den>
+                  </m:f>
+                  <m:r>
+                    <w:rPr>
+                      <w:rFonts w:ascii="Cambria Math" w:hAnsi="Cambria Math"/>
+                      <w:lang w:bidi="fa-IR"/>
+                    </w:rPr>
+                    <m:t>-</m:t>
+                  </m:r>
+                  <m:sSub>
+                    <m:sSubPr>
+                      <m:ctrlPr>
+                        <w:rPr>
+                          <w:rFonts w:ascii="Cambria Math" w:hAnsi="Cambria Math"/>
+                          <w:i/>
+                          <w:lang w:bidi="fa-IR"/>
+                        </w:rPr>
+                      </m:ctrlPr>
+                    </m:sSubPr>
+                    <m:e>
+                      <m:r>
+                        <w:rPr>
+                          <w:rFonts w:ascii="Cambria Math" w:hAnsi="Cambria Math"/>
+                          <w:lang w:bidi="fa-IR"/>
+                        </w:rPr>
+                        <m:t>n</m:t>
+                      </m:r>
+                    </m:e>
+                    <m:sub>
+                      <m:r>
+                        <w:rPr>
+                          <w:rFonts w:ascii="Cambria Math" w:hAnsi="Cambria Math"/>
+                          <w:lang w:bidi="fa-IR"/>
+                        </w:rPr>
+                        <m:t>i</m:t>
+                      </m:r>
+                    </m:sub>
+                  </m:sSub>
+                  <m:sSub>
+                    <m:sSubPr>
+                      <m:ctrlPr>
+                        <w:rPr>
+                          <w:rFonts w:ascii="Cambria Math" w:hAnsi="Cambria Math"/>
+                          <w:i/>
+                          <w:lang w:bidi="fa-IR"/>
+                        </w:rPr>
+                      </m:ctrlPr>
+                    </m:sSubPr>
+                    <m:e>
+                      <m:r>
+                        <w:rPr>
+                          <w:rFonts w:ascii="Cambria Math" w:hAnsi="Cambria Math"/>
+                          <w:lang w:bidi="fa-IR"/>
+                        </w:rPr>
+                        <m:t>x</m:t>
+                      </m:r>
+                    </m:e>
+                    <m:sub>
+                      <m:r>
+                        <w:rPr>
+                          <w:rFonts w:ascii="Cambria Math" w:hAnsi="Cambria Math"/>
+                          <w:lang w:bidi="fa-IR"/>
+                        </w:rPr>
+                        <m:t>i</m:t>
+                      </m:r>
+                    </m:sub>
+                  </m:sSub>
+                </m:e>
+              </m:d>
+            </m:e>
+          </m:nary>
+          <m:r>
+            <w:rPr>
+              <w:rFonts w:ascii="Cambria Math" w:hAnsi="Cambria Math"/>
+              <w:lang w:bidi="fa-IR"/>
+            </w:rPr>
+            <m:t>+</m:t>
+          </m:r>
+          <m:f>
+            <m:fPr>
+              <m:ctrlPr>
+                <w:rPr>
+                  <w:rFonts w:ascii="Cambria Math" w:hAnsi="Cambria Math"/>
+                  <w:i/>
+                  <w:lang w:bidi="fa-IR"/>
+                </w:rPr>
+              </m:ctrlPr>
+            </m:fPr>
+            <m:num>
+              <m:r>
+                <w:rPr>
+                  <w:rFonts w:ascii="Cambria Math" w:hAnsi="Cambria Math"/>
+                  <w:lang w:bidi="fa-IR"/>
+                </w:rPr>
+                <m:t>α-1</m:t>
+              </m:r>
+            </m:num>
+            <m:den>
+              <m:r>
+                <w:rPr>
+                  <w:rFonts w:ascii="Cambria Math" w:hAnsi="Cambria Math"/>
+                  <w:lang w:bidi="fa-IR"/>
+                </w:rPr>
+                <m:t>λ</m:t>
+              </m:r>
+            </m:den>
+          </m:f>
+          <m:r>
+            <w:rPr>
+              <w:rFonts w:ascii="Cambria Math" w:hAnsi="Cambria Math"/>
+              <w:lang w:bidi="fa-IR"/>
+            </w:rPr>
+            <m:t>-β</m:t>
+          </m:r>
+          <m:r>
+            <w:rPr>
+              <w:rFonts w:ascii="Cambria Math" w:hAnsi="Cambria Math"/>
+              <w:lang w:bidi="fa-IR"/>
+            </w:rPr>
+            <m:t>=</m:t>
+          </m:r>
+          <m:f>
+            <m:fPr>
+              <m:ctrlPr>
+                <w:rPr>
+                  <w:rFonts w:ascii="Cambria Math" w:hAnsi="Cambria Math"/>
+                  <w:i/>
+                  <w:lang w:bidi="fa-IR"/>
+                </w:rPr>
+              </m:ctrlPr>
+            </m:fPr>
+            <m:num>
+              <m:r>
+                <w:rPr>
+                  <w:rFonts w:ascii="Cambria Math" w:hAnsi="Cambria Math"/>
+                  <w:lang w:bidi="fa-IR"/>
+                </w:rPr>
+                <m:t>1</m:t>
+              </m:r>
+            </m:num>
+            <m:den>
+              <m:r>
+                <w:rPr>
+                  <w:rFonts w:ascii="Cambria Math" w:hAnsi="Cambria Math"/>
+                  <w:lang w:bidi="fa-IR"/>
+                </w:rPr>
+                <m:t>λ</m:t>
+              </m:r>
+            </m:den>
+          </m:f>
+          <m:d>
+            <m:dPr>
+              <m:ctrlPr>
+                <w:rPr>
+                  <w:rFonts w:ascii="Cambria Math" w:hAnsi="Cambria Math"/>
+                  <w:i/>
+                  <w:lang w:bidi="fa-IR"/>
+                </w:rPr>
+              </m:ctrlPr>
+            </m:dPr>
+            <m:e>
+              <m:nary>
+                <m:naryPr>
+                  <m:chr m:val="∑"/>
+                  <m:limLoc m:val="undOvr"/>
+                  <m:ctrlPr>
+                    <w:rPr>
+                      <w:rFonts w:ascii="Cambria Math" w:hAnsi="Cambria Math"/>
+                      <w:i/>
+                      <w:lang w:bidi="fa-IR"/>
+                    </w:rPr>
+                  </m:ctrlPr>
+                </m:naryPr>
+                <m:sub>
+                  <m:r>
+                    <w:rPr>
+                      <w:rFonts w:ascii="Cambria Math" w:hAnsi="Cambria Math"/>
+                      <w:lang w:bidi="fa-IR"/>
+                    </w:rPr>
+                    <m:t>i=1</m:t>
+                  </m:r>
+                </m:sub>
+                <m:sup>
+                  <m:r>
+                    <w:rPr>
+                      <w:rFonts w:ascii="Cambria Math" w:hAnsi="Cambria Math"/>
+                      <w:lang w:bidi="fa-IR"/>
+                    </w:rPr>
+                    <m:t>s</m:t>
+                  </m:r>
+                </m:sup>
+                <m:e>
+                  <m:sSub>
+                    <m:sSubPr>
+                      <m:ctrlPr>
+                        <w:rPr>
+                          <w:rFonts w:ascii="Cambria Math" w:hAnsi="Cambria Math"/>
+                          <w:i/>
+                          <w:lang w:bidi="fa-IR"/>
+                        </w:rPr>
+                      </m:ctrlPr>
+                    </m:sSubPr>
+                    <m:e>
+                      <m:r>
+                        <w:rPr>
+                          <w:rFonts w:ascii="Cambria Math" w:hAnsi="Cambria Math"/>
+                          <w:lang w:bidi="fa-IR"/>
+                        </w:rPr>
+                        <m:t>y</m:t>
+                      </m:r>
+                    </m:e>
+                    <m:sub>
+                      <m:r>
+                        <w:rPr>
+                          <w:rFonts w:ascii="Cambria Math" w:hAnsi="Cambria Math"/>
+                          <w:lang w:bidi="fa-IR"/>
+                        </w:rPr>
+                        <m:t>i</m:t>
+                      </m:r>
+                    </m:sub>
+                  </m:sSub>
+                </m:e>
+              </m:nary>
+              <m:r>
+                <w:rPr>
+                  <w:rFonts w:ascii="Cambria Math" w:hAnsi="Cambria Math"/>
+                  <w:lang w:bidi="fa-IR"/>
+                </w:rPr>
+                <m:t>+α-1</m:t>
+              </m:r>
+            </m:e>
+          </m:d>
+          <m:r>
+            <w:rPr>
+              <w:rFonts w:ascii="Cambria Math" w:hAnsi="Cambria Math"/>
+              <w:lang w:bidi="fa-IR"/>
+            </w:rPr>
+            <m:t>-</m:t>
+          </m:r>
+          <m:nary>
+            <m:naryPr>
+              <m:chr m:val="∑"/>
+              <m:limLoc m:val="undOvr"/>
+              <m:ctrlPr>
+                <w:rPr>
+                  <w:rFonts w:ascii="Cambria Math" w:hAnsi="Cambria Math"/>
+                  <w:i/>
+                  <w:lang w:bidi="fa-IR"/>
+                </w:rPr>
+              </m:ctrlPr>
+            </m:naryPr>
+            <m:sub>
+              <m:r>
+                <w:rPr>
+                  <w:rFonts w:ascii="Cambria Math" w:hAnsi="Cambria Math"/>
+                  <w:lang w:bidi="fa-IR"/>
+                </w:rPr>
+                <m:t>i=1</m:t>
+              </m:r>
+            </m:sub>
+            <m:sup>
+              <m:r>
+                <w:rPr>
+                  <w:rFonts w:ascii="Cambria Math" w:hAnsi="Cambria Math"/>
+                  <w:lang w:bidi="fa-IR"/>
+                </w:rPr>
+                <m:t>s</m:t>
+              </m:r>
+            </m:sup>
+            <m:e>
+              <m:sSub>
+                <m:sSubPr>
+                  <m:ctrlPr>
+                    <w:rPr>
+                      <w:rFonts w:ascii="Cambria Math" w:hAnsi="Cambria Math"/>
+                      <w:i/>
+                      <w:lang w:bidi="fa-IR"/>
+                    </w:rPr>
+                  </m:ctrlPr>
+                </m:sSubPr>
+                <m:e>
+                  <m:r>
+                    <w:rPr>
+                      <w:rFonts w:ascii="Cambria Math" w:hAnsi="Cambria Math"/>
+                      <w:lang w:bidi="fa-IR"/>
+                    </w:rPr>
+                    <m:t>n</m:t>
+                  </m:r>
+                </m:e>
+                <m:sub>
+                  <m:r>
+                    <w:rPr>
+                      <w:rFonts w:ascii="Cambria Math" w:hAnsi="Cambria Math"/>
+                      <w:lang w:bidi="fa-IR"/>
+                    </w:rPr>
+                    <m:t>i</m:t>
+                  </m:r>
+                </m:sub>
+              </m:sSub>
+              <m:sSub>
+                <m:sSubPr>
+                  <m:ctrlPr>
+                    <w:rPr>
+                      <w:rFonts w:ascii="Cambria Math" w:hAnsi="Cambria Math"/>
+                      <w:i/>
+                      <w:lang w:bidi="fa-IR"/>
+                    </w:rPr>
+                  </m:ctrlPr>
+                </m:sSubPr>
+                <m:e>
+                  <m:r>
+                    <w:rPr>
+                      <w:rFonts w:ascii="Cambria Math" w:hAnsi="Cambria Math"/>
+                      <w:lang w:bidi="fa-IR"/>
+                    </w:rPr>
+                    <m:t>x</m:t>
+                  </m:r>
+                </m:e>
+                <m:sub>
+                  <m:r>
+                    <w:rPr>
+                      <w:rFonts w:ascii="Cambria Math" w:hAnsi="Cambria Math"/>
+                      <w:lang w:bidi="fa-IR"/>
+                    </w:rPr>
+                    <m:t>i</m:t>
+                  </m:r>
+                </m:sub>
+              </m:sSub>
+            </m:e>
+          </m:nary>
+          <m:r>
+            <w:rPr>
+              <w:rFonts w:ascii="Cambria Math" w:hAnsi="Cambria Math"/>
+              <w:lang w:bidi="fa-IR"/>
+            </w:rPr>
+            <m:t>-β</m:t>
+          </m:r>
+        </m:oMath>
+      </m:oMathPara>
+    </w:p>
+    <w:p>
+      <w:pPr>
+        <w:bidi/>
+        <w:jc w:val="lowKashida"/>
+        <w:rPr>
+          <w:rFonts w:hint="cs"/>
+          <w:lang w:bidi="fa-IR"/>
+        </w:rPr>
+      </w:pPr>
+      <m:oMathPara>
+        <m:oMath>
+          <m:r>
+            <w:rPr>
+              <w:rFonts w:ascii="Cambria Math" w:hAnsi="Cambria Math"/>
+              <w:lang w:bidi="fa-IR"/>
+            </w:rPr>
+            <m:t xml:space="preserve">→ </m:t>
+          </m:r>
+          <m:f>
+            <m:fPr>
+              <m:ctrlPr>
+                <w:rPr>
+                  <w:rFonts w:ascii="Cambria Math" w:hAnsi="Cambria Math"/>
+                  <w:i/>
+                  <w:lang w:bidi="fa-IR"/>
+                </w:rPr>
+              </m:ctrlPr>
+            </m:fPr>
+            <m:num>
+              <m:r>
+                <w:rPr>
+                  <w:rFonts w:ascii="Cambria Math" w:hAnsi="Cambria Math"/>
+                  <w:lang w:bidi="fa-IR"/>
+                </w:rPr>
+                <m:t>1</m:t>
+              </m:r>
+            </m:num>
+            <m:den>
+              <m:r>
+                <w:rPr>
+                  <w:rFonts w:ascii="Cambria Math" w:hAnsi="Cambria Math"/>
+                  <w:lang w:bidi="fa-IR"/>
+                </w:rPr>
+                <m:t>λ</m:t>
+              </m:r>
+            </m:den>
+          </m:f>
+          <m:d>
+            <m:dPr>
+              <m:ctrlPr>
+                <w:rPr>
+                  <w:rFonts w:ascii="Cambria Math" w:hAnsi="Cambria Math"/>
+                  <w:i/>
+                  <w:lang w:bidi="fa-IR"/>
+                </w:rPr>
+              </m:ctrlPr>
+            </m:dPr>
+            <m:e>
+              <m:nary>
+                <m:naryPr>
+                  <m:chr m:val="∑"/>
+                  <m:limLoc m:val="undOvr"/>
+                  <m:ctrlPr>
+                    <w:rPr>
+                      <w:rFonts w:ascii="Cambria Math" w:hAnsi="Cambria Math"/>
+                      <w:i/>
+                      <w:lang w:bidi="fa-IR"/>
+                    </w:rPr>
+                  </m:ctrlPr>
+                </m:naryPr>
+                <m:sub>
+                  <m:r>
+                    <w:rPr>
+                      <w:rFonts w:ascii="Cambria Math" w:hAnsi="Cambria Math"/>
+                      <w:lang w:bidi="fa-IR"/>
+                    </w:rPr>
+                    <m:t>i=1</m:t>
+                  </m:r>
+                </m:sub>
+                <m:sup>
+                  <m:r>
+                    <w:rPr>
+                      <w:rFonts w:ascii="Cambria Math" w:hAnsi="Cambria Math"/>
+                      <w:lang w:bidi="fa-IR"/>
+                    </w:rPr>
+                    <m:t>s</m:t>
+                  </m:r>
+                </m:sup>
+                <m:e>
+                  <m:sSub>
+                    <m:sSubPr>
+                      <m:ctrlPr>
+                        <w:rPr>
+                          <w:rFonts w:ascii="Cambria Math" w:hAnsi="Cambria Math"/>
+                          <w:i/>
+                          <w:lang w:bidi="fa-IR"/>
+                        </w:rPr>
+                      </m:ctrlPr>
+                    </m:sSubPr>
+                    <m:e>
+                      <m:r>
+                        <w:rPr>
+                          <w:rFonts w:ascii="Cambria Math" w:hAnsi="Cambria Math"/>
+                          <w:lang w:bidi="fa-IR"/>
+                        </w:rPr>
+                        <m:t>y</m:t>
+                      </m:r>
+                    </m:e>
+                    <m:sub>
+                      <m:r>
+                        <w:rPr>
+                          <w:rFonts w:ascii="Cambria Math" w:hAnsi="Cambria Math"/>
+                          <w:lang w:bidi="fa-IR"/>
+                        </w:rPr>
+                        <m:t>i</m:t>
+                      </m:r>
+                    </m:sub>
+                  </m:sSub>
+                </m:e>
+              </m:nary>
+              <m:r>
+                <w:rPr>
+                  <w:rFonts w:ascii="Cambria Math" w:hAnsi="Cambria Math"/>
+                  <w:lang w:bidi="fa-IR"/>
+                </w:rPr>
+                <m:t>+α-1</m:t>
+              </m:r>
+            </m:e>
+          </m:d>
+          <m:r>
+            <w:rPr>
+              <w:rFonts w:ascii="Cambria Math" w:hAnsi="Cambria Math"/>
+              <w:lang w:bidi="fa-IR"/>
+            </w:rPr>
+            <m:t>-</m:t>
+          </m:r>
+          <m:nary>
+            <m:naryPr>
+              <m:chr m:val="∑"/>
+              <m:limLoc m:val="undOvr"/>
+              <m:ctrlPr>
+                <w:rPr>
+                  <w:rFonts w:ascii="Cambria Math" w:hAnsi="Cambria Math"/>
+                  <w:i/>
+                  <w:lang w:bidi="fa-IR"/>
+                </w:rPr>
+              </m:ctrlPr>
+            </m:naryPr>
+            <m:sub>
+              <m:r>
+                <w:rPr>
+                  <w:rFonts w:ascii="Cambria Math" w:hAnsi="Cambria Math"/>
+                  <w:lang w:bidi="fa-IR"/>
+                </w:rPr>
+                <m:t>i=1</m:t>
+              </m:r>
+            </m:sub>
+            <m:sup>
+              <m:r>
+                <w:rPr>
+                  <w:rFonts w:ascii="Cambria Math" w:hAnsi="Cambria Math"/>
+                  <w:lang w:bidi="fa-IR"/>
+                </w:rPr>
+                <m:t>s</m:t>
+              </m:r>
+            </m:sup>
+            <m:e>
+              <m:sSub>
+                <m:sSubPr>
+                  <m:ctrlPr>
+                    <w:rPr>
+                      <w:rFonts w:ascii="Cambria Math" w:hAnsi="Cambria Math"/>
+                      <w:i/>
+                      <w:lang w:bidi="fa-IR"/>
+                    </w:rPr>
+                  </m:ctrlPr>
+                </m:sSubPr>
+                <m:e>
+                  <m:r>
+                    <w:rPr>
+                      <w:rFonts w:ascii="Cambria Math" w:hAnsi="Cambria Math"/>
+                      <w:lang w:bidi="fa-IR"/>
+                    </w:rPr>
+                    <m:t>n</m:t>
+                  </m:r>
+                </m:e>
+                <m:sub>
+                  <m:r>
+                    <w:rPr>
+                      <w:rFonts w:ascii="Cambria Math" w:hAnsi="Cambria Math"/>
+                      <w:lang w:bidi="fa-IR"/>
+                    </w:rPr>
+                    <m:t>i</m:t>
+                  </m:r>
+                </m:sub>
+              </m:sSub>
+              <m:sSub>
+                <m:sSubPr>
+                  <m:ctrlPr>
+                    <w:rPr>
+                      <w:rFonts w:ascii="Cambria Math" w:hAnsi="Cambria Math"/>
+                      <w:i/>
+                      <w:lang w:bidi="fa-IR"/>
+                    </w:rPr>
+                  </m:ctrlPr>
+                </m:sSubPr>
+                <m:e>
+                  <m:r>
+                    <w:rPr>
+                      <w:rFonts w:ascii="Cambria Math" w:hAnsi="Cambria Math"/>
+                      <w:lang w:bidi="fa-IR"/>
+                    </w:rPr>
+                    <m:t>x</m:t>
+                  </m:r>
+                </m:e>
+                <m:sub>
+                  <m:r>
+                    <w:rPr>
+                      <w:rFonts w:ascii="Cambria Math" w:hAnsi="Cambria Math"/>
+                      <w:lang w:bidi="fa-IR"/>
+                    </w:rPr>
+                    <m:t>i</m:t>
+                  </m:r>
+                </m:sub>
+              </m:sSub>
+            </m:e>
+          </m:nary>
+          <m:r>
+            <w:rPr>
+              <w:rFonts w:ascii="Cambria Math" w:hAnsi="Cambria Math"/>
+              <w:lang w:bidi="fa-IR"/>
+            </w:rPr>
+            <m:t>-β</m:t>
+          </m:r>
+          <m:r>
+            <w:rPr>
+              <w:rFonts w:ascii="Cambria Math" w:hAnsi="Cambria Math"/>
+              <w:lang w:bidi="fa-IR"/>
+            </w:rPr>
+            <m:t>=0→</m:t>
+          </m:r>
+          <m:r>
+            <w:rPr>
+              <w:rFonts w:ascii="Cambria Math" w:hAnsi="Cambria Math"/>
+              <w:lang w:bidi="fa-IR"/>
+            </w:rPr>
+            <m:t>λ=</m:t>
+          </m:r>
+          <m:f>
+            <m:fPr>
+              <m:ctrlPr>
+                <w:rPr>
+                  <w:rFonts w:ascii="Cambria Math" w:hAnsi="Cambria Math"/>
+                  <w:i/>
+                  <w:lang w:bidi="fa-IR"/>
+                </w:rPr>
+              </m:ctrlPr>
+            </m:fPr>
+            <m:num>
+              <m:nary>
+                <m:naryPr>
+                  <m:chr m:val="∑"/>
+                  <m:limLoc m:val="undOvr"/>
+                  <m:ctrlPr>
+                    <w:rPr>
+                      <w:rFonts w:ascii="Cambria Math" w:hAnsi="Cambria Math"/>
+                      <w:i/>
+                      <w:lang w:bidi="fa-IR"/>
+                    </w:rPr>
+                  </m:ctrlPr>
+                </m:naryPr>
+                <m:sub>
+                  <m:r>
+                    <w:rPr>
+                      <w:rFonts w:ascii="Cambria Math" w:hAnsi="Cambria Math"/>
+                      <w:lang w:bidi="fa-IR"/>
+                    </w:rPr>
+                    <m:t>i=1</m:t>
+                  </m:r>
+                </m:sub>
+                <m:sup>
+                  <m:r>
+                    <w:rPr>
+                      <w:rFonts w:ascii="Cambria Math" w:hAnsi="Cambria Math"/>
+                      <w:lang w:bidi="fa-IR"/>
+                    </w:rPr>
+                    <m:t>s</m:t>
+                  </m:r>
+                </m:sup>
+                <m:e>
+                  <m:sSub>
+                    <m:sSubPr>
+                      <m:ctrlPr>
+                        <w:rPr>
+                          <w:rFonts w:ascii="Cambria Math" w:hAnsi="Cambria Math"/>
+                          <w:i/>
+                          <w:lang w:bidi="fa-IR"/>
+                        </w:rPr>
+                      </m:ctrlPr>
+                    </m:sSubPr>
+                    <m:e>
+                      <m:r>
+                        <w:rPr>
+                          <w:rFonts w:ascii="Cambria Math" w:hAnsi="Cambria Math"/>
+                          <w:lang w:bidi="fa-IR"/>
+                        </w:rPr>
+                        <m:t>y</m:t>
+                      </m:r>
+                    </m:e>
+                    <m:sub>
+                      <m:r>
+                        <w:rPr>
+                          <w:rFonts w:ascii="Cambria Math" w:hAnsi="Cambria Math"/>
+                          <w:lang w:bidi="fa-IR"/>
+                        </w:rPr>
+                        <m:t>i</m:t>
+                      </m:r>
+                    </m:sub>
+                  </m:sSub>
+                </m:e>
+              </m:nary>
+              <m:r>
+                <w:rPr>
+                  <w:rFonts w:ascii="Cambria Math" w:hAnsi="Cambria Math"/>
+                  <w:lang w:bidi="fa-IR"/>
+                </w:rPr>
+                <m:t>+α-1</m:t>
+              </m:r>
+            </m:num>
+            <m:den>
+              <m:nary>
+                <m:naryPr>
+                  <m:chr m:val="∑"/>
+                  <m:limLoc m:val="undOvr"/>
+                  <m:ctrlPr>
+                    <w:rPr>
+                      <w:rFonts w:ascii="Cambria Math" w:hAnsi="Cambria Math"/>
+                      <w:i/>
+                      <w:lang w:bidi="fa-IR"/>
+                    </w:rPr>
+                  </m:ctrlPr>
+                </m:naryPr>
+                <m:sub>
+                  <m:r>
+                    <w:rPr>
+                      <w:rFonts w:ascii="Cambria Math" w:hAnsi="Cambria Math"/>
+                      <w:lang w:bidi="fa-IR"/>
+                    </w:rPr>
+                    <m:t>i=1</m:t>
+                  </m:r>
+                </m:sub>
+                <m:sup>
+                  <m:r>
+                    <w:rPr>
+                      <w:rFonts w:ascii="Cambria Math" w:hAnsi="Cambria Math"/>
+                      <w:lang w:bidi="fa-IR"/>
+                    </w:rPr>
+                    <m:t>s</m:t>
+                  </m:r>
+                </m:sup>
+                <m:e>
+                  <m:sSub>
+                    <m:sSubPr>
+                      <m:ctrlPr>
+                        <w:rPr>
+                          <w:rFonts w:ascii="Cambria Math" w:hAnsi="Cambria Math"/>
+                          <w:i/>
+                          <w:lang w:bidi="fa-IR"/>
+                        </w:rPr>
+                      </m:ctrlPr>
+                    </m:sSubPr>
+                    <m:e>
+                      <m:r>
+                        <w:rPr>
+                          <w:rFonts w:ascii="Cambria Math" w:hAnsi="Cambria Math"/>
+                          <w:lang w:bidi="fa-IR"/>
+                        </w:rPr>
+                        <m:t>n</m:t>
+                      </m:r>
+                    </m:e>
+                    <m:sub>
+                      <m:r>
+                        <w:rPr>
+                          <w:rFonts w:ascii="Cambria Math" w:hAnsi="Cambria Math"/>
+                          <w:lang w:bidi="fa-IR"/>
+                        </w:rPr>
+                        <m:t>i</m:t>
+                      </m:r>
+                    </m:sub>
+                  </m:sSub>
+                  <m:sSub>
+                    <m:sSubPr>
+                      <m:ctrlPr>
+                        <w:rPr>
+                          <w:rFonts w:ascii="Cambria Math" w:hAnsi="Cambria Math"/>
+                          <w:i/>
+                          <w:lang w:bidi="fa-IR"/>
+                        </w:rPr>
+                      </m:ctrlPr>
+                    </m:sSubPr>
+                    <m:e>
+                      <m:r>
+                        <w:rPr>
+                          <w:rFonts w:ascii="Cambria Math" w:hAnsi="Cambria Math"/>
+                          <w:lang w:bidi="fa-IR"/>
+                        </w:rPr>
+                        <m:t>x</m:t>
+                      </m:r>
+                    </m:e>
+                    <m:sub>
+                      <m:r>
+                        <w:rPr>
+                          <w:rFonts w:ascii="Cambria Math" w:hAnsi="Cambria Math"/>
+                          <w:lang w:bidi="fa-IR"/>
+                        </w:rPr>
+                        <m:t>i</m:t>
+                      </m:r>
+                    </m:sub>
+                  </m:sSub>
+                </m:e>
+              </m:nary>
+              <m:r>
+                <w:rPr>
+                  <w:rFonts w:ascii="Cambria Math" w:hAnsi="Cambria Math"/>
+                  <w:lang w:bidi="fa-IR"/>
+                </w:rPr>
+                <m:t>+β</m:t>
+              </m:r>
+            </m:den>
+          </m:f>
+        </m:oMath>
+      </m:oMathPara>
     </w:p>
     <w:p>
       <w:pPr>
@@ -16491,15 +21057,7 @@
           <w:lang w:bidi="fa-IR"/>
         </w:rPr>
         <w:lastRenderedPageBreak/>
-        <w:t xml:space="preserve">ز) </w:t>
-      </w:r>
-      <w:r>
-        <w:rPr>
-          <w:rFonts w:hint="cs"/>
-          <w:rtl/>
-          <w:lang w:bidi="fa-IR"/>
-        </w:rPr>
-        <w:t xml:space="preserve">به نظر می‌رسد برای </w:t>
+        <w:t xml:space="preserve">ز) به نظر می‌رسد برای </w:t>
       </w:r>
       <w:r>
         <w:rPr>
@@ -16521,12 +21079,18 @@
         <w:bidi/>
         <w:jc w:val="lowKashida"/>
         <w:rPr>
-          <w:rFonts w:hint="cs"/>
           <w:lang w:bidi="fa-IR"/>
         </w:rPr>
       </w:pPr>
-      <w:bookmarkStart w:id="0" w:name="_GoBack"/>
-      <w:bookmarkEnd w:id="0"/>
+    </w:p>
+    <w:p>
+      <w:pPr>
+        <w:bidi/>
+        <w:jc w:val="lowKashida"/>
+        <w:rPr>
+          <w:lang w:bidi="fa-IR"/>
+        </w:rPr>
+      </w:pPr>
     </w:p>
     <w:p>
       <w:pPr>
@@ -17227,7 +21791,7 @@
   <w:style w:type="paragraph" w:default="1" w:styleId="Normal">
     <w:name w:val="Normal"/>
     <w:qFormat/>
-    <w:rsid w:val="00E2759E"/>
+    <w:rsid w:val="008072B5"/>
     <w:rPr>
       <w:rFonts w:ascii="IRANSansX" w:eastAsia="IRANSansX" w:hAnsi="IRANSansX" w:cs="IRANSansX"/>
       <w:sz w:val="28"/>

</xml_diff>

<commit_message>
Complete first part of P5
</commit_message>
<xml_diff>
--- a/Report.docx
+++ b/Report.docx
@@ -20617,8 +20617,6 @@
           </wp:inline>
         </w:drawing>
       </w:r>
-      <w:bookmarkStart w:id="0" w:name="_GoBack"/>
-      <w:bookmarkEnd w:id="0"/>
     </w:p>
     <w:p>
       <w:pPr>
@@ -22565,6 +22563,541 @@
         <w:bidi/>
         <w:jc w:val="lowKashida"/>
         <w:rPr>
+          <w:rtl/>
+          <w:lang w:bidi="fa-IR"/>
+        </w:rPr>
+      </w:pPr>
+      <w:r>
+        <w:rPr>
+          <w:rFonts w:hint="cs"/>
+          <w:rtl/>
+          <w:lang w:bidi="fa-IR"/>
+        </w:rPr>
+        <w:t>الف</w:t>
+      </w:r>
+      <w:r>
+        <w:rPr>
+          <w:rFonts w:hint="cs"/>
+          <w:rtl/>
+          <w:lang w:bidi="fa-IR"/>
+        </w:rPr>
+        <w:t>، ب،</w:t>
+      </w:r>
+      <w:r>
+        <w:rPr>
+          <w:rFonts w:hint="cs"/>
+          <w:rtl/>
+          <w:lang w:bidi="fa-IR"/>
+        </w:rPr>
+        <w:t xml:space="preserve"> ج</w:t>
+      </w:r>
+      <w:r>
+        <w:rPr>
+          <w:rFonts w:hint="cs"/>
+          <w:rtl/>
+          <w:lang w:bidi="fa-IR"/>
+        </w:rPr>
+        <w:t>)</w:t>
+      </w:r>
+      <w:r>
+        <w:rPr>
+          <w:rFonts w:hint="cs"/>
+          <w:rtl/>
+          <w:lang w:bidi="fa-IR"/>
+        </w:rPr>
+        <w:t xml:space="preserve"> </w:t>
+      </w:r>
+    </w:p>
+    <w:tbl>
+      <w:tblPr>
+        <w:tblStyle w:val="GridTable4-Accent2"/>
+        <w:bidiVisual/>
+        <w:tblW w:w="0" w:type="auto"/>
+        <w:tblInd w:w="5" w:type="dxa"/>
+        <w:tblLook w:val="0420" w:firstRow="1" w:lastRow="0" w:firstColumn="0" w:lastColumn="0" w:noHBand="0" w:noVBand="1"/>
+      </w:tblPr>
+      <w:tblGrid>
+        <w:gridCol w:w="2952"/>
+        <w:gridCol w:w="3204"/>
+        <w:gridCol w:w="3189"/>
+      </w:tblGrid>
+      <w:tr>
+        <w:trPr>
+          <w:cnfStyle w:val="100000000000" w:firstRow="1" w:lastRow="0" w:firstColumn="0" w:lastColumn="0" w:oddVBand="0" w:evenVBand="0" w:oddHBand="0" w:evenHBand="0" w:firstRowFirstColumn="0" w:firstRowLastColumn="0" w:lastRowFirstColumn="0" w:lastRowLastColumn="0"/>
+        </w:trPr>
+        <w:tc>
+          <w:tcPr>
+            <w:tcW w:w="2957" w:type="dxa"/>
+          </w:tcPr>
+          <w:p>
+            <w:pPr>
+              <w:bidi/>
+              <w:jc w:val="lowKashida"/>
+              <w:rPr>
+                <w:lang w:bidi="fa-IR"/>
+              </w:rPr>
+            </w:pPr>
+            <w:r>
+              <w:rPr>
+                <w:rFonts w:hint="cs"/>
+                <w:rtl/>
+                <w:lang w:bidi="fa-IR"/>
+              </w:rPr>
+              <w:t xml:space="preserve">خطای </w:t>
+            </w:r>
+            <w:r>
+              <w:rPr>
+                <w:lang w:bidi="fa-IR"/>
+              </w:rPr>
+              <w:t>BE</w:t>
+            </w:r>
+          </w:p>
+        </w:tc>
+        <w:tc>
+          <w:tcPr>
+            <w:tcW w:w="3209" w:type="dxa"/>
+          </w:tcPr>
+          <w:p>
+            <w:pPr>
+              <w:bidi/>
+              <w:jc w:val="lowKashida"/>
+              <w:rPr>
+                <w:lang w:bidi="fa-IR"/>
+              </w:rPr>
+            </w:pPr>
+            <w:r>
+              <w:rPr>
+                <w:rFonts w:hint="cs"/>
+                <w:rtl/>
+                <w:lang w:bidi="fa-IR"/>
+              </w:rPr>
+              <w:t xml:space="preserve">خطا </w:t>
+            </w:r>
+            <w:r>
+              <w:rPr>
+                <w:lang w:bidi="fa-IR"/>
+              </w:rPr>
+              <w:t>MLE</w:t>
+            </w:r>
+          </w:p>
+        </w:tc>
+        <w:tc>
+          <w:tcPr>
+            <w:tcW w:w="3194" w:type="dxa"/>
+          </w:tcPr>
+          <w:p>
+            <w:pPr>
+              <w:bidi/>
+              <w:jc w:val="lowKashida"/>
+              <w:rPr>
+                <w:rFonts w:hint="cs"/>
+                <w:rtl/>
+                <w:lang w:bidi="fa-IR"/>
+              </w:rPr>
+            </w:pPr>
+            <w:r>
+              <w:rPr>
+                <w:rFonts w:hint="cs"/>
+                <w:rtl/>
+                <w:lang w:bidi="fa-IR"/>
+              </w:rPr>
+              <w:t>تعداد داده</w:t>
+            </w:r>
+          </w:p>
+        </w:tc>
+      </w:tr>
+      <w:tr>
+        <w:trPr>
+          <w:cnfStyle w:val="000000100000" w:firstRow="0" w:lastRow="0" w:firstColumn="0" w:lastColumn="0" w:oddVBand="0" w:evenVBand="0" w:oddHBand="1" w:evenHBand="0" w:firstRowFirstColumn="0" w:firstRowLastColumn="0" w:lastRowFirstColumn="0" w:lastRowLastColumn="0"/>
+        </w:trPr>
+        <w:tc>
+          <w:tcPr>
+            <w:tcW w:w="2957" w:type="dxa"/>
+          </w:tcPr>
+          <w:p>
+            <w:pPr>
+              <w:bidi/>
+              <w:jc w:val="lowKashida"/>
+              <w:rPr>
+                <w:lang w:bidi="fa-IR"/>
+              </w:rPr>
+            </w:pPr>
+            <w:r>
+              <w:rPr>
+                <w:rFonts w:hint="cs"/>
+                <w:rtl/>
+                <w:lang w:bidi="fa-IR"/>
+              </w:rPr>
+              <w:t>21.5٪</w:t>
+            </w:r>
+          </w:p>
+        </w:tc>
+        <w:tc>
+          <w:tcPr>
+            <w:tcW w:w="3209" w:type="dxa"/>
+          </w:tcPr>
+          <w:p>
+            <w:pPr>
+              <w:bidi/>
+              <w:jc w:val="lowKashida"/>
+              <w:rPr>
+                <w:rFonts w:hint="cs"/>
+                <w:rtl/>
+                <w:lang w:bidi="fa-IR"/>
+              </w:rPr>
+            </w:pPr>
+            <w:r>
+              <w:rPr>
+                <w:rFonts w:hint="cs"/>
+                <w:rtl/>
+                <w:lang w:bidi="fa-IR"/>
+              </w:rPr>
+              <w:t>21.5٪</w:t>
+            </w:r>
+          </w:p>
+        </w:tc>
+        <w:tc>
+          <w:tcPr>
+            <w:tcW w:w="3194" w:type="dxa"/>
+          </w:tcPr>
+          <w:p>
+            <w:pPr>
+              <w:bidi/>
+              <w:jc w:val="lowKashida"/>
+              <w:rPr>
+                <w:rFonts w:hint="cs"/>
+                <w:rtl/>
+                <w:lang w:bidi="fa-IR"/>
+              </w:rPr>
+            </w:pPr>
+            <w:r>
+              <w:rPr>
+                <w:rFonts w:hint="cs"/>
+                <w:rtl/>
+                <w:lang w:bidi="fa-IR"/>
+              </w:rPr>
+              <w:t>10</w:t>
+            </w:r>
+          </w:p>
+        </w:tc>
+      </w:tr>
+      <w:tr>
+        <w:tc>
+          <w:tcPr>
+            <w:tcW w:w="2957" w:type="dxa"/>
+          </w:tcPr>
+          <w:p>
+            <w:pPr>
+              <w:bidi/>
+              <w:jc w:val="lowKashida"/>
+              <w:rPr>
+                <w:rFonts w:hint="cs"/>
+                <w:rtl/>
+                <w:lang w:bidi="fa-IR"/>
+              </w:rPr>
+            </w:pPr>
+            <w:r>
+              <w:rPr>
+                <w:rFonts w:hint="cs"/>
+                <w:rtl/>
+                <w:lang w:bidi="fa-IR"/>
+              </w:rPr>
+              <w:t>22٪</w:t>
+            </w:r>
+          </w:p>
+        </w:tc>
+        <w:tc>
+          <w:tcPr>
+            <w:tcW w:w="3209" w:type="dxa"/>
+          </w:tcPr>
+          <w:p>
+            <w:pPr>
+              <w:bidi/>
+              <w:jc w:val="lowKashida"/>
+              <w:rPr>
+                <w:rFonts w:hint="cs"/>
+                <w:rtl/>
+                <w:lang w:bidi="fa-IR"/>
+              </w:rPr>
+            </w:pPr>
+            <w:r>
+              <w:rPr>
+                <w:rFonts w:hint="cs"/>
+                <w:rtl/>
+                <w:lang w:bidi="fa-IR"/>
+              </w:rPr>
+              <w:t>27٪</w:t>
+            </w:r>
+          </w:p>
+        </w:tc>
+        <w:tc>
+          <w:tcPr>
+            <w:tcW w:w="3194" w:type="dxa"/>
+          </w:tcPr>
+          <w:p>
+            <w:pPr>
+              <w:bidi/>
+              <w:jc w:val="lowKashida"/>
+              <w:rPr>
+                <w:rFonts w:hint="cs"/>
+                <w:rtl/>
+                <w:lang w:bidi="fa-IR"/>
+              </w:rPr>
+            </w:pPr>
+            <w:r>
+              <w:rPr>
+                <w:rFonts w:hint="cs"/>
+                <w:rtl/>
+                <w:lang w:bidi="fa-IR"/>
+              </w:rPr>
+              <w:t>50</w:t>
+            </w:r>
+          </w:p>
+        </w:tc>
+      </w:tr>
+      <w:tr>
+        <w:trPr>
+          <w:cnfStyle w:val="000000100000" w:firstRow="0" w:lastRow="0" w:firstColumn="0" w:lastColumn="0" w:oddVBand="0" w:evenVBand="0" w:oddHBand="1" w:evenHBand="0" w:firstRowFirstColumn="0" w:firstRowLastColumn="0" w:lastRowFirstColumn="0" w:lastRowLastColumn="0"/>
+        </w:trPr>
+        <w:tc>
+          <w:tcPr>
+            <w:tcW w:w="2957" w:type="dxa"/>
+          </w:tcPr>
+          <w:p>
+            <w:pPr>
+              <w:bidi/>
+              <w:jc w:val="lowKashida"/>
+              <w:rPr>
+                <w:rFonts w:hint="cs"/>
+                <w:rtl/>
+                <w:lang w:bidi="fa-IR"/>
+              </w:rPr>
+            </w:pPr>
+            <w:r>
+              <w:rPr>
+                <w:rFonts w:hint="cs"/>
+                <w:rtl/>
+                <w:lang w:bidi="fa-IR"/>
+              </w:rPr>
+              <w:t>21.5٪</w:t>
+            </w:r>
+          </w:p>
+        </w:tc>
+        <w:tc>
+          <w:tcPr>
+            <w:tcW w:w="3209" w:type="dxa"/>
+          </w:tcPr>
+          <w:p>
+            <w:pPr>
+              <w:bidi/>
+              <w:jc w:val="lowKashida"/>
+              <w:rPr>
+                <w:rFonts w:hint="cs"/>
+                <w:rtl/>
+                <w:lang w:bidi="fa-IR"/>
+              </w:rPr>
+            </w:pPr>
+            <w:r>
+              <w:rPr>
+                <w:rFonts w:hint="cs"/>
+                <w:rtl/>
+                <w:lang w:bidi="fa-IR"/>
+              </w:rPr>
+              <w:t>21٪</w:t>
+            </w:r>
+          </w:p>
+        </w:tc>
+        <w:tc>
+          <w:tcPr>
+            <w:tcW w:w="3194" w:type="dxa"/>
+          </w:tcPr>
+          <w:p>
+            <w:pPr>
+              <w:bidi/>
+              <w:jc w:val="lowKashida"/>
+              <w:rPr>
+                <w:lang w:bidi="fa-IR"/>
+              </w:rPr>
+            </w:pPr>
+            <w:r>
+              <w:rPr>
+                <w:rFonts w:hint="cs"/>
+                <w:rtl/>
+                <w:lang w:bidi="fa-IR"/>
+              </w:rPr>
+              <w:t>100</w:t>
+            </w:r>
+          </w:p>
+        </w:tc>
+      </w:tr>
+    </w:tbl>
+    <w:p>
+      <w:pPr>
+        <w:bidi/>
+        <w:jc w:val="lowKashida"/>
+        <w:rPr>
+          <w:rFonts w:hint="cs"/>
+          <w:rtl/>
+          <w:lang w:bidi="fa-IR"/>
+        </w:rPr>
+      </w:pPr>
+      <w:r>
+        <w:rPr>
+          <w:rFonts w:hint="cs"/>
+          <w:rtl/>
+          <w:lang w:bidi="fa-IR"/>
+        </w:rPr>
+        <w:lastRenderedPageBreak/>
+        <w:t xml:space="preserve"> </w:t>
+      </w:r>
+      <w:r>
+        <w:rPr>
+          <w:rFonts w:hint="cs"/>
+          <w:rtl/>
+          <w:lang w:bidi="fa-IR"/>
+        </w:rPr>
+        <w:t>برای حالت 10، هر دو روش تمامی داده‌ها را در یک کلاس قرار می‌دادند که همین کار برای</w:t>
+      </w:r>
+      <w:r>
+        <w:rPr>
+          <w:rFonts w:hint="cs"/>
+          <w:rtl/>
+          <w:lang w:bidi="fa-IR"/>
+        </w:rPr>
+        <w:t xml:space="preserve"> کسب دقت 78.5٪ کافی بود! برای 100 داده هر دو الگوریتم تقریبا مشابه عمل کرده‌اند اما برای 50 داده الگوریتم </w:t>
+      </w:r>
+      <w:r>
+        <w:rPr>
+          <w:lang w:bidi="fa-IR"/>
+        </w:rPr>
+        <w:t>BE</w:t>
+      </w:r>
+      <w:r>
+        <w:rPr>
+          <w:rFonts w:hint="cs"/>
+          <w:rtl/>
+          <w:lang w:bidi="fa-IR"/>
+        </w:rPr>
+        <w:t>‌ بهتر بوده است. شاید این برتری به دلیل استفاده از اطلاعات پیشین بوده است.</w:t>
+      </w:r>
+    </w:p>
+    <w:p>
+      <w:pPr>
+        <w:bidi/>
+        <w:jc w:val="lowKashida"/>
+        <w:rPr>
+          <w:rtl/>
+          <w:lang w:bidi="fa-IR"/>
+        </w:rPr>
+      </w:pPr>
+    </w:p>
+    <w:p>
+      <w:pPr>
+        <w:bidi/>
+        <w:jc w:val="lowKashida"/>
+        <w:rPr>
+          <w:rFonts w:hint="cs"/>
+          <w:rtl/>
+          <w:lang w:bidi="fa-IR"/>
+        </w:rPr>
+      </w:pPr>
+      <w:r>
+        <w:rPr>
+          <w:rFonts w:hint="cs"/>
+          <w:rtl/>
+          <w:lang w:bidi="fa-IR"/>
+        </w:rPr>
+        <w:t>د) با بررسی میانگین</w:t>
+      </w:r>
+      <w:r>
+        <w:rPr>
+          <w:rFonts w:hint="cs"/>
+          <w:rtl/>
+          <w:lang w:bidi="fa-IR"/>
+        </w:rPr>
+        <w:t xml:space="preserve"> و واریانس دو کلاس به نظر می‌رسد دو ویژگی </w:t>
+      </w:r>
+      <w:r>
+        <w:rPr>
+          <w:lang w:bidi="fa-IR"/>
+        </w:rPr>
+        <w:t>mcv</w:t>
+      </w:r>
+      <w:r>
+        <w:rPr>
+          <w:rFonts w:hint="cs"/>
+          <w:rtl/>
+          <w:lang w:bidi="fa-IR"/>
+        </w:rPr>
+        <w:t xml:space="preserve"> و </w:t>
+      </w:r>
+      <w:r>
+        <w:rPr>
+          <w:lang w:bidi="fa-IR"/>
+        </w:rPr>
+        <w:t>sgpt</w:t>
+      </w:r>
+      <w:r>
+        <w:rPr>
+          <w:rFonts w:hint="cs"/>
+          <w:rtl/>
+          <w:lang w:bidi="fa-IR"/>
+        </w:rPr>
+        <w:t>‌ به نحو بهتری می‌تواند داده‌های دو کلاس را از یکدیگر جدا کند. با بررسی این جفت ویژگی و جفت ویژگی‌های مناسب احتمالی دیگر متوجه شدم که همین جفت ویژگی با صحت 77.5٪، از مابقی مناسب‌تر است.</w:t>
+      </w:r>
+    </w:p>
+    <w:p>
+      <w:pPr>
+        <w:bidi/>
+        <w:jc w:val="lowKashida"/>
+        <w:rPr>
+          <w:rtl/>
+          <w:lang w:bidi="fa-IR"/>
+        </w:rPr>
+      </w:pPr>
+    </w:p>
+    <w:p>
+      <w:pPr>
+        <w:bidi/>
+        <w:jc w:val="lowKashida"/>
+        <w:rPr>
+          <w:rFonts w:hint="cs"/>
+          <w:rtl/>
+          <w:lang w:bidi="fa-IR"/>
+        </w:rPr>
+      </w:pPr>
+      <w:bookmarkStart w:id="0" w:name="_GoBack"/>
+      <w:bookmarkEnd w:id="0"/>
+    </w:p>
+    <w:p>
+      <w:pPr>
+        <w:bidi/>
+        <w:jc w:val="lowKashida"/>
+        <w:rPr>
+          <w:rFonts w:hint="cs"/>
+          <w:rtl/>
+          <w:lang w:bidi="fa-IR"/>
+        </w:rPr>
+      </w:pPr>
+    </w:p>
+    <w:p>
+      <w:pPr>
+        <w:bidi/>
+        <w:jc w:val="lowKashida"/>
+        <w:rPr>
+          <w:rFonts w:ascii="IRANSansX Bold" w:hAnsi="IRANSansX Bold" w:cs="IRANSansX Bold"/>
+          <w:color w:val="C00000"/>
+          <w:sz w:val="32"/>
+          <w:szCs w:val="32"/>
+          <w:lang w:bidi="fa-IR"/>
+        </w:rPr>
+      </w:pPr>
+    </w:p>
+    <w:p>
+      <w:pPr>
+        <w:bidi/>
+        <w:jc w:val="lowKashida"/>
+        <w:rPr>
           <w:rFonts w:ascii="IRANSansX Bold" w:hAnsi="IRANSansX Bold" w:cs="IRANSansX Bold"/>
           <w:color w:val="C00000"/>
           <w:sz w:val="32"/>
@@ -22637,7 +23170,6 @@
               <w:rFonts w:ascii="Cambria Math" w:hAnsi="Cambria Math"/>
               <w:lang w:bidi="fa-IR"/>
             </w:rPr>
-            <w:lastRenderedPageBreak/>
             <m:t>μ≈</m:t>
           </m:r>
           <m:d>
@@ -23115,6 +23647,7 @@
           <w:rtl/>
           <w:lang w:bidi="fa-IR"/>
         </w:rPr>
+        <w:lastRenderedPageBreak/>
         <w:t xml:space="preserve">ج) </w:t>
       </w:r>
     </w:p>
@@ -23192,7 +23725,6 @@
         <w:rPr>
           <w:noProof/>
         </w:rPr>
-        <w:lastRenderedPageBreak/>
         <w:drawing>
           <wp:inline distT="0" distB="0" distL="0" distR="0">
             <wp:extent cx="5943600" cy="3970655"/>
@@ -23259,6 +23791,7 @@
           <w:rtl/>
           <w:lang w:bidi="fa-IR"/>
         </w:rPr>
+        <w:lastRenderedPageBreak/>
         <w:t>د)</w:t>
       </w:r>
     </w:p>
@@ -23338,7 +23871,6 @@
           <w:rFonts w:hint="cs"/>
           <w:noProof/>
         </w:rPr>
-        <w:lastRenderedPageBreak/>
         <w:drawing>
           <wp:inline distT="0" distB="0" distL="0" distR="0">
             <wp:extent cx="5943600" cy="3970655"/>
@@ -23796,6 +24328,7 @@
           <w:rFonts w:hint="cs"/>
           <w:noProof/>
         </w:rPr>
+        <w:lastRenderedPageBreak/>
         <w:drawing>
           <wp:inline distT="0" distB="0" distL="0" distR="0">
             <wp:extent cx="5002530" cy="3531870"/>
@@ -24070,7 +24603,6 @@
           <w:rtl/>
           <w:lang w:bidi="fa-IR"/>
         </w:rPr>
-        <w:lastRenderedPageBreak/>
         <w:t xml:space="preserve">در این روش </w:t>
       </w:r>
       <w:r>
@@ -24225,6 +24757,7 @@
           <w:rtl/>
           <w:lang w:bidi="fa-IR"/>
         </w:rPr>
+        <w:lastRenderedPageBreak/>
         <w:t xml:space="preserve">نهایتا باید </w:t>
       </w:r>
       <w:r>
@@ -24651,7 +25184,6 @@
           <w:rtl/>
           <w:lang w:bidi="fa-IR"/>
         </w:rPr>
-        <w:lastRenderedPageBreak/>
         <w:t>ه)</w:t>
       </w:r>
       <w:r>
@@ -25517,6 +26049,82 @@
       <w:vertAlign w:val="superscript"/>
     </w:rPr>
   </w:style>
+  <w:style w:type="table" w:styleId="GridTable4-Accent2">
+    <w:name w:val="Grid Table 4 Accent 2"/>
+    <w:basedOn w:val="TableNormal"/>
+    <w:uiPriority w:val="49"/>
+    <w:rsid w:val="00D344CF"/>
+    <w:pPr>
+      <w:spacing w:after="0" w:line="240" w:lineRule="auto"/>
+    </w:pPr>
+    <w:tblPr>
+      <w:tblStyleRowBandSize w:val="1"/>
+      <w:tblStyleColBandSize w:val="1"/>
+      <w:tblBorders>
+        <w:top w:val="single" w:sz="4" w:space="0" w:color="F4B083" w:themeColor="accent2" w:themeTint="99"/>
+        <w:left w:val="single" w:sz="4" w:space="0" w:color="F4B083" w:themeColor="accent2" w:themeTint="99"/>
+        <w:bottom w:val="single" w:sz="4" w:space="0" w:color="F4B083" w:themeColor="accent2" w:themeTint="99"/>
+        <w:right w:val="single" w:sz="4" w:space="0" w:color="F4B083" w:themeColor="accent2" w:themeTint="99"/>
+        <w:insideH w:val="single" w:sz="4" w:space="0" w:color="F4B083" w:themeColor="accent2" w:themeTint="99"/>
+        <w:insideV w:val="single" w:sz="4" w:space="0" w:color="F4B083" w:themeColor="accent2" w:themeTint="99"/>
+      </w:tblBorders>
+    </w:tblPr>
+    <w:tblStylePr w:type="firstRow">
+      <w:rPr>
+        <w:b/>
+        <w:bCs/>
+        <w:color w:val="FFFFFF" w:themeColor="background1"/>
+      </w:rPr>
+      <w:tblPr/>
+      <w:tcPr>
+        <w:tcBorders>
+          <w:top w:val="single" w:sz="4" w:space="0" w:color="ED7D31" w:themeColor="accent2"/>
+          <w:left w:val="single" w:sz="4" w:space="0" w:color="ED7D31" w:themeColor="accent2"/>
+          <w:bottom w:val="single" w:sz="4" w:space="0" w:color="ED7D31" w:themeColor="accent2"/>
+          <w:right w:val="single" w:sz="4" w:space="0" w:color="ED7D31" w:themeColor="accent2"/>
+          <w:insideH w:val="nil"/>
+          <w:insideV w:val="nil"/>
+        </w:tcBorders>
+        <w:shd w:val="clear" w:color="auto" w:fill="ED7D31" w:themeFill="accent2"/>
+      </w:tcPr>
+    </w:tblStylePr>
+    <w:tblStylePr w:type="lastRow">
+      <w:rPr>
+        <w:b/>
+        <w:bCs/>
+      </w:rPr>
+      <w:tblPr/>
+      <w:tcPr>
+        <w:tcBorders>
+          <w:top w:val="double" w:sz="4" w:space="0" w:color="ED7D31" w:themeColor="accent2"/>
+        </w:tcBorders>
+      </w:tcPr>
+    </w:tblStylePr>
+    <w:tblStylePr w:type="firstCol">
+      <w:rPr>
+        <w:b/>
+        <w:bCs/>
+      </w:rPr>
+    </w:tblStylePr>
+    <w:tblStylePr w:type="lastCol">
+      <w:rPr>
+        <w:b/>
+        <w:bCs/>
+      </w:rPr>
+    </w:tblStylePr>
+    <w:tblStylePr w:type="band1Vert">
+      <w:tblPr/>
+      <w:tcPr>
+        <w:shd w:val="clear" w:color="auto" w:fill="FBE4D5" w:themeFill="accent2" w:themeFillTint="33"/>
+      </w:tcPr>
+    </w:tblStylePr>
+    <w:tblStylePr w:type="band1Horz">
+      <w:tblPr/>
+      <w:tcPr>
+        <w:shd w:val="clear" w:color="auto" w:fill="FBE4D5" w:themeFill="accent2" w:themeFillTint="33"/>
+      </w:tcPr>
+    </w:tblStylePr>
+  </w:style>
 </w:styles>
 </file>
 
@@ -25786,7 +26394,7 @@
 </file>
 
 <file path=customXml/itemProps1.xml><?xml version="1.0" encoding="utf-8"?>
-<ds:datastoreItem xmlns:ds="http://schemas.openxmlformats.org/officeDocument/2006/customXml" ds:itemID="{6A4D802A-703F-4C50-8B55-13E1024B48C0}">
+<ds:datastoreItem xmlns:ds="http://schemas.openxmlformats.org/officeDocument/2006/customXml" ds:itemID="{F48D91BC-2372-4CCC-9DE5-0F096D7DC0AE}">
   <ds:schemaRefs>
     <ds:schemaRef ds:uri="http://schemas.openxmlformats.org/officeDocument/2006/bibliography"/>
   </ds:schemaRefs>

</xml_diff>